<commit_message>
6. Installation et utilisation 7. Conclusion
J'ai écrit entièrement le point 6 ainsi que le point 7.
</commit_message>
<xml_diff>
--- a/Rapport_de_groupe.docx
+++ b/Rapport_de_groupe.docx
@@ -1,10 +1,10 @@
 
 <file path=word/document.xml><?xml version="1.0" encoding="utf-8"?>
-<w:document xmlns:wpc="http://schemas.microsoft.com/office/word/2010/wordprocessingCanvas" xmlns:mc="http://schemas.openxmlformats.org/markup-compatibility/2006" xmlns:o="urn:schemas-microsoft-com:office:office" xmlns:r="http://schemas.openxmlformats.org/officeDocument/2006/relationships" xmlns:m="http://schemas.openxmlformats.org/officeDocument/2006/math" xmlns:v="urn:schemas-microsoft-com:vml" xmlns:wp14="http://schemas.microsoft.com/office/word/2010/wordprocessingDrawing" xmlns:wp="http://schemas.openxmlformats.org/drawingml/2006/wordprocessingDrawing" xmlns:w10="urn:schemas-microsoft-com:office:word" xmlns:w="http://schemas.openxmlformats.org/wordprocessingml/2006/main" xmlns:w14="http://schemas.microsoft.com/office/word/2010/wordml" xmlns:wpg="http://schemas.microsoft.com/office/word/2010/wordprocessingGroup" xmlns:wpi="http://schemas.microsoft.com/office/word/2010/wordprocessingInk" xmlns:wne="http://schemas.microsoft.com/office/word/2006/wordml" xmlns:wps="http://schemas.microsoft.com/office/word/2010/wordprocessingShape" mc:Ignorable="w14 wp14">
+<w:document xmlns:wpc="http://schemas.microsoft.com/office/word/2010/wordprocessingCanvas" xmlns:cx="http://schemas.microsoft.com/office/drawing/2014/chartex" xmlns:cx1="http://schemas.microsoft.com/office/drawing/2015/9/8/chartex" xmlns:cx2="http://schemas.microsoft.com/office/drawing/2015/10/21/chartex" xmlns:cx3="http://schemas.microsoft.com/office/drawing/2016/5/9/chartex" xmlns:cx4="http://schemas.microsoft.com/office/drawing/2016/5/10/chartex" xmlns:cx5="http://schemas.microsoft.com/office/drawing/2016/5/11/chartex" xmlns:mc="http://schemas.openxmlformats.org/markup-compatibility/2006" xmlns:o="urn:schemas-microsoft-com:office:office" xmlns:r="http://schemas.openxmlformats.org/officeDocument/2006/relationships" xmlns:m="http://schemas.openxmlformats.org/officeDocument/2006/math" xmlns:v="urn:schemas-microsoft-com:vml" xmlns:wp14="http://schemas.microsoft.com/office/word/2010/wordprocessingDrawing" xmlns:wp="http://schemas.openxmlformats.org/drawingml/2006/wordprocessingDrawing" xmlns:w10="urn:schemas-microsoft-com:office:word" xmlns:w="http://schemas.openxmlformats.org/wordprocessingml/2006/main" xmlns:w14="http://schemas.microsoft.com/office/word/2010/wordml" xmlns:w15="http://schemas.microsoft.com/office/word/2012/wordml" xmlns:w16se="http://schemas.microsoft.com/office/word/2015/wordml/symex" xmlns:wpg="http://schemas.microsoft.com/office/word/2010/wordprocessingGroup" xmlns:wpi="http://schemas.microsoft.com/office/word/2010/wordprocessingInk" xmlns:wne="http://schemas.microsoft.com/office/word/2006/wordml" xmlns:wps="http://schemas.microsoft.com/office/word/2010/wordprocessingShape" mc:Ignorable="w14 w15 w16se wp14">
   <w:body>
     <w:p>
       <w:pPr>
-        <w:pStyle w:val="Sansinterligne"/>
+        <w:pStyle w:val="NoSpacing"/>
       </w:pPr>
       <w:r>
         <w:t>[Prénom Nom] [Matricule]</w:t>
@@ -12,7 +12,7 @@
     </w:p>
     <w:p>
       <w:pPr>
-        <w:pStyle w:val="Sansinterligne"/>
+        <w:pStyle w:val="NoSpacing"/>
       </w:pPr>
       <w:r>
         <w:t>[Prénom Nom] [Matricule]</w:t>
@@ -20,7 +20,7 @@
     </w:p>
     <w:p>
       <w:pPr>
-        <w:pStyle w:val="Sansinterligne"/>
+        <w:pStyle w:val="NoSpacing"/>
       </w:pPr>
       <w:r>
         <w:t>[Prénom Nom] [Matricule]</w:t>
@@ -28,7 +28,7 @@
     </w:p>
     <w:p>
       <w:pPr>
-        <w:pStyle w:val="Sansinterligne"/>
+        <w:pStyle w:val="NoSpacing"/>
       </w:pPr>
       <w:r>
         <w:t>[Prénom Nom] [Matricule]</w:t>
@@ -36,7 +36,7 @@
     </w:p>
     <w:p>
       <w:pPr>
-        <w:pStyle w:val="Sansinterligne"/>
+        <w:pStyle w:val="NoSpacing"/>
       </w:pPr>
       <w:r>
         <w:t>Patrick Limoges, limp2601</w:t>
@@ -44,35 +44,35 @@
     </w:p>
     <w:p>
       <w:pPr>
-        <w:pStyle w:val="Sansinterligne"/>
-      </w:pPr>
-      <w:r>
-        <w:t>[Prénom Nom] [Matricule]</w:t>
-      </w:r>
-    </w:p>
-    <w:p>
-      <w:pPr>
-        <w:pStyle w:val="Sansinterligne"/>
-      </w:pPr>
-    </w:p>
-    <w:p>
-      <w:pPr>
-        <w:pStyle w:val="Sansinterligne"/>
-      </w:pPr>
-    </w:p>
-    <w:p>
-      <w:pPr>
-        <w:pStyle w:val="Sansinterligne"/>
-      </w:pPr>
-    </w:p>
-    <w:p>
-      <w:pPr>
-        <w:pStyle w:val="Sansinterligne"/>
-      </w:pPr>
-    </w:p>
-    <w:p>
-      <w:pPr>
-        <w:pStyle w:val="Sansinterligne"/>
+        <w:pStyle w:val="NoSpacing"/>
+      </w:pPr>
+      <w:r>
+        <w:t>Samuel Proulx, pros2212</w:t>
+      </w:r>
+    </w:p>
+    <w:p>
+      <w:pPr>
+        <w:pStyle w:val="NoSpacing"/>
+      </w:pPr>
+    </w:p>
+    <w:p>
+      <w:pPr>
+        <w:pStyle w:val="NoSpacing"/>
+      </w:pPr>
+    </w:p>
+    <w:p>
+      <w:pPr>
+        <w:pStyle w:val="NoSpacing"/>
+      </w:pPr>
+    </w:p>
+    <w:p>
+      <w:pPr>
+        <w:pStyle w:val="NoSpacing"/>
+      </w:pPr>
+    </w:p>
+    <w:p>
+      <w:pPr>
+        <w:pStyle w:val="NoSpacing"/>
       </w:pPr>
       <w:r>
         <w:t>Projet en programmation agile</w:t>
@@ -80,7 +80,7 @@
     </w:p>
     <w:p>
       <w:pPr>
-        <w:pStyle w:val="Sansinterligne"/>
+        <w:pStyle w:val="NoSpacing"/>
         <w:rPr>
           <w:sz w:val="48"/>
         </w:rPr>
@@ -94,7 +94,7 @@
     </w:p>
     <w:p>
       <w:pPr>
-        <w:pStyle w:val="Sansinterligne"/>
+        <w:pStyle w:val="NoSpacing"/>
       </w:pPr>
       <w:r>
         <w:t>Rapport Équipe</w:t>
@@ -102,22 +102,22 @@
     </w:p>
     <w:p>
       <w:pPr>
-        <w:pStyle w:val="Sansinterligne"/>
-      </w:pPr>
-    </w:p>
-    <w:p>
-      <w:pPr>
-        <w:pStyle w:val="Sansinterligne"/>
-      </w:pPr>
-    </w:p>
-    <w:p>
-      <w:pPr>
-        <w:pStyle w:val="Sansinterligne"/>
-      </w:pPr>
-    </w:p>
-    <w:p>
-      <w:pPr>
-        <w:pStyle w:val="Sansinterligne"/>
+        <w:pStyle w:val="NoSpacing"/>
+      </w:pPr>
+    </w:p>
+    <w:p>
+      <w:pPr>
+        <w:pStyle w:val="NoSpacing"/>
+      </w:pPr>
+    </w:p>
+    <w:p>
+      <w:pPr>
+        <w:pStyle w:val="NoSpacing"/>
+      </w:pPr>
+    </w:p>
+    <w:p>
+      <w:pPr>
+        <w:pStyle w:val="NoSpacing"/>
       </w:pPr>
       <w:r>
         <w:t>Dans le cadre du cours IFT232</w:t>
@@ -125,32 +125,32 @@
     </w:p>
     <w:p>
       <w:pPr>
-        <w:pStyle w:val="Sansinterligne"/>
-      </w:pPr>
-    </w:p>
-    <w:p>
-      <w:pPr>
-        <w:pStyle w:val="Sansinterligne"/>
-      </w:pPr>
-    </w:p>
-    <w:p>
-      <w:pPr>
-        <w:pStyle w:val="Sansinterligne"/>
-      </w:pPr>
-    </w:p>
-    <w:p>
-      <w:pPr>
-        <w:pStyle w:val="Sansinterligne"/>
-      </w:pPr>
-    </w:p>
-    <w:p>
-      <w:pPr>
-        <w:pStyle w:val="Sansinterligne"/>
-      </w:pPr>
-    </w:p>
-    <w:p>
-      <w:pPr>
-        <w:pStyle w:val="Sansinterligne"/>
+        <w:pStyle w:val="NoSpacing"/>
+      </w:pPr>
+    </w:p>
+    <w:p>
+      <w:pPr>
+        <w:pStyle w:val="NoSpacing"/>
+      </w:pPr>
+    </w:p>
+    <w:p>
+      <w:pPr>
+        <w:pStyle w:val="NoSpacing"/>
+      </w:pPr>
+    </w:p>
+    <w:p>
+      <w:pPr>
+        <w:pStyle w:val="NoSpacing"/>
+      </w:pPr>
+    </w:p>
+    <w:p>
+      <w:pPr>
+        <w:pStyle w:val="NoSpacing"/>
+      </w:pPr>
+    </w:p>
+    <w:p>
+      <w:pPr>
+        <w:pStyle w:val="NoSpacing"/>
       </w:pPr>
       <w:r>
         <w:t>Université de Sherbrooke</w:t>
@@ -158,25 +158,17 @@
     </w:p>
     <w:p>
       <w:pPr>
-        <w:pStyle w:val="Sansinterligne"/>
-      </w:pPr>
-      <w:r>
-        <w:t>[</w:t>
-      </w:r>
-      <w:proofErr w:type="gramStart"/>
-      <w:r>
-        <w:t>date</w:t>
-      </w:r>
-      <w:proofErr w:type="gramEnd"/>
-      <w:r>
-        <w:t>]</w:t>
+        <w:pStyle w:val="NoSpacing"/>
+      </w:pPr>
+      <w:r>
+        <w:t>[date]</w:t>
       </w:r>
     </w:p>
     <w:p>
       <w:pPr>
         <w:sectPr>
-          <w:headerReference w:type="default" r:id="rId9"/>
-          <w:footerReference w:type="default" r:id="rId10"/>
+          <w:headerReference w:type="default" r:id="rId8"/>
+          <w:footerReference w:type="default" r:id="rId9"/>
           <w:pgSz w:w="12240" w:h="15840" w:code="1"/>
           <w:pgMar w:top="1440" w:right="1797" w:bottom="1440" w:left="1797" w:header="709" w:footer="709" w:gutter="0"/>
           <w:cols w:space="708"/>
@@ -188,7 +180,13 @@
     <w:sdt>
       <w:sdtPr>
         <w:rPr>
-          <w:lang w:val="fr-FR"/>
+          <w:rFonts w:ascii="Times New Roman" w:eastAsiaTheme="minorHAnsi" w:hAnsi="Times New Roman" w:cs="Times New Roman"/>
+          <w:b w:val="0"/>
+          <w:bCs w:val="0"/>
+          <w:color w:val="auto"/>
+          <w:sz w:val="24"/>
+          <w:szCs w:val="24"/>
+          <w:lang w:val="fr-FR" w:eastAsia="en-US"/>
         </w:rPr>
         <w:id w:val="793944861"/>
         <w:docPartObj>
@@ -196,40 +194,34 @@
           <w:docPartUnique/>
         </w:docPartObj>
       </w:sdtPr>
-      <w:sdtEndPr>
-        <w:rPr>
-          <w:rFonts w:ascii="Times New Roman" w:eastAsiaTheme="minorHAnsi" w:hAnsi="Times New Roman" w:cs="Times New Roman"/>
-          <w:b w:val="0"/>
-          <w:bCs w:val="0"/>
-          <w:color w:val="auto"/>
-          <w:sz w:val="24"/>
-          <w:szCs w:val="24"/>
-          <w:lang w:eastAsia="en-US"/>
-        </w:rPr>
-      </w:sdtEndPr>
+      <w:sdtEndPr/>
       <w:sdtContent>
         <w:p>
           <w:pPr>
-            <w:pStyle w:val="En-ttedetabledesmatires"/>
+            <w:pStyle w:val="TOCHeading"/>
             <w:rPr>
-              <w:rStyle w:val="Sous-titreCar"/>
+              <w:rStyle w:val="SubtitleChar"/>
             </w:rPr>
           </w:pPr>
           <w:r>
             <w:rPr>
-              <w:rStyle w:val="Sous-titreCar"/>
+              <w:rStyle w:val="SubtitleChar"/>
             </w:rPr>
             <w:t>Table des matières</w:t>
           </w:r>
         </w:p>
         <w:p>
           <w:pPr>
-            <w:pStyle w:val="TM1"/>
+            <w:pStyle w:val="TOC1"/>
             <w:tabs>
               <w:tab w:val="right" w:leader="dot" w:pos="8630"/>
             </w:tabs>
             <w:rPr>
+              <w:rFonts w:asciiTheme="minorHAnsi" w:eastAsiaTheme="minorEastAsia" w:hAnsiTheme="minorHAnsi" w:cstheme="minorBidi"/>
               <w:noProof/>
+              <w:sz w:val="22"/>
+              <w:szCs w:val="22"/>
+              <w:lang w:eastAsia="fr-CA"/>
             </w:rPr>
           </w:pPr>
           <w:r>
@@ -241,10 +233,10 @@
           <w:r>
             <w:fldChar w:fldCharType="separate"/>
           </w:r>
-          <w:hyperlink w:anchor="_Toc469422824" w:history="1">
-            <w:r>
-              <w:rPr>
-                <w:rStyle w:val="Lienhypertexte"/>
+          <w:hyperlink w:anchor="_Toc469853352" w:history="1">
+            <w:r>
+              <w:rPr>
+                <w:rStyle w:val="Hyperlink"/>
                 <w:noProof/>
               </w:rPr>
               <w:t>Introduction</w:t>
@@ -268,7 +260,7 @@
                 <w:noProof/>
                 <w:webHidden/>
               </w:rPr>
-              <w:instrText xml:space="preserve"> PAGEREF _Toc469422824 \h </w:instrText>
+              <w:instrText xml:space="preserve"> PAGEREF _Toc469853352 \h </w:instrText>
             </w:r>
             <w:r>
               <w:rPr>
@@ -301,18 +293,22 @@
         </w:p>
         <w:p>
           <w:pPr>
-            <w:pStyle w:val="TM1"/>
+            <w:pStyle w:val="TOC1"/>
             <w:tabs>
               <w:tab w:val="right" w:leader="dot" w:pos="8630"/>
             </w:tabs>
             <w:rPr>
+              <w:rFonts w:asciiTheme="minorHAnsi" w:eastAsiaTheme="minorEastAsia" w:hAnsiTheme="minorHAnsi" w:cstheme="minorBidi"/>
               <w:noProof/>
+              <w:sz w:val="22"/>
+              <w:szCs w:val="22"/>
+              <w:lang w:eastAsia="fr-CA"/>
             </w:rPr>
           </w:pPr>
-          <w:hyperlink w:anchor="_Toc469422825" w:history="1">
-            <w:r>
-              <w:rPr>
-                <w:rStyle w:val="Lienhypertexte"/>
+          <w:hyperlink w:anchor="_Toc469853353" w:history="1">
+            <w:r>
+              <w:rPr>
+                <w:rStyle w:val="Hyperlink"/>
                 <w:noProof/>
               </w:rPr>
               <w:t>Patron de conception</w:t>
@@ -336,7 +332,7 @@
                 <w:noProof/>
                 <w:webHidden/>
               </w:rPr>
-              <w:instrText xml:space="preserve"> PAGEREF _Toc469422825 \h </w:instrText>
+              <w:instrText xml:space="preserve"> PAGEREF _Toc469853353 \h </w:instrText>
             </w:r>
             <w:r>
               <w:rPr>
@@ -369,32 +365,40 @@
         </w:p>
         <w:p>
           <w:pPr>
-            <w:pStyle w:val="TM2"/>
+            <w:pStyle w:val="TOC2"/>
             <w:tabs>
               <w:tab w:val="left" w:pos="660"/>
               <w:tab w:val="right" w:leader="dot" w:pos="8630"/>
             </w:tabs>
             <w:rPr>
+              <w:rFonts w:asciiTheme="minorHAnsi" w:eastAsiaTheme="minorEastAsia" w:hAnsiTheme="minorHAnsi" w:cstheme="minorBidi"/>
               <w:noProof/>
+              <w:sz w:val="22"/>
+              <w:szCs w:val="22"/>
+              <w:lang w:eastAsia="fr-CA"/>
             </w:rPr>
           </w:pPr>
-          <w:hyperlink w:anchor="_Toc469422826" w:history="1">
-            <w:r>
-              <w:rPr>
-                <w:rStyle w:val="Lienhypertexte"/>
+          <w:hyperlink w:anchor="_Toc469853354" w:history="1">
+            <w:r>
+              <w:rPr>
+                <w:rStyle w:val="Hyperlink"/>
                 <w:noProof/>
               </w:rPr>
               <w:t>1.</w:t>
             </w:r>
             <w:r>
               <w:rPr>
-                <w:noProof/>
+                <w:rFonts w:asciiTheme="minorHAnsi" w:eastAsiaTheme="minorEastAsia" w:hAnsiTheme="minorHAnsi" w:cstheme="minorBidi"/>
+                <w:noProof/>
+                <w:sz w:val="22"/>
+                <w:szCs w:val="22"/>
+                <w:lang w:eastAsia="fr-CA"/>
               </w:rPr>
               <w:tab/>
             </w:r>
             <w:r>
               <w:rPr>
-                <w:rStyle w:val="Lienhypertexte"/>
+                <w:rStyle w:val="Hyperlink"/>
                 <w:noProof/>
               </w:rPr>
               <w:t>Factory</w:t>
@@ -418,7 +422,7 @@
                 <w:noProof/>
                 <w:webHidden/>
               </w:rPr>
-              <w:instrText xml:space="preserve"> PAGEREF _Toc469422826 \h </w:instrText>
+              <w:instrText xml:space="preserve"> PAGEREF _Toc469853354 \h </w:instrText>
             </w:r>
             <w:r>
               <w:rPr>
@@ -451,32 +455,40 @@
         </w:p>
         <w:p>
           <w:pPr>
-            <w:pStyle w:val="TM2"/>
+            <w:pStyle w:val="TOC2"/>
             <w:tabs>
               <w:tab w:val="left" w:pos="660"/>
               <w:tab w:val="right" w:leader="dot" w:pos="8630"/>
             </w:tabs>
             <w:rPr>
+              <w:rFonts w:asciiTheme="minorHAnsi" w:eastAsiaTheme="minorEastAsia" w:hAnsiTheme="minorHAnsi" w:cstheme="minorBidi"/>
               <w:noProof/>
+              <w:sz w:val="22"/>
+              <w:szCs w:val="22"/>
+              <w:lang w:eastAsia="fr-CA"/>
             </w:rPr>
           </w:pPr>
-          <w:hyperlink w:anchor="_Toc469422827" w:history="1">
-            <w:r>
-              <w:rPr>
-                <w:rStyle w:val="Lienhypertexte"/>
+          <w:hyperlink w:anchor="_Toc469853355" w:history="1">
+            <w:r>
+              <w:rPr>
+                <w:rStyle w:val="Hyperlink"/>
                 <w:noProof/>
               </w:rPr>
               <w:t>2.</w:t>
             </w:r>
             <w:r>
               <w:rPr>
-                <w:noProof/>
+                <w:rFonts w:asciiTheme="minorHAnsi" w:eastAsiaTheme="minorEastAsia" w:hAnsiTheme="minorHAnsi" w:cstheme="minorBidi"/>
+                <w:noProof/>
+                <w:sz w:val="22"/>
+                <w:szCs w:val="22"/>
+                <w:lang w:eastAsia="fr-CA"/>
               </w:rPr>
               <w:tab/>
             </w:r>
             <w:r>
               <w:rPr>
-                <w:rStyle w:val="Lienhypertexte"/>
+                <w:rStyle w:val="Hyperlink"/>
                 <w:noProof/>
               </w:rPr>
               <w:t>Singleton</w:t>
@@ -500,7 +512,7 @@
                 <w:noProof/>
                 <w:webHidden/>
               </w:rPr>
-              <w:instrText xml:space="preserve"> PAGEREF _Toc469422827 \h </w:instrText>
+              <w:instrText xml:space="preserve"> PAGEREF _Toc469853355 \h </w:instrText>
             </w:r>
             <w:r>
               <w:rPr>
@@ -521,6 +533,240 @@
                 <w:webHidden/>
               </w:rPr>
               <w:t>6</w:t>
+            </w:r>
+            <w:r>
+              <w:rPr>
+                <w:noProof/>
+                <w:webHidden/>
+              </w:rPr>
+              <w:fldChar w:fldCharType="end"/>
+            </w:r>
+          </w:hyperlink>
+        </w:p>
+        <w:p>
+          <w:pPr>
+            <w:pStyle w:val="TOC2"/>
+            <w:tabs>
+              <w:tab w:val="left" w:pos="660"/>
+              <w:tab w:val="right" w:leader="dot" w:pos="8630"/>
+            </w:tabs>
+            <w:rPr>
+              <w:rFonts w:asciiTheme="minorHAnsi" w:eastAsiaTheme="minorEastAsia" w:hAnsiTheme="minorHAnsi" w:cstheme="minorBidi"/>
+              <w:noProof/>
+              <w:sz w:val="22"/>
+              <w:szCs w:val="22"/>
+              <w:lang w:eastAsia="fr-CA"/>
+            </w:rPr>
+          </w:pPr>
+          <w:hyperlink w:anchor="_Toc469853356" w:history="1">
+            <w:r>
+              <w:rPr>
+                <w:rStyle w:val="Hyperlink"/>
+                <w:noProof/>
+              </w:rPr>
+              <w:t>3.</w:t>
+            </w:r>
+            <w:r>
+              <w:rPr>
+                <w:rFonts w:asciiTheme="minorHAnsi" w:eastAsiaTheme="minorEastAsia" w:hAnsiTheme="minorHAnsi" w:cstheme="minorBidi"/>
+                <w:noProof/>
+                <w:sz w:val="22"/>
+                <w:szCs w:val="22"/>
+                <w:lang w:eastAsia="fr-CA"/>
+              </w:rPr>
+              <w:tab/>
+            </w:r>
+            <w:r>
+              <w:rPr>
+                <w:rStyle w:val="Hyperlink"/>
+                <w:noProof/>
+              </w:rPr>
+              <w:t>Command</w:t>
+            </w:r>
+            <w:r>
+              <w:rPr>
+                <w:noProof/>
+                <w:webHidden/>
+              </w:rPr>
+              <w:tab/>
+            </w:r>
+            <w:r>
+              <w:rPr>
+                <w:noProof/>
+                <w:webHidden/>
+              </w:rPr>
+              <w:fldChar w:fldCharType="begin"/>
+            </w:r>
+            <w:r>
+              <w:rPr>
+                <w:noProof/>
+                <w:webHidden/>
+              </w:rPr>
+              <w:instrText xml:space="preserve"> PAGEREF _Toc469853356 \h </w:instrText>
+            </w:r>
+            <w:r>
+              <w:rPr>
+                <w:noProof/>
+                <w:webHidden/>
+              </w:rPr>
+            </w:r>
+            <w:r>
+              <w:rPr>
+                <w:noProof/>
+                <w:webHidden/>
+              </w:rPr>
+              <w:fldChar w:fldCharType="separate"/>
+            </w:r>
+            <w:r>
+              <w:rPr>
+                <w:noProof/>
+                <w:webHidden/>
+              </w:rPr>
+              <w:t>7</w:t>
+            </w:r>
+            <w:r>
+              <w:rPr>
+                <w:noProof/>
+                <w:webHidden/>
+              </w:rPr>
+              <w:fldChar w:fldCharType="end"/>
+            </w:r>
+          </w:hyperlink>
+        </w:p>
+        <w:p>
+          <w:pPr>
+            <w:pStyle w:val="TOC1"/>
+            <w:tabs>
+              <w:tab w:val="right" w:leader="dot" w:pos="8630"/>
+            </w:tabs>
+            <w:rPr>
+              <w:rFonts w:asciiTheme="minorHAnsi" w:eastAsiaTheme="minorEastAsia" w:hAnsiTheme="minorHAnsi" w:cstheme="minorBidi"/>
+              <w:noProof/>
+              <w:sz w:val="22"/>
+              <w:szCs w:val="22"/>
+              <w:lang w:eastAsia="fr-CA"/>
+            </w:rPr>
+          </w:pPr>
+          <w:hyperlink w:anchor="_Toc469853357" w:history="1">
+            <w:r>
+              <w:rPr>
+                <w:rStyle w:val="Hyperlink"/>
+                <w:noProof/>
+              </w:rPr>
+              <w:t>Installation et utilisation</w:t>
+            </w:r>
+            <w:r>
+              <w:rPr>
+                <w:noProof/>
+                <w:webHidden/>
+              </w:rPr>
+              <w:tab/>
+            </w:r>
+            <w:r>
+              <w:rPr>
+                <w:noProof/>
+                <w:webHidden/>
+              </w:rPr>
+              <w:fldChar w:fldCharType="begin"/>
+            </w:r>
+            <w:r>
+              <w:rPr>
+                <w:noProof/>
+                <w:webHidden/>
+              </w:rPr>
+              <w:instrText xml:space="preserve"> PAGEREF _Toc469853357 \h </w:instrText>
+            </w:r>
+            <w:r>
+              <w:rPr>
+                <w:noProof/>
+                <w:webHidden/>
+              </w:rPr>
+            </w:r>
+            <w:r>
+              <w:rPr>
+                <w:noProof/>
+                <w:webHidden/>
+              </w:rPr>
+              <w:fldChar w:fldCharType="separate"/>
+            </w:r>
+            <w:r>
+              <w:rPr>
+                <w:noProof/>
+                <w:webHidden/>
+              </w:rPr>
+              <w:t>7</w:t>
+            </w:r>
+            <w:r>
+              <w:rPr>
+                <w:noProof/>
+                <w:webHidden/>
+              </w:rPr>
+              <w:fldChar w:fldCharType="end"/>
+            </w:r>
+          </w:hyperlink>
+        </w:p>
+        <w:p>
+          <w:pPr>
+            <w:pStyle w:val="TOC1"/>
+            <w:tabs>
+              <w:tab w:val="right" w:leader="dot" w:pos="8630"/>
+            </w:tabs>
+            <w:rPr>
+              <w:rFonts w:asciiTheme="minorHAnsi" w:eastAsiaTheme="minorEastAsia" w:hAnsiTheme="minorHAnsi" w:cstheme="minorBidi"/>
+              <w:noProof/>
+              <w:sz w:val="22"/>
+              <w:szCs w:val="22"/>
+              <w:lang w:eastAsia="fr-CA"/>
+            </w:rPr>
+          </w:pPr>
+          <w:hyperlink w:anchor="_Toc469853358" w:history="1">
+            <w:r>
+              <w:rPr>
+                <w:rStyle w:val="Hyperlink"/>
+                <w:noProof/>
+              </w:rPr>
+              <w:t>Conclusion</w:t>
+            </w:r>
+            <w:r>
+              <w:rPr>
+                <w:noProof/>
+                <w:webHidden/>
+              </w:rPr>
+              <w:tab/>
+            </w:r>
+            <w:r>
+              <w:rPr>
+                <w:noProof/>
+                <w:webHidden/>
+              </w:rPr>
+              <w:fldChar w:fldCharType="begin"/>
+            </w:r>
+            <w:r>
+              <w:rPr>
+                <w:noProof/>
+                <w:webHidden/>
+              </w:rPr>
+              <w:instrText xml:space="preserve"> PAGEREF _Toc469853358 \h </w:instrText>
+            </w:r>
+            <w:r>
+              <w:rPr>
+                <w:noProof/>
+                <w:webHidden/>
+              </w:rPr>
+            </w:r>
+            <w:r>
+              <w:rPr>
+                <w:noProof/>
+                <w:webHidden/>
+              </w:rPr>
+              <w:fldChar w:fldCharType="separate"/>
+            </w:r>
+            <w:r>
+              <w:rPr>
+                <w:noProof/>
+                <w:webHidden/>
+              </w:rPr>
+              <w:t>8</w:t>
             </w:r>
             <w:r>
               <w:rPr>
@@ -550,17 +796,19 @@
           <w:docGrid w:linePitch="360"/>
         </w:sectPr>
       </w:pPr>
-    </w:p>
-    <w:p>
-      <w:pPr>
-        <w:pStyle w:val="Titre1"/>
-      </w:pPr>
-      <w:bookmarkStart w:id="0" w:name="_Toc469422824"/>
+      <w:bookmarkStart w:id="0" w:name="_GoBack"/>
+      <w:bookmarkEnd w:id="0"/>
+    </w:p>
+    <w:p>
+      <w:pPr>
+        <w:pStyle w:val="Heading1"/>
+      </w:pPr>
+      <w:bookmarkStart w:id="1" w:name="_Toc469853352"/>
       <w:r>
         <w:lastRenderedPageBreak/>
         <w:t>Introduction</w:t>
       </w:r>
-      <w:bookmarkEnd w:id="0"/>
+      <w:bookmarkEnd w:id="1"/>
     </w:p>
     <w:p/>
     <w:p>
@@ -668,14 +916,14 @@
     </w:p>
     <w:p>
       <w:pPr>
-        <w:pStyle w:val="Titre1"/>
-      </w:pPr>
-      <w:bookmarkStart w:id="1" w:name="_Toc469422825"/>
+        <w:pStyle w:val="Heading1"/>
+      </w:pPr>
+      <w:bookmarkStart w:id="2" w:name="_Toc469853353"/>
       <w:r>
         <w:lastRenderedPageBreak/>
         <w:t>Patron de conception</w:t>
       </w:r>
-      <w:bookmarkEnd w:id="1"/>
+      <w:bookmarkEnd w:id="2"/>
     </w:p>
     <w:p/>
     <w:p>
@@ -703,15 +951,7 @@
         <w:t xml:space="preserve">Nous commencerons donc par démontrer l’efficacité de l’utilisation du patron de la fabrique, couplé à celle du singleton, dans la </w:t>
       </w:r>
       <w:r>
-        <w:t>classe « </w:t>
-      </w:r>
-      <w:proofErr w:type="spellStart"/>
-      <w:r>
-        <w:t>PieceFactory</w:t>
-      </w:r>
-      <w:proofErr w:type="spellEnd"/>
-      <w:r>
-        <w:t> ».</w:t>
+        <w:t>classe « PieceFactory ».</w:t>
       </w:r>
     </w:p>
     <w:p>
@@ -732,7 +972,7 @@
     </w:p>
     <w:p>
       <w:pPr>
-        <w:pStyle w:val="Titre2"/>
+        <w:pStyle w:val="Heading2"/>
         <w:numPr>
           <w:ilvl w:val="0"/>
           <w:numId w:val="2"/>
@@ -741,16 +981,14 @@
           <w:sz w:val="28"/>
         </w:rPr>
       </w:pPr>
-      <w:bookmarkStart w:id="2" w:name="_Toc469422826"/>
-      <w:proofErr w:type="spellStart"/>
+      <w:bookmarkStart w:id="3" w:name="_Toc469853354"/>
       <w:r>
         <w:rPr>
           <w:sz w:val="28"/>
         </w:rPr>
         <w:t>Factory</w:t>
       </w:r>
-      <w:bookmarkEnd w:id="2"/>
-      <w:proofErr w:type="spellEnd"/>
+      <w:bookmarkEnd w:id="3"/>
     </w:p>
     <w:p/>
     <w:p>
@@ -759,15 +997,7 @@
         <w:t xml:space="preserve">Le premier patron de conception analysé est celui de la fabrique. Nous l’abordons en premier, car elle est très rapidement distinguable face aux autres </w:t>
       </w:r>
       <w:r>
-        <w:t>patrons de conception, du fait que la classe qui l’utilise porte le nom du patron : « </w:t>
-      </w:r>
-      <w:proofErr w:type="spellStart"/>
-      <w:r>
-        <w:t>PieceFactory</w:t>
-      </w:r>
-      <w:proofErr w:type="spellEnd"/>
-      <w:r>
-        <w:t> ».</w:t>
+        <w:t>patrons de conception, du fait que la classe qui l’utilise porte le nom du patron : « PieceFactory ».</w:t>
       </w:r>
     </w:p>
     <w:p>
@@ -825,17 +1055,17 @@
     </w:p>
     <w:p>
       <w:pPr>
-        <w:pStyle w:val="Titre2"/>
+        <w:pStyle w:val="Heading2"/>
         <w:numPr>
           <w:ilvl w:val="0"/>
           <w:numId w:val="2"/>
         </w:numPr>
       </w:pPr>
-      <w:bookmarkStart w:id="3" w:name="_Toc469422827"/>
+      <w:bookmarkStart w:id="4" w:name="_Toc469853355"/>
       <w:r>
         <w:t>Singleton</w:t>
       </w:r>
-      <w:bookmarkEnd w:id="3"/>
+      <w:bookmarkEnd w:id="4"/>
     </w:p>
     <w:p/>
     <w:p>
@@ -843,15 +1073,7 @@
         <w:ind w:firstLine="709"/>
       </w:pPr>
       <w:r>
-        <w:t>Fortement couplé avec la fabrique, il va de soit de le présenter un deuxième. De plus, comme cette dernière, l’utilisation principale du singleton est faite dans la classe : « </w:t>
-      </w:r>
-      <w:proofErr w:type="spellStart"/>
-      <w:r>
-        <w:t>PieceFactory</w:t>
-      </w:r>
-      <w:proofErr w:type="spellEnd"/>
-      <w:r>
-        <w:t> ».</w:t>
+        <w:t>Fortement couplé avec la fabrique, il va de soit de le présenter un deuxième. De plus, comme cette dernière, l’utilisation principale du singleton est faite dans la classe : « PieceFactory ».</w:t>
       </w:r>
     </w:p>
     <w:p>
@@ -860,15 +1082,7 @@
       </w:pPr>
       <w:r>
         <w:lastRenderedPageBreak/>
-        <w:t>L’utilisation de ce patron de conception est fortement liée à la conception de la classe qui l’utilise. En effet, lors de la conception de « </w:t>
-      </w:r>
-      <w:proofErr w:type="spellStart"/>
-      <w:r>
-        <w:t>PieceFactory</w:t>
-      </w:r>
-      <w:proofErr w:type="spellEnd"/>
-      <w:r>
-        <w:t> », notre équipe a déterminé qui serait bon d’y implanter ce patron de conception dans un but future.</w:t>
+        <w:t>L’utilisation de ce patron de conception est fortement liée à la conception de la classe qui l’utilise. En effet, lors de la conception de « PieceFactory », notre équipe a déterminé qui serait bon d’y implanter ce patron de conception dans un but future.</w:t>
       </w:r>
     </w:p>
     <w:p>
@@ -885,23 +1099,7 @@
         <w:t xml:space="preserve"> d’échec ne permet que d’</w:t>
       </w:r>
       <w:r>
-        <w:t>avoir un seul damier d’ouvert à la fois, ce qui rend l’application du singleton inutile, car une instance de « </w:t>
-      </w:r>
-      <w:proofErr w:type="spellStart"/>
-      <w:r>
-        <w:t>PieceFactory</w:t>
-      </w:r>
-      <w:proofErr w:type="spellEnd"/>
-      <w:r>
-        <w:t> » dans la classe « </w:t>
-      </w:r>
-      <w:proofErr w:type="spellStart"/>
-      <w:r>
-        <w:t>Board</w:t>
-      </w:r>
-      <w:proofErr w:type="spellEnd"/>
-      <w:r>
-        <w:t> » est suffisant.</w:t>
+        <w:t>avoir un seul damier d’ouvert à la fois, ce qui rend l’application du singleton inutile, car une instance de « PieceFactory » dans la classe « Board » est suffisant.</w:t>
       </w:r>
     </w:p>
     <w:p>
@@ -909,31 +1107,7 @@
         <w:ind w:firstLine="709"/>
       </w:pPr>
       <w:r>
-        <w:t>Cependant, à cause de l’évolution naturelle du projet, nous avons décidé de placer la classe « </w:t>
-      </w:r>
-      <w:proofErr w:type="spellStart"/>
-      <w:r>
-        <w:t>PieceFactory</w:t>
-      </w:r>
-      <w:proofErr w:type="spellEnd"/>
-      <w:r>
-        <w:t> » en singleton pour ne pas avoir une redondance inutile entre les instances de « </w:t>
-      </w:r>
-      <w:proofErr w:type="spellStart"/>
-      <w:r>
-        <w:t>Board</w:t>
-      </w:r>
-      <w:proofErr w:type="spellEnd"/>
-      <w:r>
-        <w:t> » qui utilisent tous exactement la même instance de « </w:t>
-      </w:r>
-      <w:proofErr w:type="spellStart"/>
-      <w:r>
-        <w:t>PieceFactory</w:t>
-      </w:r>
-      <w:proofErr w:type="spellEnd"/>
-      <w:r>
-        <w:t> ».</w:t>
+        <w:t>Cependant, à cause de l’évolution naturelle du projet, nous avons décidé de placer la classe « PieceFactory » en singleton pour ne pas avoir une redondance inutile entre les instances de « Board » qui utilisent tous exactement la même instance de « PieceFactory ».</w:t>
       </w:r>
     </w:p>
     <w:p>
@@ -951,15 +1125,17 @@
     </w:p>
     <w:p>
       <w:pPr>
-        <w:pStyle w:val="Titre2"/>
+        <w:pStyle w:val="Heading2"/>
         <w:numPr>
           <w:ilvl w:val="0"/>
           <w:numId w:val="2"/>
         </w:numPr>
       </w:pPr>
+      <w:bookmarkStart w:id="5" w:name="_Toc469853356"/>
       <w:r>
         <w:t>Command</w:t>
       </w:r>
+      <w:bookmarkEnd w:id="5"/>
     </w:p>
     <w:p/>
     <w:p>
@@ -1005,8 +1181,72 @@
       <w:r>
         <w:t>De ce fait, si le jeu augmente de taille, nécessitant l’ajout d’outils dans la barre d’outils, l’implémentation du patron de conception se retrouvera rentabilisée.</w:t>
       </w:r>
-      <w:bookmarkStart w:id="4" w:name="_GoBack"/>
-      <w:bookmarkEnd w:id="4"/>
+    </w:p>
+    <w:p>
+      <w:pPr>
+        <w:pStyle w:val="Heading1"/>
+      </w:pPr>
+      <w:bookmarkStart w:id="6" w:name="_Toc469853357"/>
+      <w:r>
+        <w:t>Installation et utilisation</w:t>
+      </w:r>
+      <w:bookmarkEnd w:id="6"/>
+    </w:p>
+    <w:p/>
+    <w:p>
+      <w:r>
+        <w:t>Étant donné que l’application ne fournit pas un installateur, l’utilisateur peut récupérer l’application directement sous la forme d’une archive et la décompresser à l’endroit souhaité sur son disque dur. L’application est donc facilement portable et peut même être installée sur une clé usb. Puisque nous avons choisi de développer en Java, l’hôte devra avoir préalablement installé Java Runtime Environment</w:t>
+      </w:r>
+      <w:r>
+        <w:t>, qui permet d’exécuter toute application développée en Java sur n’importe quel système d’exploitation supportant JRE. Finalement, il est nécessaire que l’hôte soit équipé d’un écran et d’une souris, sans quoi il ne sera pas possible pour l’utilisateur d’interagir avec notre application.</w:t>
+      </w:r>
+    </w:p>
+    <w:p>
+      <w:pPr>
+        <w:pStyle w:val="Heading1"/>
+      </w:pPr>
+      <w:bookmarkStart w:id="7" w:name="_Toc469853358"/>
+      <w:r>
+        <w:lastRenderedPageBreak/>
+        <w:t>Conclusion</w:t>
+      </w:r>
+      <w:bookmarkEnd w:id="7"/>
+    </w:p>
+    <w:p/>
+    <w:p>
+      <w:r>
+        <w:t xml:space="preserve">En ce qui concerne l’organisation, le plus difficile est de céduler des rencontres avec tous nos collègues pour faire au moins une session de </w:t>
+      </w:r>
+      <w:r>
+        <w:t>« </w:t>
+      </w:r>
+      <w:r>
+        <w:t>peer programming</w:t>
+      </w:r>
+      <w:r>
+        <w:t> »</w:t>
+      </w:r>
+      <w:r>
+        <w:t xml:space="preserve"> avec chacun. Les horaires de tous étant différents, il est parfois difficile de déterminer une date de disponibilité dans les jours qui suivent. Ceci dit, ce problème ne devrait pas avoir lieu dans un environnement de travail, considérant que la majorité des employés d’une entreprise travaillent durant la même plage horaire.</w:t>
+      </w:r>
+      <w:r>
+        <w:t xml:space="preserve"> </w:t>
+      </w:r>
+      <w:r>
+        <w:t xml:space="preserve">Concernant le travail en équipe de deux, cela est très enrichissant. Il est très rare que deux personnes vont s’entendre sur la façon exacte de mettre en place une fonctionnalité puisque chacun a une expérience différente, chacun a ses propres conceptions d’une solution et que chacun ne programme pas de la même façon. On a pu constater que les membres de l’équipe ne respectaient pas la même nomenclature puisque la majorité a une expérience plus approfondie dans un autre langage qui privilégie une nomenclature différente. Sur une petite base de code, cela a peu d’impact, mais sur un projet de grande envergure, il va de soi qu’il est plus facile de naviguer à travers les classes si elles sont toutes écrites de la même façon. </w:t>
+      </w:r>
+      <w:r>
+        <w:t>En ce qui a trait à la programmation orienté objet, on peut en conclure qu’elle facilite la gestion du code entre les membres de l’équipe lorsque les patrons sont adéquatement appliqués. En effet, lorsqu’une équipe a comme objectif de mettre en place une nouvelle fonctionnalité, cette dernière va généralement utiliser de nouvelles classes qui seront dans des fichiers séparés (une classe par fichier en Java). Cette séparation en classe découle bien souvent de l’application de certains patrons de conception. Puisqu’il s’agit de fichiers différents, il n’y a presqu’aucune collision entre le code d’une équipe et celui d’une autre équipe, considérant qu’elles ne travaillaient pas sur la m</w:t>
+      </w:r>
+      <w:r>
+        <w:t>ême fonctionnalité, ce qui facilite grandement les « commit » avec git. De plus, la division en plusieurs fichiers et l’utilisation de l’héritage avec les patrons de conception permet de réutiliser facilement une interface crée par une équipe dans une nouvelle fonctionnalité gérée par une autre équipe. Tout cela permet de faciliter grandement la maintenance de l’application en permettant d’ajouter de nouvelles implémentations d’une fonctionnalité sans même toucher à l’originale. Suite en cela, il en va de soi que la flexibilité est la principale mission des patrons de conception. Bien que le jeu d’échec ne soit pas complet en soi, on peut tout de même dire que le projet est un succès puisqu’il nous a permis d’expérimenter le « peer programming », plusieurs patrons de conception et le réusinage comme on n’en avait jamais fait par le passé.</w:t>
+      </w:r>
+      <w:r>
+        <w:t xml:space="preserve"> Finalement, bien que le projet ne soit pas complet, il est tout de même dans une version fonctionnelle, c’est-à-dire qu’il faudrait simplement effectuer quelques itérations supplémentaires pour atteindre une version livrable. Considérant l’expérience obtenue ainsi que le résultat actuel, on peut être satisfait de notre travail</w:t>
+      </w:r>
+      <w:r>
+        <w:t xml:space="preserve"> dans le cadre de ce cours.</w:t>
+      </w:r>
     </w:p>
     <w:sectPr>
       <w:pgSz w:w="12240" w:h="15840"/>
@@ -1019,7 +1259,7 @@
 </file>
 
 <file path=word/endnotes.xml><?xml version="1.0" encoding="utf-8"?>
-<w:endnotes xmlns:wpc="http://schemas.microsoft.com/office/word/2010/wordprocessingCanvas" xmlns:mc="http://schemas.openxmlformats.org/markup-compatibility/2006" xmlns:o="urn:schemas-microsoft-com:office:office" xmlns:r="http://schemas.openxmlformats.org/officeDocument/2006/relationships" xmlns:m="http://schemas.openxmlformats.org/officeDocument/2006/math" xmlns:v="urn:schemas-microsoft-com:vml" xmlns:wp14="http://schemas.microsoft.com/office/word/2010/wordprocessingDrawing" xmlns:wp="http://schemas.openxmlformats.org/drawingml/2006/wordprocessingDrawing" xmlns:w10="urn:schemas-microsoft-com:office:word" xmlns:w="http://schemas.openxmlformats.org/wordprocessingml/2006/main" xmlns:w14="http://schemas.microsoft.com/office/word/2010/wordml" xmlns:wpg="http://schemas.microsoft.com/office/word/2010/wordprocessingGroup" xmlns:wpi="http://schemas.microsoft.com/office/word/2010/wordprocessingInk" xmlns:wne="http://schemas.microsoft.com/office/word/2006/wordml" xmlns:wps="http://schemas.microsoft.com/office/word/2010/wordprocessingShape" mc:Ignorable="w14 wp14">
+<w:endnotes xmlns:wpc="http://schemas.microsoft.com/office/word/2010/wordprocessingCanvas" xmlns:cx="http://schemas.microsoft.com/office/drawing/2014/chartex" xmlns:cx1="http://schemas.microsoft.com/office/drawing/2015/9/8/chartex" xmlns:cx2="http://schemas.microsoft.com/office/drawing/2015/10/21/chartex" xmlns:cx3="http://schemas.microsoft.com/office/drawing/2016/5/9/chartex" xmlns:cx4="http://schemas.microsoft.com/office/drawing/2016/5/10/chartex" xmlns:cx5="http://schemas.microsoft.com/office/drawing/2016/5/11/chartex" xmlns:mc="http://schemas.openxmlformats.org/markup-compatibility/2006" xmlns:o="urn:schemas-microsoft-com:office:office" xmlns:r="http://schemas.openxmlformats.org/officeDocument/2006/relationships" xmlns:m="http://schemas.openxmlformats.org/officeDocument/2006/math" xmlns:v="urn:schemas-microsoft-com:vml" xmlns:wp14="http://schemas.microsoft.com/office/word/2010/wordprocessingDrawing" xmlns:wp="http://schemas.openxmlformats.org/drawingml/2006/wordprocessingDrawing" xmlns:w10="urn:schemas-microsoft-com:office:word" xmlns:w="http://schemas.openxmlformats.org/wordprocessingml/2006/main" xmlns:w14="http://schemas.microsoft.com/office/word/2010/wordml" xmlns:w15="http://schemas.microsoft.com/office/word/2012/wordml" xmlns:w16se="http://schemas.microsoft.com/office/word/2015/wordml/symex" xmlns:wpg="http://schemas.microsoft.com/office/word/2010/wordprocessingGroup" xmlns:wpi="http://schemas.microsoft.com/office/word/2010/wordprocessingInk" xmlns:wne="http://schemas.microsoft.com/office/word/2006/wordml" xmlns:wps="http://schemas.microsoft.com/office/word/2010/wordprocessingShape" mc:Ignorable="w14 w15 w16se wp14">
   <w:endnote w:type="separator" w:id="-1">
     <w:p>
       <w:pPr>
@@ -1044,7 +1284,7 @@
 </file>
 
 <file path=word/footer1.xml><?xml version="1.0" encoding="utf-8"?>
-<w:ftr xmlns:wpc="http://schemas.microsoft.com/office/word/2010/wordprocessingCanvas" xmlns:mc="http://schemas.openxmlformats.org/markup-compatibility/2006" xmlns:o="urn:schemas-microsoft-com:office:office" xmlns:r="http://schemas.openxmlformats.org/officeDocument/2006/relationships" xmlns:m="http://schemas.openxmlformats.org/officeDocument/2006/math" xmlns:v="urn:schemas-microsoft-com:vml" xmlns:wp14="http://schemas.microsoft.com/office/word/2010/wordprocessingDrawing" xmlns:wp="http://schemas.openxmlformats.org/drawingml/2006/wordprocessingDrawing" xmlns:w10="urn:schemas-microsoft-com:office:word" xmlns:w="http://schemas.openxmlformats.org/wordprocessingml/2006/main" xmlns:w14="http://schemas.microsoft.com/office/word/2010/wordml" xmlns:wpg="http://schemas.microsoft.com/office/word/2010/wordprocessingGroup" xmlns:wpi="http://schemas.microsoft.com/office/word/2010/wordprocessingInk" xmlns:wne="http://schemas.microsoft.com/office/word/2006/wordml" xmlns:wps="http://schemas.microsoft.com/office/word/2010/wordprocessingShape" mc:Ignorable="w14 wp14">
+<w:ftr xmlns:wpc="http://schemas.microsoft.com/office/word/2010/wordprocessingCanvas" xmlns:cx="http://schemas.microsoft.com/office/drawing/2014/chartex" xmlns:cx1="http://schemas.microsoft.com/office/drawing/2015/9/8/chartex" xmlns:cx2="http://schemas.microsoft.com/office/drawing/2015/10/21/chartex" xmlns:cx3="http://schemas.microsoft.com/office/drawing/2016/5/9/chartex" xmlns:cx4="http://schemas.microsoft.com/office/drawing/2016/5/10/chartex" xmlns:cx5="http://schemas.microsoft.com/office/drawing/2016/5/11/chartex" xmlns:mc="http://schemas.openxmlformats.org/markup-compatibility/2006" xmlns:o="urn:schemas-microsoft-com:office:office" xmlns:r="http://schemas.openxmlformats.org/officeDocument/2006/relationships" xmlns:m="http://schemas.openxmlformats.org/officeDocument/2006/math" xmlns:v="urn:schemas-microsoft-com:vml" xmlns:wp14="http://schemas.microsoft.com/office/word/2010/wordprocessingDrawing" xmlns:wp="http://schemas.openxmlformats.org/drawingml/2006/wordprocessingDrawing" xmlns:w10="urn:schemas-microsoft-com:office:word" xmlns:w="http://schemas.openxmlformats.org/wordprocessingml/2006/main" xmlns:w14="http://schemas.microsoft.com/office/word/2010/wordml" xmlns:w15="http://schemas.microsoft.com/office/word/2012/wordml" xmlns:w16se="http://schemas.microsoft.com/office/word/2015/wordml/symex" xmlns:wpg="http://schemas.microsoft.com/office/word/2010/wordprocessingGroup" xmlns:wpi="http://schemas.microsoft.com/office/word/2010/wordprocessingInk" xmlns:wne="http://schemas.microsoft.com/office/word/2006/wordml" xmlns:wps="http://schemas.microsoft.com/office/word/2010/wordprocessingShape" mc:Ignorable="w14 w15 w16se wp14">
   <w:sdt>
     <w:sdtPr>
       <w:id w:val="-1652280501"/>
@@ -1053,10 +1293,11 @@
         <w:docPartUnique/>
       </w:docPartObj>
     </w:sdtPr>
+    <w:sdtEndPr/>
     <w:sdtContent>
       <w:p>
         <w:pPr>
-          <w:pStyle w:val="Pieddepage"/>
+          <w:pStyle w:val="Footer"/>
           <w:jc w:val="center"/>
         </w:pPr>
         <w:r>
@@ -1073,7 +1314,7 @@
             <w:noProof/>
             <w:lang w:val="fr-FR"/>
           </w:rPr>
-          <w:t>7</w:t>
+          <w:t>1</w:t>
         </w:r>
         <w:r>
           <w:fldChar w:fldCharType="end"/>
@@ -1083,14 +1324,14 @@
   </w:sdt>
   <w:p>
     <w:pPr>
-      <w:pStyle w:val="Pieddepage"/>
+      <w:pStyle w:val="Footer"/>
     </w:pPr>
   </w:p>
 </w:ftr>
 </file>
 
 <file path=word/footnotes.xml><?xml version="1.0" encoding="utf-8"?>
-<w:footnotes xmlns:wpc="http://schemas.microsoft.com/office/word/2010/wordprocessingCanvas" xmlns:mc="http://schemas.openxmlformats.org/markup-compatibility/2006" xmlns:o="urn:schemas-microsoft-com:office:office" xmlns:r="http://schemas.openxmlformats.org/officeDocument/2006/relationships" xmlns:m="http://schemas.openxmlformats.org/officeDocument/2006/math" xmlns:v="urn:schemas-microsoft-com:vml" xmlns:wp14="http://schemas.microsoft.com/office/word/2010/wordprocessingDrawing" xmlns:wp="http://schemas.openxmlformats.org/drawingml/2006/wordprocessingDrawing" xmlns:w10="urn:schemas-microsoft-com:office:word" xmlns:w="http://schemas.openxmlformats.org/wordprocessingml/2006/main" xmlns:w14="http://schemas.microsoft.com/office/word/2010/wordml" xmlns:wpg="http://schemas.microsoft.com/office/word/2010/wordprocessingGroup" xmlns:wpi="http://schemas.microsoft.com/office/word/2010/wordprocessingInk" xmlns:wne="http://schemas.microsoft.com/office/word/2006/wordml" xmlns:wps="http://schemas.microsoft.com/office/word/2010/wordprocessingShape" mc:Ignorable="w14 wp14">
+<w:footnotes xmlns:wpc="http://schemas.microsoft.com/office/word/2010/wordprocessingCanvas" xmlns:cx="http://schemas.microsoft.com/office/drawing/2014/chartex" xmlns:cx1="http://schemas.microsoft.com/office/drawing/2015/9/8/chartex" xmlns:cx2="http://schemas.microsoft.com/office/drawing/2015/10/21/chartex" xmlns:cx3="http://schemas.microsoft.com/office/drawing/2016/5/9/chartex" xmlns:cx4="http://schemas.microsoft.com/office/drawing/2016/5/10/chartex" xmlns:cx5="http://schemas.microsoft.com/office/drawing/2016/5/11/chartex" xmlns:mc="http://schemas.openxmlformats.org/markup-compatibility/2006" xmlns:o="urn:schemas-microsoft-com:office:office" xmlns:r="http://schemas.openxmlformats.org/officeDocument/2006/relationships" xmlns:m="http://schemas.openxmlformats.org/officeDocument/2006/math" xmlns:v="urn:schemas-microsoft-com:vml" xmlns:wp14="http://schemas.microsoft.com/office/word/2010/wordprocessingDrawing" xmlns:wp="http://schemas.openxmlformats.org/drawingml/2006/wordprocessingDrawing" xmlns:w10="urn:schemas-microsoft-com:office:word" xmlns:w="http://schemas.openxmlformats.org/wordprocessingml/2006/main" xmlns:w14="http://schemas.microsoft.com/office/word/2010/wordml" xmlns:w15="http://schemas.microsoft.com/office/word/2012/wordml" xmlns:w16se="http://schemas.microsoft.com/office/word/2015/wordml/symex" xmlns:wpg="http://schemas.microsoft.com/office/word/2010/wordprocessingGroup" xmlns:wpi="http://schemas.microsoft.com/office/word/2010/wordprocessingInk" xmlns:wne="http://schemas.microsoft.com/office/word/2006/wordml" xmlns:wps="http://schemas.microsoft.com/office/word/2010/wordprocessingShape" mc:Ignorable="w14 w15 w16se wp14">
   <w:footnote w:type="separator" w:id="-1">
     <w:p>
       <w:pPr>
@@ -1115,18 +1356,18 @@
 </file>
 
 <file path=word/header1.xml><?xml version="1.0" encoding="utf-8"?>
-<w:hdr xmlns:wpc="http://schemas.microsoft.com/office/word/2010/wordprocessingCanvas" xmlns:mc="http://schemas.openxmlformats.org/markup-compatibility/2006" xmlns:o="urn:schemas-microsoft-com:office:office" xmlns:r="http://schemas.openxmlformats.org/officeDocument/2006/relationships" xmlns:m="http://schemas.openxmlformats.org/officeDocument/2006/math" xmlns:v="urn:schemas-microsoft-com:vml" xmlns:wp14="http://schemas.microsoft.com/office/word/2010/wordprocessingDrawing" xmlns:wp="http://schemas.openxmlformats.org/drawingml/2006/wordprocessingDrawing" xmlns:w10="urn:schemas-microsoft-com:office:word" xmlns:w="http://schemas.openxmlformats.org/wordprocessingml/2006/main" xmlns:w14="http://schemas.microsoft.com/office/word/2010/wordml" xmlns:wpg="http://schemas.microsoft.com/office/word/2010/wordprocessingGroup" xmlns:wpi="http://schemas.microsoft.com/office/word/2010/wordprocessingInk" xmlns:wne="http://schemas.microsoft.com/office/word/2006/wordml" xmlns:wps="http://schemas.microsoft.com/office/word/2010/wordprocessingShape" mc:Ignorable="w14 wp14">
+<w:hdr xmlns:wpc="http://schemas.microsoft.com/office/word/2010/wordprocessingCanvas" xmlns:cx="http://schemas.microsoft.com/office/drawing/2014/chartex" xmlns:cx1="http://schemas.microsoft.com/office/drawing/2015/9/8/chartex" xmlns:cx2="http://schemas.microsoft.com/office/drawing/2015/10/21/chartex" xmlns:cx3="http://schemas.microsoft.com/office/drawing/2016/5/9/chartex" xmlns:cx4="http://schemas.microsoft.com/office/drawing/2016/5/10/chartex" xmlns:cx5="http://schemas.microsoft.com/office/drawing/2016/5/11/chartex" xmlns:mc="http://schemas.openxmlformats.org/markup-compatibility/2006" xmlns:o="urn:schemas-microsoft-com:office:office" xmlns:r="http://schemas.openxmlformats.org/officeDocument/2006/relationships" xmlns:m="http://schemas.openxmlformats.org/officeDocument/2006/math" xmlns:v="urn:schemas-microsoft-com:vml" xmlns:wp14="http://schemas.microsoft.com/office/word/2010/wordprocessingDrawing" xmlns:wp="http://schemas.openxmlformats.org/drawingml/2006/wordprocessingDrawing" xmlns:w10="urn:schemas-microsoft-com:office:word" xmlns:w="http://schemas.openxmlformats.org/wordprocessingml/2006/main" xmlns:w14="http://schemas.microsoft.com/office/word/2010/wordml" xmlns:w15="http://schemas.microsoft.com/office/word/2012/wordml" xmlns:w16se="http://schemas.microsoft.com/office/word/2015/wordml/symex" xmlns:wpg="http://schemas.microsoft.com/office/word/2010/wordprocessingGroup" xmlns:wpi="http://schemas.microsoft.com/office/word/2010/wordprocessingInk" xmlns:wne="http://schemas.microsoft.com/office/word/2006/wordml" xmlns:wps="http://schemas.microsoft.com/office/word/2010/wordprocessingShape" mc:Ignorable="w14 w15 w16se wp14">
   <w:p>
     <w:pPr>
-      <w:pStyle w:val="En-tte"/>
+      <w:pStyle w:val="Header"/>
       <w:jc w:val="center"/>
       <w:rPr>
-        <w:rStyle w:val="Emphaseple"/>
+        <w:rStyle w:val="SubtleEmphasis"/>
       </w:rPr>
     </w:pPr>
     <w:r>
       <w:rPr>
-        <w:rStyle w:val="Emphaseple"/>
+        <w:rStyle w:val="SubtleEmphasis"/>
       </w:rPr>
       <w:t>Rapport de groupe</w:t>
     </w:r>
@@ -1135,8 +1376,8 @@
 </file>
 
 <file path=word/numbering.xml><?xml version="1.0" encoding="utf-8"?>
-<w:numbering xmlns:wpc="http://schemas.microsoft.com/office/word/2010/wordprocessingCanvas" xmlns:mc="http://schemas.openxmlformats.org/markup-compatibility/2006" xmlns:o="urn:schemas-microsoft-com:office:office" xmlns:r="http://schemas.openxmlformats.org/officeDocument/2006/relationships" xmlns:m="http://schemas.openxmlformats.org/officeDocument/2006/math" xmlns:v="urn:schemas-microsoft-com:vml" xmlns:wp14="http://schemas.microsoft.com/office/word/2010/wordprocessingDrawing" xmlns:wp="http://schemas.openxmlformats.org/drawingml/2006/wordprocessingDrawing" xmlns:w10="urn:schemas-microsoft-com:office:word" xmlns:w="http://schemas.openxmlformats.org/wordprocessingml/2006/main" xmlns:w14="http://schemas.microsoft.com/office/word/2010/wordml" xmlns:wpg="http://schemas.microsoft.com/office/word/2010/wordprocessingGroup" xmlns:wpi="http://schemas.microsoft.com/office/word/2010/wordprocessingInk" xmlns:wne="http://schemas.microsoft.com/office/word/2006/wordml" xmlns:wps="http://schemas.microsoft.com/office/word/2010/wordprocessingShape" mc:Ignorable="w14 wp14">
-  <w:abstractNum w:abstractNumId="0">
+<w:numbering xmlns:wpc="http://schemas.microsoft.com/office/word/2010/wordprocessingCanvas" xmlns:cx="http://schemas.microsoft.com/office/drawing/2014/chartex" xmlns:cx1="http://schemas.microsoft.com/office/drawing/2015/9/8/chartex" xmlns:cx2="http://schemas.microsoft.com/office/drawing/2015/10/21/chartex" xmlns:cx3="http://schemas.microsoft.com/office/drawing/2016/5/9/chartex" xmlns:cx4="http://schemas.microsoft.com/office/drawing/2016/5/10/chartex" xmlns:cx5="http://schemas.microsoft.com/office/drawing/2016/5/11/chartex" xmlns:mc="http://schemas.openxmlformats.org/markup-compatibility/2006" xmlns:o="urn:schemas-microsoft-com:office:office" xmlns:r="http://schemas.openxmlformats.org/officeDocument/2006/relationships" xmlns:m="http://schemas.openxmlformats.org/officeDocument/2006/math" xmlns:v="urn:schemas-microsoft-com:vml" xmlns:wp14="http://schemas.microsoft.com/office/word/2010/wordprocessingDrawing" xmlns:wp="http://schemas.openxmlformats.org/drawingml/2006/wordprocessingDrawing" xmlns:w10="urn:schemas-microsoft-com:office:word" xmlns:w="http://schemas.openxmlformats.org/wordprocessingml/2006/main" xmlns:w14="http://schemas.microsoft.com/office/word/2010/wordml" xmlns:w15="http://schemas.microsoft.com/office/word/2012/wordml" xmlns:w16se="http://schemas.microsoft.com/office/word/2015/wordml/symex" xmlns:wpg="http://schemas.microsoft.com/office/word/2010/wordprocessingGroup" xmlns:wpi="http://schemas.microsoft.com/office/word/2010/wordprocessingInk" xmlns:wne="http://schemas.microsoft.com/office/word/2006/wordml" xmlns:wps="http://schemas.microsoft.com/office/word/2010/wordprocessingShape" mc:Ignorable="w14 w15 w16se wp14">
+  <w:abstractNum w:abstractNumId="0" w15:restartNumberingAfterBreak="0">
     <w:nsid w:val="126C7B6E"/>
     <w:multiLevelType w:val="hybridMultilevel"/>
     <w:tmpl w:val="7618EE12"/>
@@ -1222,7 +1463,7 @@
       </w:pPr>
     </w:lvl>
   </w:abstractNum>
-  <w:abstractNum w:abstractNumId="1">
+  <w:abstractNum w:abstractNumId="1" w15:restartNumberingAfterBreak="0">
     <w:nsid w:val="307B1BE0"/>
     <w:multiLevelType w:val="hybridMultilevel"/>
     <w:tmpl w:val="11AC7158"/>
@@ -1345,7 +1586,7 @@
 </file>
 
 <file path=word/styles.xml><?xml version="1.0" encoding="utf-8"?>
-<w:styles xmlns:mc="http://schemas.openxmlformats.org/markup-compatibility/2006" xmlns:r="http://schemas.openxmlformats.org/officeDocument/2006/relationships" xmlns:w="http://schemas.openxmlformats.org/wordprocessingml/2006/main" xmlns:w14="http://schemas.microsoft.com/office/word/2010/wordml" mc:Ignorable="w14">
+<w:styles xmlns:mc="http://schemas.openxmlformats.org/markup-compatibility/2006" xmlns:r="http://schemas.openxmlformats.org/officeDocument/2006/relationships" xmlns:w="http://schemas.openxmlformats.org/wordprocessingml/2006/main" xmlns:w14="http://schemas.microsoft.com/office/word/2010/wordml" xmlns:w15="http://schemas.microsoft.com/office/word/2012/wordml" xmlns:w16se="http://schemas.microsoft.com/office/word/2015/wordml/symex" mc:Ignorable="w14 w15 w16se">
   <w:docDefaults>
     <w:rPrDefault>
       <w:rPr>
@@ -1361,144 +1602,381 @@
       </w:pPr>
     </w:pPrDefault>
   </w:docDefaults>
-  <w:latentStyles w:defLockedState="0" w:defUIPriority="99" w:defSemiHidden="1" w:defUnhideWhenUsed="1" w:defQFormat="0" w:count="267">
-    <w:lsdException w:name="Normal" w:semiHidden="0" w:uiPriority="0" w:unhideWhenUsed="0" w:qFormat="1"/>
-    <w:lsdException w:name="heading 1" w:semiHidden="0" w:uiPriority="9" w:unhideWhenUsed="0" w:qFormat="1"/>
-    <w:lsdException w:name="heading 2" w:uiPriority="9" w:qFormat="1"/>
-    <w:lsdException w:name="heading 3" w:uiPriority="9" w:qFormat="1"/>
-    <w:lsdException w:name="heading 4" w:uiPriority="9" w:qFormat="1"/>
-    <w:lsdException w:name="heading 5" w:uiPriority="9" w:qFormat="1"/>
-    <w:lsdException w:name="heading 6" w:uiPriority="9" w:qFormat="1"/>
-    <w:lsdException w:name="heading 7" w:uiPriority="9" w:qFormat="1"/>
-    <w:lsdException w:name="heading 8" w:uiPriority="9" w:qFormat="1"/>
-    <w:lsdException w:name="heading 9" w:uiPriority="9" w:qFormat="1"/>
-    <w:lsdException w:name="toc 1" w:uiPriority="39"/>
-    <w:lsdException w:name="toc 2" w:uiPriority="39"/>
-    <w:lsdException w:name="toc 3" w:uiPriority="39"/>
-    <w:lsdException w:name="toc 4" w:uiPriority="39"/>
-    <w:lsdException w:name="toc 5" w:uiPriority="39"/>
-    <w:lsdException w:name="toc 6" w:uiPriority="39"/>
-    <w:lsdException w:name="toc 7" w:uiPriority="39"/>
-    <w:lsdException w:name="toc 8" w:uiPriority="39"/>
-    <w:lsdException w:name="toc 9" w:uiPriority="39"/>
-    <w:lsdException w:name="caption" w:uiPriority="35" w:qFormat="1"/>
-    <w:lsdException w:name="Title" w:semiHidden="0" w:uiPriority="10" w:unhideWhenUsed="0" w:qFormat="1"/>
-    <w:lsdException w:name="Default Paragraph Font" w:uiPriority="1"/>
-    <w:lsdException w:name="Subtitle" w:semiHidden="0" w:uiPriority="11" w:unhideWhenUsed="0" w:qFormat="1"/>
-    <w:lsdException w:name="Strong" w:semiHidden="0" w:uiPriority="22" w:unhideWhenUsed="0" w:qFormat="1"/>
-    <w:lsdException w:name="Emphasis" w:semiHidden="0" w:uiPriority="20" w:unhideWhenUsed="0" w:qFormat="1"/>
-    <w:lsdException w:name="Table Grid" w:semiHidden="0" w:uiPriority="59" w:unhideWhenUsed="0"/>
-    <w:lsdException w:name="Placeholder Text" w:unhideWhenUsed="0"/>
-    <w:lsdException w:name="No Spacing" w:semiHidden="0" w:uiPriority="1" w:unhideWhenUsed="0" w:qFormat="1"/>
-    <w:lsdException w:name="Light Shading" w:semiHidden="0" w:uiPriority="60" w:unhideWhenUsed="0"/>
-    <w:lsdException w:name="Light List" w:semiHidden="0" w:uiPriority="61" w:unhideWhenUsed="0"/>
-    <w:lsdException w:name="Light Grid" w:semiHidden="0" w:uiPriority="62" w:unhideWhenUsed="0"/>
-    <w:lsdException w:name="Medium Shading 1" w:semiHidden="0" w:uiPriority="63" w:unhideWhenUsed="0"/>
-    <w:lsdException w:name="Medium Shading 2" w:semiHidden="0" w:uiPriority="64" w:unhideWhenUsed="0"/>
-    <w:lsdException w:name="Medium List 1" w:semiHidden="0" w:uiPriority="65" w:unhideWhenUsed="0"/>
-    <w:lsdException w:name="Medium List 2" w:semiHidden="0" w:uiPriority="66" w:unhideWhenUsed="0"/>
-    <w:lsdException w:name="Medium Grid 1" w:semiHidden="0" w:uiPriority="67" w:unhideWhenUsed="0"/>
-    <w:lsdException w:name="Medium Grid 2" w:semiHidden="0" w:uiPriority="68" w:unhideWhenUsed="0"/>
-    <w:lsdException w:name="Medium Grid 3" w:semiHidden="0" w:uiPriority="69" w:unhideWhenUsed="0"/>
-    <w:lsdException w:name="Dark List" w:semiHidden="0" w:uiPriority="70" w:unhideWhenUsed="0"/>
-    <w:lsdException w:name="Colorful Shading" w:semiHidden="0" w:uiPriority="71" w:unhideWhenUsed="0"/>
-    <w:lsdException w:name="Colorful List" w:semiHidden="0" w:uiPriority="72" w:unhideWhenUsed="0"/>
-    <w:lsdException w:name="Colorful Grid" w:semiHidden="0" w:uiPriority="73" w:unhideWhenUsed="0"/>
-    <w:lsdException w:name="Light Shading Accent 1" w:semiHidden="0" w:uiPriority="60" w:unhideWhenUsed="0"/>
-    <w:lsdException w:name="Light List Accent 1" w:semiHidden="0" w:uiPriority="61" w:unhideWhenUsed="0"/>
-    <w:lsdException w:name="Light Grid Accent 1" w:semiHidden="0" w:uiPriority="62" w:unhideWhenUsed="0"/>
-    <w:lsdException w:name="Medium Shading 1 Accent 1" w:semiHidden="0" w:uiPriority="63" w:unhideWhenUsed="0"/>
-    <w:lsdException w:name="Medium Shading 2 Accent 1" w:semiHidden="0" w:uiPriority="64" w:unhideWhenUsed="0"/>
-    <w:lsdException w:name="Medium List 1 Accent 1" w:semiHidden="0" w:uiPriority="65" w:unhideWhenUsed="0"/>
-    <w:lsdException w:name="Revision" w:unhideWhenUsed="0"/>
-    <w:lsdException w:name="List Paragraph" w:semiHidden="0" w:uiPriority="34" w:unhideWhenUsed="0" w:qFormat="1"/>
-    <w:lsdException w:name="Quote" w:semiHidden="0" w:uiPriority="29" w:unhideWhenUsed="0" w:qFormat="1"/>
-    <w:lsdException w:name="Intense Quote" w:semiHidden="0" w:uiPriority="30" w:unhideWhenUsed="0" w:qFormat="1"/>
-    <w:lsdException w:name="Medium List 2 Accent 1" w:semiHidden="0" w:uiPriority="66" w:unhideWhenUsed="0"/>
-    <w:lsdException w:name="Medium Grid 1 Accent 1" w:semiHidden="0" w:uiPriority="67" w:unhideWhenUsed="0"/>
-    <w:lsdException w:name="Medium Grid 2 Accent 1" w:semiHidden="0" w:uiPriority="68" w:unhideWhenUsed="0"/>
-    <w:lsdException w:name="Medium Grid 3 Accent 1" w:semiHidden="0" w:uiPriority="69" w:unhideWhenUsed="0"/>
-    <w:lsdException w:name="Dark List Accent 1" w:semiHidden="0" w:uiPriority="70" w:unhideWhenUsed="0"/>
-    <w:lsdException w:name="Colorful Shading Accent 1" w:semiHidden="0" w:uiPriority="71" w:unhideWhenUsed="0"/>
-    <w:lsdException w:name="Colorful List Accent 1" w:semiHidden="0" w:uiPriority="72" w:unhideWhenUsed="0"/>
-    <w:lsdException w:name="Colorful Grid Accent 1" w:semiHidden="0" w:uiPriority="73" w:unhideWhenUsed="0"/>
-    <w:lsdException w:name="Light Shading Accent 2" w:semiHidden="0" w:uiPriority="60" w:unhideWhenUsed="0"/>
-    <w:lsdException w:name="Light List Accent 2" w:semiHidden="0" w:uiPriority="61" w:unhideWhenUsed="0"/>
-    <w:lsdException w:name="Light Grid Accent 2" w:semiHidden="0" w:uiPriority="62" w:unhideWhenUsed="0"/>
-    <w:lsdException w:name="Medium Shading 1 Accent 2" w:semiHidden="0" w:uiPriority="63" w:unhideWhenUsed="0"/>
-    <w:lsdException w:name="Medium Shading 2 Accent 2" w:semiHidden="0" w:uiPriority="64" w:unhideWhenUsed="0"/>
-    <w:lsdException w:name="Medium List 1 Accent 2" w:semiHidden="0" w:uiPriority="65" w:unhideWhenUsed="0"/>
-    <w:lsdException w:name="Medium List 2 Accent 2" w:semiHidden="0" w:uiPriority="66" w:unhideWhenUsed="0"/>
-    <w:lsdException w:name="Medium Grid 1 Accent 2" w:semiHidden="0" w:uiPriority="67" w:unhideWhenUsed="0"/>
-    <w:lsdException w:name="Medium Grid 2 Accent 2" w:semiHidden="0" w:uiPriority="68" w:unhideWhenUsed="0"/>
-    <w:lsdException w:name="Medium Grid 3 Accent 2" w:semiHidden="0" w:uiPriority="69" w:unhideWhenUsed="0"/>
-    <w:lsdException w:name="Dark List Accent 2" w:semiHidden="0" w:uiPriority="70" w:unhideWhenUsed="0"/>
-    <w:lsdException w:name="Colorful Shading Accent 2" w:semiHidden="0" w:uiPriority="71" w:unhideWhenUsed="0"/>
-    <w:lsdException w:name="Colorful List Accent 2" w:semiHidden="0" w:uiPriority="72" w:unhideWhenUsed="0"/>
-    <w:lsdException w:name="Colorful Grid Accent 2" w:semiHidden="0" w:uiPriority="73" w:unhideWhenUsed="0"/>
-    <w:lsdException w:name="Light Shading Accent 3" w:semiHidden="0" w:uiPriority="60" w:unhideWhenUsed="0"/>
-    <w:lsdException w:name="Light List Accent 3" w:semiHidden="0" w:uiPriority="61" w:unhideWhenUsed="0"/>
-    <w:lsdException w:name="Light Grid Accent 3" w:semiHidden="0" w:uiPriority="62" w:unhideWhenUsed="0"/>
-    <w:lsdException w:name="Medium Shading 1 Accent 3" w:semiHidden="0" w:uiPriority="63" w:unhideWhenUsed="0"/>
-    <w:lsdException w:name="Medium Shading 2 Accent 3" w:semiHidden="0" w:uiPriority="64" w:unhideWhenUsed="0"/>
-    <w:lsdException w:name="Medium List 1 Accent 3" w:semiHidden="0" w:uiPriority="65" w:unhideWhenUsed="0"/>
-    <w:lsdException w:name="Medium List 2 Accent 3" w:semiHidden="0" w:uiPriority="66" w:unhideWhenUsed="0"/>
-    <w:lsdException w:name="Medium Grid 1 Accent 3" w:semiHidden="0" w:uiPriority="67" w:unhideWhenUsed="0"/>
-    <w:lsdException w:name="Medium Grid 2 Accent 3" w:semiHidden="0" w:uiPriority="68" w:unhideWhenUsed="0"/>
-    <w:lsdException w:name="Medium Grid 3 Accent 3" w:semiHidden="0" w:uiPriority="69" w:unhideWhenUsed="0"/>
-    <w:lsdException w:name="Dark List Accent 3" w:semiHidden="0" w:uiPriority="70" w:unhideWhenUsed="0"/>
-    <w:lsdException w:name="Colorful Shading Accent 3" w:semiHidden="0" w:uiPriority="71" w:unhideWhenUsed="0"/>
-    <w:lsdException w:name="Colorful List Accent 3" w:semiHidden="0" w:uiPriority="72" w:unhideWhenUsed="0"/>
-    <w:lsdException w:name="Colorful Grid Accent 3" w:semiHidden="0" w:uiPriority="73" w:unhideWhenUsed="0"/>
-    <w:lsdException w:name="Light Shading Accent 4" w:semiHidden="0" w:uiPriority="60" w:unhideWhenUsed="0"/>
-    <w:lsdException w:name="Light List Accent 4" w:semiHidden="0" w:uiPriority="61" w:unhideWhenUsed="0"/>
-    <w:lsdException w:name="Light Grid Accent 4" w:semiHidden="0" w:uiPriority="62" w:unhideWhenUsed="0"/>
-    <w:lsdException w:name="Medium Shading 1 Accent 4" w:semiHidden="0" w:uiPriority="63" w:unhideWhenUsed="0"/>
-    <w:lsdException w:name="Medium Shading 2 Accent 4" w:semiHidden="0" w:uiPriority="64" w:unhideWhenUsed="0"/>
-    <w:lsdException w:name="Medium List 1 Accent 4" w:semiHidden="0" w:uiPriority="65" w:unhideWhenUsed="0"/>
-    <w:lsdException w:name="Medium List 2 Accent 4" w:semiHidden="0" w:uiPriority="66" w:unhideWhenUsed="0"/>
-    <w:lsdException w:name="Medium Grid 1 Accent 4" w:semiHidden="0" w:uiPriority="67" w:unhideWhenUsed="0"/>
-    <w:lsdException w:name="Medium Grid 2 Accent 4" w:semiHidden="0" w:uiPriority="68" w:unhideWhenUsed="0"/>
-    <w:lsdException w:name="Medium Grid 3 Accent 4" w:semiHidden="0" w:uiPriority="69" w:unhideWhenUsed="0"/>
-    <w:lsdException w:name="Dark List Accent 4" w:semiHidden="0" w:uiPriority="70" w:unhideWhenUsed="0"/>
-    <w:lsdException w:name="Colorful Shading Accent 4" w:semiHidden="0" w:uiPriority="71" w:unhideWhenUsed="0"/>
-    <w:lsdException w:name="Colorful List Accent 4" w:semiHidden="0" w:uiPriority="72" w:unhideWhenUsed="0"/>
-    <w:lsdException w:name="Colorful Grid Accent 4" w:semiHidden="0" w:uiPriority="73" w:unhideWhenUsed="0"/>
-    <w:lsdException w:name="Light Shading Accent 5" w:semiHidden="0" w:uiPriority="60" w:unhideWhenUsed="0"/>
-    <w:lsdException w:name="Light List Accent 5" w:semiHidden="0" w:uiPriority="61" w:unhideWhenUsed="0"/>
-    <w:lsdException w:name="Light Grid Accent 5" w:semiHidden="0" w:uiPriority="62" w:unhideWhenUsed="0"/>
-    <w:lsdException w:name="Medium Shading 1 Accent 5" w:semiHidden="0" w:uiPriority="63" w:unhideWhenUsed="0"/>
-    <w:lsdException w:name="Medium Shading 2 Accent 5" w:semiHidden="0" w:uiPriority="64" w:unhideWhenUsed="0"/>
-    <w:lsdException w:name="Medium List 1 Accent 5" w:semiHidden="0" w:uiPriority="65" w:unhideWhenUsed="0"/>
-    <w:lsdException w:name="Medium List 2 Accent 5" w:semiHidden="0" w:uiPriority="66" w:unhideWhenUsed="0"/>
-    <w:lsdException w:name="Medium Grid 1 Accent 5" w:semiHidden="0" w:uiPriority="67" w:unhideWhenUsed="0"/>
-    <w:lsdException w:name="Medium Grid 2 Accent 5" w:semiHidden="0" w:uiPriority="68" w:unhideWhenUsed="0"/>
-    <w:lsdException w:name="Medium Grid 3 Accent 5" w:semiHidden="0" w:uiPriority="69" w:unhideWhenUsed="0"/>
-    <w:lsdException w:name="Dark List Accent 5" w:semiHidden="0" w:uiPriority="70" w:unhideWhenUsed="0"/>
-    <w:lsdException w:name="Colorful Shading Accent 5" w:semiHidden="0" w:uiPriority="71" w:unhideWhenUsed="0"/>
-    <w:lsdException w:name="Colorful List Accent 5" w:semiHidden="0" w:uiPriority="72" w:unhideWhenUsed="0"/>
-    <w:lsdException w:name="Colorful Grid Accent 5" w:semiHidden="0" w:uiPriority="73" w:unhideWhenUsed="0"/>
-    <w:lsdException w:name="Light Shading Accent 6" w:semiHidden="0" w:uiPriority="60" w:unhideWhenUsed="0"/>
-    <w:lsdException w:name="Light List Accent 6" w:semiHidden="0" w:uiPriority="61" w:unhideWhenUsed="0"/>
-    <w:lsdException w:name="Light Grid Accent 6" w:semiHidden="0" w:uiPriority="62" w:unhideWhenUsed="0"/>
-    <w:lsdException w:name="Medium Shading 1 Accent 6" w:semiHidden="0" w:uiPriority="63" w:unhideWhenUsed="0"/>
-    <w:lsdException w:name="Medium Shading 2 Accent 6" w:semiHidden="0" w:uiPriority="64" w:unhideWhenUsed="0"/>
-    <w:lsdException w:name="Medium List 1 Accent 6" w:semiHidden="0" w:uiPriority="65" w:unhideWhenUsed="0"/>
-    <w:lsdException w:name="Medium List 2 Accent 6" w:semiHidden="0" w:uiPriority="66" w:unhideWhenUsed="0"/>
-    <w:lsdException w:name="Medium Grid 1 Accent 6" w:semiHidden="0" w:uiPriority="67" w:unhideWhenUsed="0"/>
-    <w:lsdException w:name="Medium Grid 2 Accent 6" w:semiHidden="0" w:uiPriority="68" w:unhideWhenUsed="0"/>
-    <w:lsdException w:name="Medium Grid 3 Accent 6" w:semiHidden="0" w:uiPriority="69" w:unhideWhenUsed="0"/>
-    <w:lsdException w:name="Dark List Accent 6" w:semiHidden="0" w:uiPriority="70" w:unhideWhenUsed="0"/>
-    <w:lsdException w:name="Colorful Shading Accent 6" w:semiHidden="0" w:uiPriority="71" w:unhideWhenUsed="0"/>
-    <w:lsdException w:name="Colorful List Accent 6" w:semiHidden="0" w:uiPriority="72" w:unhideWhenUsed="0"/>
-    <w:lsdException w:name="Colorful Grid Accent 6" w:semiHidden="0" w:uiPriority="73" w:unhideWhenUsed="0"/>
-    <w:lsdException w:name="Subtle Emphasis" w:semiHidden="0" w:uiPriority="19" w:unhideWhenUsed="0" w:qFormat="1"/>
-    <w:lsdException w:name="Intense Emphasis" w:semiHidden="0" w:uiPriority="21" w:unhideWhenUsed="0" w:qFormat="1"/>
-    <w:lsdException w:name="Subtle Reference" w:semiHidden="0" w:uiPriority="31" w:unhideWhenUsed="0" w:qFormat="1"/>
-    <w:lsdException w:name="Intense Reference" w:semiHidden="0" w:uiPriority="32" w:unhideWhenUsed="0" w:qFormat="1"/>
-    <w:lsdException w:name="Book Title" w:semiHidden="0" w:uiPriority="33" w:unhideWhenUsed="0" w:qFormat="1"/>
-    <w:lsdException w:name="Bibliography" w:uiPriority="37"/>
-    <w:lsdException w:name="TOC Heading" w:uiPriority="39" w:qFormat="1"/>
+  <w:latentStyles w:defLockedState="0" w:defUIPriority="99" w:defSemiHidden="0" w:defUnhideWhenUsed="0" w:defQFormat="0" w:count="374">
+    <w:lsdException w:name="Normal" w:uiPriority="0" w:qFormat="1"/>
+    <w:lsdException w:name="heading 1" w:uiPriority="9" w:qFormat="1"/>
+    <w:lsdException w:name="heading 2" w:semiHidden="1" w:uiPriority="9" w:unhideWhenUsed="1" w:qFormat="1"/>
+    <w:lsdException w:name="heading 3" w:semiHidden="1" w:uiPriority="9" w:unhideWhenUsed="1" w:qFormat="1"/>
+    <w:lsdException w:name="heading 4" w:semiHidden="1" w:uiPriority="9" w:unhideWhenUsed="1" w:qFormat="1"/>
+    <w:lsdException w:name="heading 5" w:semiHidden="1" w:uiPriority="9" w:unhideWhenUsed="1" w:qFormat="1"/>
+    <w:lsdException w:name="heading 6" w:semiHidden="1" w:uiPriority="9" w:unhideWhenUsed="1" w:qFormat="1"/>
+    <w:lsdException w:name="heading 7" w:semiHidden="1" w:uiPriority="9" w:unhideWhenUsed="1" w:qFormat="1"/>
+    <w:lsdException w:name="heading 8" w:semiHidden="1" w:uiPriority="9" w:unhideWhenUsed="1" w:qFormat="1"/>
+    <w:lsdException w:name="heading 9" w:semiHidden="1" w:uiPriority="9" w:unhideWhenUsed="1" w:qFormat="1"/>
+    <w:lsdException w:name="index 1" w:semiHidden="1" w:unhideWhenUsed="1"/>
+    <w:lsdException w:name="index 2" w:semiHidden="1" w:unhideWhenUsed="1"/>
+    <w:lsdException w:name="index 3" w:semiHidden="1" w:unhideWhenUsed="1"/>
+    <w:lsdException w:name="index 4" w:semiHidden="1" w:unhideWhenUsed="1"/>
+    <w:lsdException w:name="index 5" w:semiHidden="1" w:unhideWhenUsed="1"/>
+    <w:lsdException w:name="index 6" w:semiHidden="1" w:unhideWhenUsed="1"/>
+    <w:lsdException w:name="index 7" w:semiHidden="1" w:unhideWhenUsed="1"/>
+    <w:lsdException w:name="index 8" w:semiHidden="1" w:unhideWhenUsed="1"/>
+    <w:lsdException w:name="index 9" w:semiHidden="1" w:unhideWhenUsed="1"/>
+    <w:lsdException w:name="toc 1" w:semiHidden="1" w:uiPriority="39" w:unhideWhenUsed="1"/>
+    <w:lsdException w:name="toc 2" w:semiHidden="1" w:uiPriority="39" w:unhideWhenUsed="1"/>
+    <w:lsdException w:name="toc 3" w:semiHidden="1" w:uiPriority="39" w:unhideWhenUsed="1"/>
+    <w:lsdException w:name="toc 4" w:semiHidden="1" w:uiPriority="39" w:unhideWhenUsed="1"/>
+    <w:lsdException w:name="toc 5" w:semiHidden="1" w:uiPriority="39" w:unhideWhenUsed="1"/>
+    <w:lsdException w:name="toc 6" w:semiHidden="1" w:uiPriority="39" w:unhideWhenUsed="1"/>
+    <w:lsdException w:name="toc 7" w:semiHidden="1" w:uiPriority="39" w:unhideWhenUsed="1"/>
+    <w:lsdException w:name="toc 8" w:semiHidden="1" w:uiPriority="39" w:unhideWhenUsed="1"/>
+    <w:lsdException w:name="toc 9" w:semiHidden="1" w:uiPriority="39" w:unhideWhenUsed="1"/>
+    <w:lsdException w:name="Normal Indent" w:semiHidden="1" w:unhideWhenUsed="1"/>
+    <w:lsdException w:name="footnote text" w:semiHidden="1" w:unhideWhenUsed="1"/>
+    <w:lsdException w:name="annotation text" w:semiHidden="1" w:unhideWhenUsed="1"/>
+    <w:lsdException w:name="header" w:semiHidden="1" w:unhideWhenUsed="1"/>
+    <w:lsdException w:name="footer" w:semiHidden="1" w:unhideWhenUsed="1"/>
+    <w:lsdException w:name="index heading" w:semiHidden="1" w:unhideWhenUsed="1"/>
+    <w:lsdException w:name="caption" w:semiHidden="1" w:uiPriority="35" w:unhideWhenUsed="1" w:qFormat="1"/>
+    <w:lsdException w:name="table of figures" w:semiHidden="1" w:unhideWhenUsed="1"/>
+    <w:lsdException w:name="envelope address" w:semiHidden="1" w:unhideWhenUsed="1"/>
+    <w:lsdException w:name="envelope return" w:semiHidden="1" w:unhideWhenUsed="1"/>
+    <w:lsdException w:name="footnote reference" w:semiHidden="1" w:unhideWhenUsed="1"/>
+    <w:lsdException w:name="annotation reference" w:semiHidden="1" w:unhideWhenUsed="1"/>
+    <w:lsdException w:name="line number" w:semiHidden="1" w:unhideWhenUsed="1"/>
+    <w:lsdException w:name="page number" w:semiHidden="1" w:unhideWhenUsed="1"/>
+    <w:lsdException w:name="endnote reference" w:semiHidden="1" w:unhideWhenUsed="1"/>
+    <w:lsdException w:name="endnote text" w:semiHidden="1" w:unhideWhenUsed="1"/>
+    <w:lsdException w:name="table of authorities" w:semiHidden="1" w:unhideWhenUsed="1"/>
+    <w:lsdException w:name="macro" w:semiHidden="1" w:unhideWhenUsed="1"/>
+    <w:lsdException w:name="toa heading" w:semiHidden="1" w:unhideWhenUsed="1"/>
+    <w:lsdException w:name="List" w:semiHidden="1" w:unhideWhenUsed="1"/>
+    <w:lsdException w:name="List Bullet" w:semiHidden="1" w:unhideWhenUsed="1"/>
+    <w:lsdException w:name="List Number" w:semiHidden="1" w:unhideWhenUsed="1"/>
+    <w:lsdException w:name="List 2" w:semiHidden="1" w:unhideWhenUsed="1"/>
+    <w:lsdException w:name="List 3" w:semiHidden="1" w:unhideWhenUsed="1"/>
+    <w:lsdException w:name="List 4" w:semiHidden="1" w:unhideWhenUsed="1"/>
+    <w:lsdException w:name="List 5" w:semiHidden="1" w:unhideWhenUsed="1"/>
+    <w:lsdException w:name="List Bullet 2" w:semiHidden="1" w:unhideWhenUsed="1"/>
+    <w:lsdException w:name="List Bullet 3" w:semiHidden="1" w:unhideWhenUsed="1"/>
+    <w:lsdException w:name="List Bullet 4" w:semiHidden="1" w:unhideWhenUsed="1"/>
+    <w:lsdException w:name="List Bullet 5" w:semiHidden="1" w:unhideWhenUsed="1"/>
+    <w:lsdException w:name="List Number 2" w:semiHidden="1" w:unhideWhenUsed="1"/>
+    <w:lsdException w:name="List Number 3" w:semiHidden="1" w:unhideWhenUsed="1"/>
+    <w:lsdException w:name="List Number 4" w:semiHidden="1" w:unhideWhenUsed="1"/>
+    <w:lsdException w:name="List Number 5" w:semiHidden="1" w:unhideWhenUsed="1"/>
+    <w:lsdException w:name="Title" w:uiPriority="10" w:qFormat="1"/>
+    <w:lsdException w:name="Closing" w:semiHidden="1" w:unhideWhenUsed="1"/>
+    <w:lsdException w:name="Signature" w:semiHidden="1" w:unhideWhenUsed="1"/>
+    <w:lsdException w:name="Default Paragraph Font" w:semiHidden="1" w:uiPriority="1" w:unhideWhenUsed="1"/>
+    <w:lsdException w:name="Body Text" w:semiHidden="1" w:unhideWhenUsed="1"/>
+    <w:lsdException w:name="Body Text Indent" w:semiHidden="1" w:unhideWhenUsed="1"/>
+    <w:lsdException w:name="List Continue" w:semiHidden="1" w:unhideWhenUsed="1"/>
+    <w:lsdException w:name="List Continue 2" w:semiHidden="1" w:unhideWhenUsed="1"/>
+    <w:lsdException w:name="List Continue 3" w:semiHidden="1" w:unhideWhenUsed="1"/>
+    <w:lsdException w:name="List Continue 4" w:semiHidden="1" w:unhideWhenUsed="1"/>
+    <w:lsdException w:name="List Continue 5" w:semiHidden="1" w:unhideWhenUsed="1"/>
+    <w:lsdException w:name="Message Header" w:semiHidden="1" w:unhideWhenUsed="1"/>
+    <w:lsdException w:name="Subtitle" w:uiPriority="11" w:qFormat="1"/>
+    <w:lsdException w:name="Salutation" w:semiHidden="1" w:unhideWhenUsed="1"/>
+    <w:lsdException w:name="Date" w:semiHidden="1" w:unhideWhenUsed="1"/>
+    <w:lsdException w:name="Body Text First Indent" w:semiHidden="1" w:unhideWhenUsed="1"/>
+    <w:lsdException w:name="Body Text First Indent 2" w:semiHidden="1" w:unhideWhenUsed="1"/>
+    <w:lsdException w:name="Note Heading" w:semiHidden="1" w:unhideWhenUsed="1"/>
+    <w:lsdException w:name="Body Text 2" w:semiHidden="1" w:unhideWhenUsed="1"/>
+    <w:lsdException w:name="Body Text 3" w:semiHidden="1" w:unhideWhenUsed="1"/>
+    <w:lsdException w:name="Body Text Indent 2" w:semiHidden="1" w:unhideWhenUsed="1"/>
+    <w:lsdException w:name="Body Text Indent 3" w:semiHidden="1" w:unhideWhenUsed="1"/>
+    <w:lsdException w:name="Block Text" w:semiHidden="1" w:unhideWhenUsed="1"/>
+    <w:lsdException w:name="Hyperlink" w:semiHidden="1" w:unhideWhenUsed="1"/>
+    <w:lsdException w:name="FollowedHyperlink" w:semiHidden="1" w:unhideWhenUsed="1"/>
+    <w:lsdException w:name="Strong" w:uiPriority="22" w:qFormat="1"/>
+    <w:lsdException w:name="Emphasis" w:uiPriority="20" w:qFormat="1"/>
+    <w:lsdException w:name="Document Map" w:semiHidden="1" w:unhideWhenUsed="1"/>
+    <w:lsdException w:name="Plain Text" w:semiHidden="1" w:unhideWhenUsed="1"/>
+    <w:lsdException w:name="E-mail Signature" w:semiHidden="1" w:unhideWhenUsed="1"/>
+    <w:lsdException w:name="HTML Top of Form" w:semiHidden="1" w:unhideWhenUsed="1"/>
+    <w:lsdException w:name="HTML Bottom of Form" w:semiHidden="1" w:unhideWhenUsed="1"/>
+    <w:lsdException w:name="Normal (Web)" w:semiHidden="1" w:unhideWhenUsed="1"/>
+    <w:lsdException w:name="HTML Acronym" w:semiHidden="1" w:unhideWhenUsed="1"/>
+    <w:lsdException w:name="HTML Address" w:semiHidden="1" w:unhideWhenUsed="1"/>
+    <w:lsdException w:name="HTML Cite" w:semiHidden="1" w:unhideWhenUsed="1"/>
+    <w:lsdException w:name="HTML Code" w:semiHidden="1" w:unhideWhenUsed="1"/>
+    <w:lsdException w:name="HTML Definition" w:semiHidden="1" w:unhideWhenUsed="1"/>
+    <w:lsdException w:name="HTML Keyboard" w:semiHidden="1" w:unhideWhenUsed="1"/>
+    <w:lsdException w:name="HTML Preformatted" w:semiHidden="1" w:unhideWhenUsed="1"/>
+    <w:lsdException w:name="HTML Sample" w:semiHidden="1" w:unhideWhenUsed="1"/>
+    <w:lsdException w:name="HTML Typewriter" w:semiHidden="1" w:unhideWhenUsed="1"/>
+    <w:lsdException w:name="HTML Variable" w:semiHidden="1" w:unhideWhenUsed="1"/>
+    <w:lsdException w:name="Normal Table" w:semiHidden="1" w:unhideWhenUsed="1"/>
+    <w:lsdException w:name="annotation subject" w:semiHidden="1" w:unhideWhenUsed="1"/>
+    <w:lsdException w:name="No List" w:semiHidden="1" w:unhideWhenUsed="1"/>
+    <w:lsdException w:name="Outline List 1" w:semiHidden="1" w:unhideWhenUsed="1"/>
+    <w:lsdException w:name="Outline List 2" w:semiHidden="1" w:unhideWhenUsed="1"/>
+    <w:lsdException w:name="Outline List 3" w:semiHidden="1" w:unhideWhenUsed="1"/>
+    <w:lsdException w:name="Table Simple 1" w:semiHidden="1" w:unhideWhenUsed="1"/>
+    <w:lsdException w:name="Table Simple 2" w:semiHidden="1" w:unhideWhenUsed="1"/>
+    <w:lsdException w:name="Table Simple 3" w:semiHidden="1" w:unhideWhenUsed="1"/>
+    <w:lsdException w:name="Table Classic 1" w:semiHidden="1" w:unhideWhenUsed="1"/>
+    <w:lsdException w:name="Table Classic 2" w:semiHidden="1" w:unhideWhenUsed="1"/>
+    <w:lsdException w:name="Table Classic 3" w:semiHidden="1" w:unhideWhenUsed="1"/>
+    <w:lsdException w:name="Table Classic 4" w:semiHidden="1" w:unhideWhenUsed="1"/>
+    <w:lsdException w:name="Table Colorful 1" w:semiHidden="1" w:unhideWhenUsed="1"/>
+    <w:lsdException w:name="Table Colorful 2" w:semiHidden="1" w:unhideWhenUsed="1"/>
+    <w:lsdException w:name="Table Colorful 3" w:semiHidden="1" w:unhideWhenUsed="1"/>
+    <w:lsdException w:name="Table Columns 1" w:semiHidden="1" w:unhideWhenUsed="1"/>
+    <w:lsdException w:name="Table Columns 2" w:semiHidden="1" w:unhideWhenUsed="1"/>
+    <w:lsdException w:name="Table Columns 3" w:semiHidden="1" w:unhideWhenUsed="1"/>
+    <w:lsdException w:name="Table Columns 4" w:semiHidden="1" w:unhideWhenUsed="1"/>
+    <w:lsdException w:name="Table Columns 5" w:semiHidden="1" w:unhideWhenUsed="1"/>
+    <w:lsdException w:name="Table Grid 1" w:semiHidden="1" w:unhideWhenUsed="1"/>
+    <w:lsdException w:name="Table Grid 2" w:semiHidden="1" w:unhideWhenUsed="1"/>
+    <w:lsdException w:name="Table Grid 3" w:semiHidden="1" w:unhideWhenUsed="1"/>
+    <w:lsdException w:name="Table Grid 4" w:semiHidden="1" w:unhideWhenUsed="1"/>
+    <w:lsdException w:name="Table Grid 5" w:semiHidden="1" w:unhideWhenUsed="1"/>
+    <w:lsdException w:name="Table Grid 6" w:semiHidden="1" w:unhideWhenUsed="1"/>
+    <w:lsdException w:name="Table Grid 7" w:semiHidden="1" w:unhideWhenUsed="1"/>
+    <w:lsdException w:name="Table Grid 8" w:semiHidden="1" w:unhideWhenUsed="1"/>
+    <w:lsdException w:name="Table List 1" w:semiHidden="1" w:unhideWhenUsed="1"/>
+    <w:lsdException w:name="Table List 2" w:semiHidden="1" w:unhideWhenUsed="1"/>
+    <w:lsdException w:name="Table List 3" w:semiHidden="1" w:unhideWhenUsed="1"/>
+    <w:lsdException w:name="Table List 4" w:semiHidden="1" w:unhideWhenUsed="1"/>
+    <w:lsdException w:name="Table List 5" w:semiHidden="1" w:unhideWhenUsed="1"/>
+    <w:lsdException w:name="Table List 6" w:semiHidden="1" w:unhideWhenUsed="1"/>
+    <w:lsdException w:name="Table List 7" w:semiHidden="1" w:unhideWhenUsed="1"/>
+    <w:lsdException w:name="Table List 8" w:semiHidden="1" w:unhideWhenUsed="1"/>
+    <w:lsdException w:name="Table 3D effects 1" w:semiHidden="1" w:unhideWhenUsed="1"/>
+    <w:lsdException w:name="Table 3D effects 2" w:semiHidden="1" w:unhideWhenUsed="1"/>
+    <w:lsdException w:name="Table 3D effects 3" w:semiHidden="1" w:unhideWhenUsed="1"/>
+    <w:lsdException w:name="Table Contemporary" w:semiHidden="1" w:unhideWhenUsed="1"/>
+    <w:lsdException w:name="Table Elegant" w:semiHidden="1" w:unhideWhenUsed="1"/>
+    <w:lsdException w:name="Table Professional" w:semiHidden="1" w:unhideWhenUsed="1"/>
+    <w:lsdException w:name="Table Subtle 1" w:semiHidden="1" w:unhideWhenUsed="1"/>
+    <w:lsdException w:name="Table Subtle 2" w:semiHidden="1" w:unhideWhenUsed="1"/>
+    <w:lsdException w:name="Table Web 1" w:semiHidden="1" w:unhideWhenUsed="1"/>
+    <w:lsdException w:name="Table Web 2" w:semiHidden="1" w:unhideWhenUsed="1"/>
+    <w:lsdException w:name="Table Web 3" w:semiHidden="1" w:unhideWhenUsed="1"/>
+    <w:lsdException w:name="Balloon Text" w:semiHidden="1" w:unhideWhenUsed="1"/>
+    <w:lsdException w:name="Table Grid" w:uiPriority="59"/>
+    <w:lsdException w:name="Table Theme" w:semiHidden="1" w:unhideWhenUsed="1"/>
+    <w:lsdException w:name="Placeholder Text" w:semiHidden="1"/>
+    <w:lsdException w:name="No Spacing" w:uiPriority="1" w:qFormat="1"/>
+    <w:lsdException w:name="Light Shading" w:uiPriority="60"/>
+    <w:lsdException w:name="Light List" w:uiPriority="61"/>
+    <w:lsdException w:name="Light Grid" w:uiPriority="62"/>
+    <w:lsdException w:name="Medium Shading 1" w:uiPriority="63"/>
+    <w:lsdException w:name="Medium Shading 2" w:uiPriority="64"/>
+    <w:lsdException w:name="Medium List 1" w:uiPriority="65"/>
+    <w:lsdException w:name="Medium List 2" w:uiPriority="66"/>
+    <w:lsdException w:name="Medium Grid 1" w:uiPriority="67"/>
+    <w:lsdException w:name="Medium Grid 2" w:uiPriority="68"/>
+    <w:lsdException w:name="Medium Grid 3" w:uiPriority="69"/>
+    <w:lsdException w:name="Dark List" w:uiPriority="70"/>
+    <w:lsdException w:name="Colorful Shading" w:uiPriority="71"/>
+    <w:lsdException w:name="Colorful List" w:uiPriority="72"/>
+    <w:lsdException w:name="Colorful Grid" w:uiPriority="73"/>
+    <w:lsdException w:name="Light Shading Accent 1" w:uiPriority="60"/>
+    <w:lsdException w:name="Light List Accent 1" w:uiPriority="61"/>
+    <w:lsdException w:name="Light Grid Accent 1" w:uiPriority="62"/>
+    <w:lsdException w:name="Medium Shading 1 Accent 1" w:uiPriority="63"/>
+    <w:lsdException w:name="Medium Shading 2 Accent 1" w:uiPriority="64"/>
+    <w:lsdException w:name="Medium List 1 Accent 1" w:uiPriority="65"/>
+    <w:lsdException w:name="Revision" w:semiHidden="1"/>
+    <w:lsdException w:name="List Paragraph" w:uiPriority="34" w:qFormat="1"/>
+    <w:lsdException w:name="Quote" w:uiPriority="29" w:qFormat="1"/>
+    <w:lsdException w:name="Intense Quote" w:uiPriority="30" w:qFormat="1"/>
+    <w:lsdException w:name="Medium List 2 Accent 1" w:uiPriority="66"/>
+    <w:lsdException w:name="Medium Grid 1 Accent 1" w:uiPriority="67"/>
+    <w:lsdException w:name="Medium Grid 2 Accent 1" w:uiPriority="68"/>
+    <w:lsdException w:name="Medium Grid 3 Accent 1" w:uiPriority="69"/>
+    <w:lsdException w:name="Dark List Accent 1" w:uiPriority="70"/>
+    <w:lsdException w:name="Colorful Shading Accent 1" w:uiPriority="71"/>
+    <w:lsdException w:name="Colorful List Accent 1" w:uiPriority="72"/>
+    <w:lsdException w:name="Colorful Grid Accent 1" w:uiPriority="73"/>
+    <w:lsdException w:name="Light Shading Accent 2" w:uiPriority="60"/>
+    <w:lsdException w:name="Light List Accent 2" w:uiPriority="61"/>
+    <w:lsdException w:name="Light Grid Accent 2" w:uiPriority="62"/>
+    <w:lsdException w:name="Medium Shading 1 Accent 2" w:uiPriority="63"/>
+    <w:lsdException w:name="Medium Shading 2 Accent 2" w:uiPriority="64"/>
+    <w:lsdException w:name="Medium List 1 Accent 2" w:uiPriority="65"/>
+    <w:lsdException w:name="Medium List 2 Accent 2" w:uiPriority="66"/>
+    <w:lsdException w:name="Medium Grid 1 Accent 2" w:uiPriority="67"/>
+    <w:lsdException w:name="Medium Grid 2 Accent 2" w:uiPriority="68"/>
+    <w:lsdException w:name="Medium Grid 3 Accent 2" w:uiPriority="69"/>
+    <w:lsdException w:name="Dark List Accent 2" w:uiPriority="70"/>
+    <w:lsdException w:name="Colorful Shading Accent 2" w:uiPriority="71"/>
+    <w:lsdException w:name="Colorful List Accent 2" w:uiPriority="72"/>
+    <w:lsdException w:name="Colorful Grid Accent 2" w:uiPriority="73"/>
+    <w:lsdException w:name="Light Shading Accent 3" w:uiPriority="60"/>
+    <w:lsdException w:name="Light List Accent 3" w:uiPriority="61"/>
+    <w:lsdException w:name="Light Grid Accent 3" w:uiPriority="62"/>
+    <w:lsdException w:name="Medium Shading 1 Accent 3" w:uiPriority="63"/>
+    <w:lsdException w:name="Medium Shading 2 Accent 3" w:uiPriority="64"/>
+    <w:lsdException w:name="Medium List 1 Accent 3" w:uiPriority="65"/>
+    <w:lsdException w:name="Medium List 2 Accent 3" w:uiPriority="66"/>
+    <w:lsdException w:name="Medium Grid 1 Accent 3" w:uiPriority="67"/>
+    <w:lsdException w:name="Medium Grid 2 Accent 3" w:uiPriority="68"/>
+    <w:lsdException w:name="Medium Grid 3 Accent 3" w:uiPriority="69"/>
+    <w:lsdException w:name="Dark List Accent 3" w:uiPriority="70"/>
+    <w:lsdException w:name="Colorful Shading Accent 3" w:uiPriority="71"/>
+    <w:lsdException w:name="Colorful List Accent 3" w:uiPriority="72"/>
+    <w:lsdException w:name="Colorful Grid Accent 3" w:uiPriority="73"/>
+    <w:lsdException w:name="Light Shading Accent 4" w:uiPriority="60"/>
+    <w:lsdException w:name="Light List Accent 4" w:uiPriority="61"/>
+    <w:lsdException w:name="Light Grid Accent 4" w:uiPriority="62"/>
+    <w:lsdException w:name="Medium Shading 1 Accent 4" w:uiPriority="63"/>
+    <w:lsdException w:name="Medium Shading 2 Accent 4" w:uiPriority="64"/>
+    <w:lsdException w:name="Medium List 1 Accent 4" w:uiPriority="65"/>
+    <w:lsdException w:name="Medium List 2 Accent 4" w:uiPriority="66"/>
+    <w:lsdException w:name="Medium Grid 1 Accent 4" w:uiPriority="67"/>
+    <w:lsdException w:name="Medium Grid 2 Accent 4" w:uiPriority="68"/>
+    <w:lsdException w:name="Medium Grid 3 Accent 4" w:uiPriority="69"/>
+    <w:lsdException w:name="Dark List Accent 4" w:uiPriority="70"/>
+    <w:lsdException w:name="Colorful Shading Accent 4" w:uiPriority="71"/>
+    <w:lsdException w:name="Colorful List Accent 4" w:uiPriority="72"/>
+    <w:lsdException w:name="Colorful Grid Accent 4" w:uiPriority="73"/>
+    <w:lsdException w:name="Light Shading Accent 5" w:uiPriority="60"/>
+    <w:lsdException w:name="Light List Accent 5" w:uiPriority="61"/>
+    <w:lsdException w:name="Light Grid Accent 5" w:uiPriority="62"/>
+    <w:lsdException w:name="Medium Shading 1 Accent 5" w:uiPriority="63"/>
+    <w:lsdException w:name="Medium Shading 2 Accent 5" w:uiPriority="64"/>
+    <w:lsdException w:name="Medium List 1 Accent 5" w:uiPriority="65"/>
+    <w:lsdException w:name="Medium List 2 Accent 5" w:uiPriority="66"/>
+    <w:lsdException w:name="Medium Grid 1 Accent 5" w:uiPriority="67"/>
+    <w:lsdException w:name="Medium Grid 2 Accent 5" w:uiPriority="68"/>
+    <w:lsdException w:name="Medium Grid 3 Accent 5" w:uiPriority="69"/>
+    <w:lsdException w:name="Dark List Accent 5" w:uiPriority="70"/>
+    <w:lsdException w:name="Colorful Shading Accent 5" w:uiPriority="71"/>
+    <w:lsdException w:name="Colorful List Accent 5" w:uiPriority="72"/>
+    <w:lsdException w:name="Colorful Grid Accent 5" w:uiPriority="73"/>
+    <w:lsdException w:name="Light Shading Accent 6" w:uiPriority="60"/>
+    <w:lsdException w:name="Light List Accent 6" w:uiPriority="61"/>
+    <w:lsdException w:name="Light Grid Accent 6" w:uiPriority="62"/>
+    <w:lsdException w:name="Medium Shading 1 Accent 6" w:uiPriority="63"/>
+    <w:lsdException w:name="Medium Shading 2 Accent 6" w:uiPriority="64"/>
+    <w:lsdException w:name="Medium List 1 Accent 6" w:uiPriority="65"/>
+    <w:lsdException w:name="Medium List 2 Accent 6" w:uiPriority="66"/>
+    <w:lsdException w:name="Medium Grid 1 Accent 6" w:uiPriority="67"/>
+    <w:lsdException w:name="Medium Grid 2 Accent 6" w:uiPriority="68"/>
+    <w:lsdException w:name="Medium Grid 3 Accent 6" w:uiPriority="69"/>
+    <w:lsdException w:name="Dark List Accent 6" w:uiPriority="70"/>
+    <w:lsdException w:name="Colorful Shading Accent 6" w:uiPriority="71"/>
+    <w:lsdException w:name="Colorful List Accent 6" w:uiPriority="72"/>
+    <w:lsdException w:name="Colorful Grid Accent 6" w:uiPriority="73"/>
+    <w:lsdException w:name="Subtle Emphasis" w:uiPriority="19" w:qFormat="1"/>
+    <w:lsdException w:name="Intense Emphasis" w:uiPriority="21" w:qFormat="1"/>
+    <w:lsdException w:name="Subtle Reference" w:uiPriority="31" w:qFormat="1"/>
+    <w:lsdException w:name="Intense Reference" w:uiPriority="32" w:qFormat="1"/>
+    <w:lsdException w:name="Book Title" w:uiPriority="33" w:qFormat="1"/>
+    <w:lsdException w:name="Bibliography" w:semiHidden="1" w:uiPriority="37" w:unhideWhenUsed="1"/>
+    <w:lsdException w:name="TOC Heading" w:semiHidden="1" w:uiPriority="39" w:unhideWhenUsed="1" w:qFormat="1"/>
+    <w:lsdException w:name="Plain Table 1" w:uiPriority="41"/>
+    <w:lsdException w:name="Plain Table 2" w:uiPriority="42"/>
+    <w:lsdException w:name="Plain Table 3" w:uiPriority="43"/>
+    <w:lsdException w:name="Plain Table 4" w:uiPriority="44"/>
+    <w:lsdException w:name="Plain Table 5" w:uiPriority="45"/>
+    <w:lsdException w:name="Grid Table Light" w:uiPriority="40"/>
+    <w:lsdException w:name="Grid Table 1 Light" w:uiPriority="46"/>
+    <w:lsdException w:name="Grid Table 2" w:uiPriority="47"/>
+    <w:lsdException w:name="Grid Table 3" w:uiPriority="48"/>
+    <w:lsdException w:name="Grid Table 4" w:uiPriority="49"/>
+    <w:lsdException w:name="Grid Table 5 Dark" w:uiPriority="50"/>
+    <w:lsdException w:name="Grid Table 6 Colorful" w:uiPriority="51"/>
+    <w:lsdException w:name="Grid Table 7 Colorful" w:uiPriority="52"/>
+    <w:lsdException w:name="Grid Table 1 Light Accent 1" w:uiPriority="46"/>
+    <w:lsdException w:name="Grid Table 2 Accent 1" w:uiPriority="47"/>
+    <w:lsdException w:name="Grid Table 3 Accent 1" w:uiPriority="48"/>
+    <w:lsdException w:name="Grid Table 4 Accent 1" w:uiPriority="49"/>
+    <w:lsdException w:name="Grid Table 5 Dark Accent 1" w:uiPriority="50"/>
+    <w:lsdException w:name="Grid Table 6 Colorful Accent 1" w:uiPriority="51"/>
+    <w:lsdException w:name="Grid Table 7 Colorful Accent 1" w:uiPriority="52"/>
+    <w:lsdException w:name="Grid Table 1 Light Accent 2" w:uiPriority="46"/>
+    <w:lsdException w:name="Grid Table 2 Accent 2" w:uiPriority="47"/>
+    <w:lsdException w:name="Grid Table 3 Accent 2" w:uiPriority="48"/>
+    <w:lsdException w:name="Grid Table 4 Accent 2" w:uiPriority="49"/>
+    <w:lsdException w:name="Grid Table 5 Dark Accent 2" w:uiPriority="50"/>
+    <w:lsdException w:name="Grid Table 6 Colorful Accent 2" w:uiPriority="51"/>
+    <w:lsdException w:name="Grid Table 7 Colorful Accent 2" w:uiPriority="52"/>
+    <w:lsdException w:name="Grid Table 1 Light Accent 3" w:uiPriority="46"/>
+    <w:lsdException w:name="Grid Table 2 Accent 3" w:uiPriority="47"/>
+    <w:lsdException w:name="Grid Table 3 Accent 3" w:uiPriority="48"/>
+    <w:lsdException w:name="Grid Table 4 Accent 3" w:uiPriority="49"/>
+    <w:lsdException w:name="Grid Table 5 Dark Accent 3" w:uiPriority="50"/>
+    <w:lsdException w:name="Grid Table 6 Colorful Accent 3" w:uiPriority="51"/>
+    <w:lsdException w:name="Grid Table 7 Colorful Accent 3" w:uiPriority="52"/>
+    <w:lsdException w:name="Grid Table 1 Light Accent 4" w:uiPriority="46"/>
+    <w:lsdException w:name="Grid Table 2 Accent 4" w:uiPriority="47"/>
+    <w:lsdException w:name="Grid Table 3 Accent 4" w:uiPriority="48"/>
+    <w:lsdException w:name="Grid Table 4 Accent 4" w:uiPriority="49"/>
+    <w:lsdException w:name="Grid Table 5 Dark Accent 4" w:uiPriority="50"/>
+    <w:lsdException w:name="Grid Table 6 Colorful Accent 4" w:uiPriority="51"/>
+    <w:lsdException w:name="Grid Table 7 Colorful Accent 4" w:uiPriority="52"/>
+    <w:lsdException w:name="Grid Table 1 Light Accent 5" w:uiPriority="46"/>
+    <w:lsdException w:name="Grid Table 2 Accent 5" w:uiPriority="47"/>
+    <w:lsdException w:name="Grid Table 3 Accent 5" w:uiPriority="48"/>
+    <w:lsdException w:name="Grid Table 4 Accent 5" w:uiPriority="49"/>
+    <w:lsdException w:name="Grid Table 5 Dark Accent 5" w:uiPriority="50"/>
+    <w:lsdException w:name="Grid Table 6 Colorful Accent 5" w:uiPriority="51"/>
+    <w:lsdException w:name="Grid Table 7 Colorful Accent 5" w:uiPriority="52"/>
+    <w:lsdException w:name="Grid Table 1 Light Accent 6" w:uiPriority="46"/>
+    <w:lsdException w:name="Grid Table 2 Accent 6" w:uiPriority="47"/>
+    <w:lsdException w:name="Grid Table 3 Accent 6" w:uiPriority="48"/>
+    <w:lsdException w:name="Grid Table 4 Accent 6" w:uiPriority="49"/>
+    <w:lsdException w:name="Grid Table 5 Dark Accent 6" w:uiPriority="50"/>
+    <w:lsdException w:name="Grid Table 6 Colorful Accent 6" w:uiPriority="51"/>
+    <w:lsdException w:name="Grid Table 7 Colorful Accent 6" w:uiPriority="52"/>
+    <w:lsdException w:name="List Table 1 Light" w:uiPriority="46"/>
+    <w:lsdException w:name="List Table 2" w:uiPriority="47"/>
+    <w:lsdException w:name="List Table 3" w:uiPriority="48"/>
+    <w:lsdException w:name="List Table 4" w:uiPriority="49"/>
+    <w:lsdException w:name="List Table 5 Dark" w:uiPriority="50"/>
+    <w:lsdException w:name="List Table 6 Colorful" w:uiPriority="51"/>
+    <w:lsdException w:name="List Table 7 Colorful" w:uiPriority="52"/>
+    <w:lsdException w:name="List Table 1 Light Accent 1" w:uiPriority="46"/>
+    <w:lsdException w:name="List Table 2 Accent 1" w:uiPriority="47"/>
+    <w:lsdException w:name="List Table 3 Accent 1" w:uiPriority="48"/>
+    <w:lsdException w:name="List Table 4 Accent 1" w:uiPriority="49"/>
+    <w:lsdException w:name="List Table 5 Dark Accent 1" w:uiPriority="50"/>
+    <w:lsdException w:name="List Table 6 Colorful Accent 1" w:uiPriority="51"/>
+    <w:lsdException w:name="List Table 7 Colorful Accent 1" w:uiPriority="52"/>
+    <w:lsdException w:name="List Table 1 Light Accent 2" w:uiPriority="46"/>
+    <w:lsdException w:name="List Table 2 Accent 2" w:uiPriority="47"/>
+    <w:lsdException w:name="List Table 3 Accent 2" w:uiPriority="48"/>
+    <w:lsdException w:name="List Table 4 Accent 2" w:uiPriority="49"/>
+    <w:lsdException w:name="List Table 5 Dark Accent 2" w:uiPriority="50"/>
+    <w:lsdException w:name="List Table 6 Colorful Accent 2" w:uiPriority="51"/>
+    <w:lsdException w:name="List Table 7 Colorful Accent 2" w:uiPriority="52"/>
+    <w:lsdException w:name="List Table 1 Light Accent 3" w:uiPriority="46"/>
+    <w:lsdException w:name="List Table 2 Accent 3" w:uiPriority="47"/>
+    <w:lsdException w:name="List Table 3 Accent 3" w:uiPriority="48"/>
+    <w:lsdException w:name="List Table 4 Accent 3" w:uiPriority="49"/>
+    <w:lsdException w:name="List Table 5 Dark Accent 3" w:uiPriority="50"/>
+    <w:lsdException w:name="List Table 6 Colorful Accent 3" w:uiPriority="51"/>
+    <w:lsdException w:name="List Table 7 Colorful Accent 3" w:uiPriority="52"/>
+    <w:lsdException w:name="List Table 1 Light Accent 4" w:uiPriority="46"/>
+    <w:lsdException w:name="List Table 2 Accent 4" w:uiPriority="47"/>
+    <w:lsdException w:name="List Table 3 Accent 4" w:uiPriority="48"/>
+    <w:lsdException w:name="List Table 4 Accent 4" w:uiPriority="49"/>
+    <w:lsdException w:name="List Table 5 Dark Accent 4" w:uiPriority="50"/>
+    <w:lsdException w:name="List Table 6 Colorful Accent 4" w:uiPriority="51"/>
+    <w:lsdException w:name="List Table 7 Colorful Accent 4" w:uiPriority="52"/>
+    <w:lsdException w:name="List Table 1 Light Accent 5" w:uiPriority="46"/>
+    <w:lsdException w:name="List Table 2 Accent 5" w:uiPriority="47"/>
+    <w:lsdException w:name="List Table 3 Accent 5" w:uiPriority="48"/>
+    <w:lsdException w:name="List Table 4 Accent 5" w:uiPriority="49"/>
+    <w:lsdException w:name="List Table 5 Dark Accent 5" w:uiPriority="50"/>
+    <w:lsdException w:name="List Table 6 Colorful Accent 5" w:uiPriority="51"/>
+    <w:lsdException w:name="List Table 7 Colorful Accent 5" w:uiPriority="52"/>
+    <w:lsdException w:name="List Table 1 Light Accent 6" w:uiPriority="46"/>
+    <w:lsdException w:name="List Table 2 Accent 6" w:uiPriority="47"/>
+    <w:lsdException w:name="List Table 3 Accent 6" w:uiPriority="48"/>
+    <w:lsdException w:name="List Table 4 Accent 6" w:uiPriority="49"/>
+    <w:lsdException w:name="List Table 5 Dark Accent 6" w:uiPriority="50"/>
+    <w:lsdException w:name="List Table 6 Colorful Accent 6" w:uiPriority="51"/>
+    <w:lsdException w:name="List Table 7 Colorful Accent 6" w:uiPriority="52"/>
+    <w:lsdException w:name="Mention" w:semiHidden="1" w:unhideWhenUsed="1"/>
+    <w:lsdException w:name="Smart Hyperlink" w:semiHidden="1" w:unhideWhenUsed="1"/>
+    <w:lsdException w:name="Hashtag" w:semiHidden="1" w:unhideWhenUsed="1"/>
   </w:latentStyles>
   <w:style w:type="paragraph" w:default="1" w:styleId="Normal">
     <w:name w:val="Normal"/>
@@ -1514,11 +1992,11 @@
       <w:szCs w:val="24"/>
     </w:rPr>
   </w:style>
-  <w:style w:type="paragraph" w:styleId="Titre1">
+  <w:style w:type="paragraph" w:styleId="Heading1">
     <w:name w:val="heading 1"/>
     <w:basedOn w:val="Normal"/>
     <w:next w:val="Normal"/>
-    <w:link w:val="Titre1Car"/>
+    <w:link w:val="Heading1Char"/>
     <w:uiPriority w:val="9"/>
     <w:qFormat/>
     <w:rsid w:val="00921889"/>
@@ -1537,11 +2015,11 @@
       <w:szCs w:val="28"/>
     </w:rPr>
   </w:style>
-  <w:style w:type="paragraph" w:styleId="Titre2">
+  <w:style w:type="paragraph" w:styleId="Heading2">
     <w:name w:val="heading 2"/>
     <w:basedOn w:val="Normal"/>
     <w:next w:val="Normal"/>
-    <w:link w:val="Titre2Car"/>
+    <w:link w:val="Heading2Char"/>
     <w:uiPriority w:val="9"/>
     <w:unhideWhenUsed/>
     <w:qFormat/>
@@ -1559,13 +2037,13 @@
       <w:szCs w:val="26"/>
     </w:rPr>
   </w:style>
-  <w:style w:type="character" w:default="1" w:styleId="Policepardfaut">
+  <w:style w:type="character" w:default="1" w:styleId="DefaultParagraphFont">
     <w:name w:val="Default Paragraph Font"/>
     <w:uiPriority w:val="1"/>
     <w:semiHidden/>
     <w:unhideWhenUsed/>
   </w:style>
-  <w:style w:type="table" w:default="1" w:styleId="TableauNormal">
+  <w:style w:type="table" w:default="1" w:styleId="TableNormal">
     <w:name w:val="Normal Table"/>
     <w:uiPriority w:val="99"/>
     <w:semiHidden/>
@@ -1580,16 +2058,16 @@
       </w:tblCellMar>
     </w:tblPr>
   </w:style>
-  <w:style w:type="numbering" w:default="1" w:styleId="Aucuneliste">
+  <w:style w:type="numbering" w:default="1" w:styleId="NoList">
     <w:name w:val="No List"/>
     <w:uiPriority w:val="99"/>
     <w:semiHidden/>
     <w:unhideWhenUsed/>
   </w:style>
-  <w:style w:type="character" w:customStyle="1" w:styleId="Titre1Car">
-    <w:name w:val="Titre 1 Car"/>
-    <w:basedOn w:val="Policepardfaut"/>
-    <w:link w:val="Titre1"/>
+  <w:style w:type="character" w:customStyle="1" w:styleId="Heading1Char">
+    <w:name w:val="Heading 1 Char"/>
+    <w:basedOn w:val="DefaultParagraphFont"/>
+    <w:link w:val="Heading1"/>
     <w:uiPriority w:val="9"/>
     <w:rsid w:val="00921889"/>
     <w:rPr>
@@ -1600,10 +2078,10 @@
       <w:szCs w:val="28"/>
     </w:rPr>
   </w:style>
-  <w:style w:type="character" w:customStyle="1" w:styleId="Titre2Car">
-    <w:name w:val="Titre 2 Car"/>
-    <w:basedOn w:val="Policepardfaut"/>
-    <w:link w:val="Titre2"/>
+  <w:style w:type="character" w:customStyle="1" w:styleId="Heading2Char">
+    <w:name w:val="Heading 2 Char"/>
+    <w:basedOn w:val="DefaultParagraphFont"/>
+    <w:link w:val="Heading2"/>
     <w:uiPriority w:val="9"/>
     <w:rsid w:val="00AE473A"/>
     <w:rPr>
@@ -1614,7 +2092,7 @@
       <w:szCs w:val="26"/>
     </w:rPr>
   </w:style>
-  <w:style w:type="paragraph" w:styleId="Sansinterligne">
+  <w:style w:type="paragraph" w:styleId="NoSpacing">
     <w:name w:val="No Spacing"/>
     <w:aliases w:val="Titre document"/>
     <w:uiPriority w:val="1"/>
@@ -1630,11 +2108,11 @@
       <w:szCs w:val="24"/>
     </w:rPr>
   </w:style>
-  <w:style w:type="paragraph" w:styleId="Titre">
+  <w:style w:type="paragraph" w:styleId="Title">
     <w:name w:val="Title"/>
     <w:basedOn w:val="Normal"/>
     <w:next w:val="Normal"/>
-    <w:link w:val="TitreCar"/>
+    <w:link w:val="TitleChar"/>
     <w:uiPriority w:val="10"/>
     <w:qFormat/>
     <w:rsid w:val="00FA1A25"/>
@@ -1650,10 +2128,10 @@
       <w:szCs w:val="52"/>
     </w:rPr>
   </w:style>
-  <w:style w:type="character" w:customStyle="1" w:styleId="TitreCar">
-    <w:name w:val="Titre Car"/>
-    <w:basedOn w:val="Policepardfaut"/>
-    <w:link w:val="Titre"/>
+  <w:style w:type="character" w:customStyle="1" w:styleId="TitleChar">
+    <w:name w:val="Title Char"/>
+    <w:basedOn w:val="DefaultParagraphFont"/>
+    <w:link w:val="Title"/>
     <w:uiPriority w:val="10"/>
     <w:rsid w:val="00FA1A25"/>
     <w:rPr>
@@ -1664,9 +2142,9 @@
       <w:szCs w:val="52"/>
     </w:rPr>
   </w:style>
-  <w:style w:type="paragraph" w:styleId="En-ttedetabledesmatires">
+  <w:style w:type="paragraph" w:styleId="TOCHeading">
     <w:name w:val="TOC Heading"/>
-    <w:basedOn w:val="Titre1"/>
+    <w:basedOn w:val="Heading1"/>
     <w:next w:val="Normal"/>
     <w:uiPriority w:val="39"/>
     <w:unhideWhenUsed/>
@@ -1684,10 +2162,10 @@
       <w:lang w:eastAsia="fr-CA"/>
     </w:rPr>
   </w:style>
-  <w:style w:type="paragraph" w:styleId="Textedebulles">
+  <w:style w:type="paragraph" w:styleId="BalloonText">
     <w:name w:val="Balloon Text"/>
     <w:basedOn w:val="Normal"/>
-    <w:link w:val="TextedebullesCar"/>
+    <w:link w:val="BalloonTextChar"/>
     <w:uiPriority w:val="99"/>
     <w:semiHidden/>
     <w:unhideWhenUsed/>
@@ -1701,10 +2179,10 @@
       <w:szCs w:val="16"/>
     </w:rPr>
   </w:style>
-  <w:style w:type="character" w:customStyle="1" w:styleId="TextedebullesCar">
-    <w:name w:val="Texte de bulles Car"/>
-    <w:basedOn w:val="Policepardfaut"/>
-    <w:link w:val="Textedebulles"/>
+  <w:style w:type="character" w:customStyle="1" w:styleId="BalloonTextChar">
+    <w:name w:val="Balloon Text Char"/>
+    <w:basedOn w:val="DefaultParagraphFont"/>
+    <w:link w:val="BalloonText"/>
     <w:uiPriority w:val="99"/>
     <w:semiHidden/>
     <w:rsid w:val="0050122F"/>
@@ -1714,12 +2192,12 @@
       <w:szCs w:val="16"/>
     </w:rPr>
   </w:style>
-  <w:style w:type="paragraph" w:styleId="Sous-titre">
+  <w:style w:type="paragraph" w:styleId="Subtitle">
     <w:name w:val="Subtitle"/>
     <w:aliases w:val="Table_des_matieres"/>
-    <w:basedOn w:val="En-ttedetabledesmatires"/>
+    <w:basedOn w:val="TOCHeading"/>
     <w:next w:val="Normal"/>
-    <w:link w:val="Sous-titreCar"/>
+    <w:link w:val="SubtitleChar"/>
     <w:uiPriority w:val="11"/>
     <w:qFormat/>
     <w:rsid w:val="0050122F"/>
@@ -1733,11 +2211,11 @@
       <w:sz w:val="44"/>
     </w:rPr>
   </w:style>
-  <w:style w:type="character" w:customStyle="1" w:styleId="Sous-titreCar">
-    <w:name w:val="Sous-titre Car"/>
-    <w:aliases w:val="Table_des_matieres Car"/>
-    <w:basedOn w:val="Policepardfaut"/>
-    <w:link w:val="Sous-titre"/>
+  <w:style w:type="character" w:customStyle="1" w:styleId="SubtitleChar">
+    <w:name w:val="Subtitle Char"/>
+    <w:aliases w:val="Table_des_matieres Char"/>
+    <w:basedOn w:val="DefaultParagraphFont"/>
+    <w:link w:val="Subtitle"/>
     <w:uiPriority w:val="11"/>
     <w:rsid w:val="0050122F"/>
     <w:rPr>
@@ -1749,7 +2227,7 @@
       <w:lang w:eastAsia="fr-CA"/>
     </w:rPr>
   </w:style>
-  <w:style w:type="paragraph" w:styleId="TM1">
+  <w:style w:type="paragraph" w:styleId="TOC1">
     <w:name w:val="toc 1"/>
     <w:basedOn w:val="Normal"/>
     <w:next w:val="Normal"/>
@@ -1761,7 +2239,7 @@
       <w:spacing w:after="100"/>
     </w:pPr>
   </w:style>
-  <w:style w:type="paragraph" w:styleId="TM2">
+  <w:style w:type="paragraph" w:styleId="TOC2">
     <w:name w:val="toc 2"/>
     <w:basedOn w:val="Normal"/>
     <w:next w:val="Normal"/>
@@ -1774,9 +2252,9 @@
       <w:ind w:left="240"/>
     </w:pPr>
   </w:style>
-  <w:style w:type="character" w:styleId="Lienhypertexte">
+  <w:style w:type="character" w:styleId="Hyperlink">
     <w:name w:val="Hyperlink"/>
-    <w:basedOn w:val="Policepardfaut"/>
+    <w:basedOn w:val="DefaultParagraphFont"/>
     <w:uiPriority w:val="99"/>
     <w:unhideWhenUsed/>
     <w:rsid w:val="00A9622D"/>
@@ -1785,10 +2263,10 @@
       <w:u w:val="single"/>
     </w:rPr>
   </w:style>
-  <w:style w:type="paragraph" w:styleId="En-tte">
+  <w:style w:type="paragraph" w:styleId="Header">
     <w:name w:val="header"/>
     <w:basedOn w:val="Normal"/>
-    <w:link w:val="En-tteCar"/>
+    <w:link w:val="HeaderChar"/>
     <w:uiPriority w:val="99"/>
     <w:unhideWhenUsed/>
     <w:rsid w:val="00A9622D"/>
@@ -1800,10 +2278,10 @@
       <w:spacing w:after="0"/>
     </w:pPr>
   </w:style>
-  <w:style w:type="character" w:customStyle="1" w:styleId="En-tteCar">
-    <w:name w:val="En-tête Car"/>
-    <w:basedOn w:val="Policepardfaut"/>
-    <w:link w:val="En-tte"/>
+  <w:style w:type="character" w:customStyle="1" w:styleId="HeaderChar">
+    <w:name w:val="Header Char"/>
+    <w:basedOn w:val="DefaultParagraphFont"/>
+    <w:link w:val="Header"/>
     <w:uiPriority w:val="99"/>
     <w:rsid w:val="00A9622D"/>
     <w:rPr>
@@ -1812,10 +2290,10 @@
       <w:szCs w:val="24"/>
     </w:rPr>
   </w:style>
-  <w:style w:type="paragraph" w:styleId="Pieddepage">
+  <w:style w:type="paragraph" w:styleId="Footer">
     <w:name w:val="footer"/>
     <w:basedOn w:val="Normal"/>
-    <w:link w:val="PieddepageCar"/>
+    <w:link w:val="FooterChar"/>
     <w:uiPriority w:val="99"/>
     <w:unhideWhenUsed/>
     <w:rsid w:val="00A9622D"/>
@@ -1827,10 +2305,10 @@
       <w:spacing w:after="0"/>
     </w:pPr>
   </w:style>
-  <w:style w:type="character" w:customStyle="1" w:styleId="PieddepageCar">
-    <w:name w:val="Pied de page Car"/>
-    <w:basedOn w:val="Policepardfaut"/>
-    <w:link w:val="Pieddepage"/>
+  <w:style w:type="character" w:customStyle="1" w:styleId="FooterChar">
+    <w:name w:val="Footer Char"/>
+    <w:basedOn w:val="DefaultParagraphFont"/>
+    <w:link w:val="Footer"/>
     <w:uiPriority w:val="99"/>
     <w:rsid w:val="00A9622D"/>
     <w:rPr>
@@ -1839,520 +2317,10 @@
       <w:szCs w:val="24"/>
     </w:rPr>
   </w:style>
-  <w:style w:type="character" w:styleId="Emphaseple">
+  <w:style w:type="character" w:styleId="SubtleEmphasis">
     <w:name w:val="Subtle Emphasis"/>
     <w:aliases w:val="haut_de_feuille"/>
-    <w:basedOn w:val="Policepardfaut"/>
-    <w:uiPriority w:val="19"/>
-    <w:qFormat/>
-    <w:rsid w:val="00A9622D"/>
-    <w:rPr>
-      <w:iCs/>
-      <w:sz w:val="20"/>
-    </w:rPr>
-  </w:style>
-</w:styles>
-</file>
-
-<file path=word/stylesWithEffects.xml><?xml version="1.0" encoding="utf-8"?>
-<w:styles xmlns:wpc="http://schemas.microsoft.com/office/word/2010/wordprocessingCanvas" xmlns:mc="http://schemas.openxmlformats.org/markup-compatibility/2006" xmlns:o="urn:schemas-microsoft-com:office:office" xmlns:r="http://schemas.openxmlformats.org/officeDocument/2006/relationships" xmlns:m="http://schemas.openxmlformats.org/officeDocument/2006/math" xmlns:v="urn:schemas-microsoft-com:vml" xmlns:wp14="http://schemas.microsoft.com/office/word/2010/wordprocessingDrawing" xmlns:wp="http://schemas.openxmlformats.org/drawingml/2006/wordprocessingDrawing" xmlns:w10="urn:schemas-microsoft-com:office:word" xmlns:w="http://schemas.openxmlformats.org/wordprocessingml/2006/main" xmlns:w14="http://schemas.microsoft.com/office/word/2010/wordml" xmlns:wpg="http://schemas.microsoft.com/office/word/2010/wordprocessingGroup" xmlns:wpi="http://schemas.microsoft.com/office/word/2010/wordprocessingInk" xmlns:wne="http://schemas.microsoft.com/office/word/2006/wordml" xmlns:wps="http://schemas.microsoft.com/office/word/2010/wordprocessingShape" mc:Ignorable="w14 wp14">
-  <w:docDefaults>
-    <w:rPrDefault>
-      <w:rPr>
-        <w:rFonts w:asciiTheme="minorHAnsi" w:eastAsiaTheme="minorHAnsi" w:hAnsiTheme="minorHAnsi" w:cstheme="minorBidi"/>
-        <w:sz w:val="22"/>
-        <w:szCs w:val="22"/>
-        <w:lang w:val="fr-CA" w:eastAsia="en-US" w:bidi="ar-SA"/>
-      </w:rPr>
-    </w:rPrDefault>
-    <w:pPrDefault>
-      <w:pPr>
-        <w:spacing w:after="200" w:line="276" w:lineRule="auto"/>
-      </w:pPr>
-    </w:pPrDefault>
-  </w:docDefaults>
-  <w:latentStyles w:defLockedState="0" w:defUIPriority="99" w:defSemiHidden="1" w:defUnhideWhenUsed="1" w:defQFormat="0" w:count="267">
-    <w:lsdException w:name="Normal" w:semiHidden="0" w:uiPriority="0" w:unhideWhenUsed="0" w:qFormat="1"/>
-    <w:lsdException w:name="heading 1" w:semiHidden="0" w:uiPriority="9" w:unhideWhenUsed="0" w:qFormat="1"/>
-    <w:lsdException w:name="heading 2" w:uiPriority="9" w:qFormat="1"/>
-    <w:lsdException w:name="heading 3" w:uiPriority="9" w:qFormat="1"/>
-    <w:lsdException w:name="heading 4" w:uiPriority="9" w:qFormat="1"/>
-    <w:lsdException w:name="heading 5" w:uiPriority="9" w:qFormat="1"/>
-    <w:lsdException w:name="heading 6" w:uiPriority="9" w:qFormat="1"/>
-    <w:lsdException w:name="heading 7" w:uiPriority="9" w:qFormat="1"/>
-    <w:lsdException w:name="heading 8" w:uiPriority="9" w:qFormat="1"/>
-    <w:lsdException w:name="heading 9" w:uiPriority="9" w:qFormat="1"/>
-    <w:lsdException w:name="toc 1" w:uiPriority="39"/>
-    <w:lsdException w:name="toc 2" w:uiPriority="39"/>
-    <w:lsdException w:name="toc 3" w:uiPriority="39"/>
-    <w:lsdException w:name="toc 4" w:uiPriority="39"/>
-    <w:lsdException w:name="toc 5" w:uiPriority="39"/>
-    <w:lsdException w:name="toc 6" w:uiPriority="39"/>
-    <w:lsdException w:name="toc 7" w:uiPriority="39"/>
-    <w:lsdException w:name="toc 8" w:uiPriority="39"/>
-    <w:lsdException w:name="toc 9" w:uiPriority="39"/>
-    <w:lsdException w:name="caption" w:uiPriority="35" w:qFormat="1"/>
-    <w:lsdException w:name="Title" w:semiHidden="0" w:uiPriority="10" w:unhideWhenUsed="0" w:qFormat="1"/>
-    <w:lsdException w:name="Default Paragraph Font" w:uiPriority="1"/>
-    <w:lsdException w:name="Subtitle" w:semiHidden="0" w:uiPriority="11" w:unhideWhenUsed="0" w:qFormat="1"/>
-    <w:lsdException w:name="Strong" w:semiHidden="0" w:uiPriority="22" w:unhideWhenUsed="0" w:qFormat="1"/>
-    <w:lsdException w:name="Emphasis" w:semiHidden="0" w:uiPriority="20" w:unhideWhenUsed="0" w:qFormat="1"/>
-    <w:lsdException w:name="Table Grid" w:semiHidden="0" w:uiPriority="59" w:unhideWhenUsed="0"/>
-    <w:lsdException w:name="Placeholder Text" w:unhideWhenUsed="0"/>
-    <w:lsdException w:name="No Spacing" w:semiHidden="0" w:uiPriority="1" w:unhideWhenUsed="0" w:qFormat="1"/>
-    <w:lsdException w:name="Light Shading" w:semiHidden="0" w:uiPriority="60" w:unhideWhenUsed="0"/>
-    <w:lsdException w:name="Light List" w:semiHidden="0" w:uiPriority="61" w:unhideWhenUsed="0"/>
-    <w:lsdException w:name="Light Grid" w:semiHidden="0" w:uiPriority="62" w:unhideWhenUsed="0"/>
-    <w:lsdException w:name="Medium Shading 1" w:semiHidden="0" w:uiPriority="63" w:unhideWhenUsed="0"/>
-    <w:lsdException w:name="Medium Shading 2" w:semiHidden="0" w:uiPriority="64" w:unhideWhenUsed="0"/>
-    <w:lsdException w:name="Medium List 1" w:semiHidden="0" w:uiPriority="65" w:unhideWhenUsed="0"/>
-    <w:lsdException w:name="Medium List 2" w:semiHidden="0" w:uiPriority="66" w:unhideWhenUsed="0"/>
-    <w:lsdException w:name="Medium Grid 1" w:semiHidden="0" w:uiPriority="67" w:unhideWhenUsed="0"/>
-    <w:lsdException w:name="Medium Grid 2" w:semiHidden="0" w:uiPriority="68" w:unhideWhenUsed="0"/>
-    <w:lsdException w:name="Medium Grid 3" w:semiHidden="0" w:uiPriority="69" w:unhideWhenUsed="0"/>
-    <w:lsdException w:name="Dark List" w:semiHidden="0" w:uiPriority="70" w:unhideWhenUsed="0"/>
-    <w:lsdException w:name="Colorful Shading" w:semiHidden="0" w:uiPriority="71" w:unhideWhenUsed="0"/>
-    <w:lsdException w:name="Colorful List" w:semiHidden="0" w:uiPriority="72" w:unhideWhenUsed="0"/>
-    <w:lsdException w:name="Colorful Grid" w:semiHidden="0" w:uiPriority="73" w:unhideWhenUsed="0"/>
-    <w:lsdException w:name="Light Shading Accent 1" w:semiHidden="0" w:uiPriority="60" w:unhideWhenUsed="0"/>
-    <w:lsdException w:name="Light List Accent 1" w:semiHidden="0" w:uiPriority="61" w:unhideWhenUsed="0"/>
-    <w:lsdException w:name="Light Grid Accent 1" w:semiHidden="0" w:uiPriority="62" w:unhideWhenUsed="0"/>
-    <w:lsdException w:name="Medium Shading 1 Accent 1" w:semiHidden="0" w:uiPriority="63" w:unhideWhenUsed="0"/>
-    <w:lsdException w:name="Medium Shading 2 Accent 1" w:semiHidden="0" w:uiPriority="64" w:unhideWhenUsed="0"/>
-    <w:lsdException w:name="Medium List 1 Accent 1" w:semiHidden="0" w:uiPriority="65" w:unhideWhenUsed="0"/>
-    <w:lsdException w:name="Revision" w:unhideWhenUsed="0"/>
-    <w:lsdException w:name="List Paragraph" w:semiHidden="0" w:uiPriority="34" w:unhideWhenUsed="0" w:qFormat="1"/>
-    <w:lsdException w:name="Quote" w:semiHidden="0" w:uiPriority="29" w:unhideWhenUsed="0" w:qFormat="1"/>
-    <w:lsdException w:name="Intense Quote" w:semiHidden="0" w:uiPriority="30" w:unhideWhenUsed="0" w:qFormat="1"/>
-    <w:lsdException w:name="Medium List 2 Accent 1" w:semiHidden="0" w:uiPriority="66" w:unhideWhenUsed="0"/>
-    <w:lsdException w:name="Medium Grid 1 Accent 1" w:semiHidden="0" w:uiPriority="67" w:unhideWhenUsed="0"/>
-    <w:lsdException w:name="Medium Grid 2 Accent 1" w:semiHidden="0" w:uiPriority="68" w:unhideWhenUsed="0"/>
-    <w:lsdException w:name="Medium Grid 3 Accent 1" w:semiHidden="0" w:uiPriority="69" w:unhideWhenUsed="0"/>
-    <w:lsdException w:name="Dark List Accent 1" w:semiHidden="0" w:uiPriority="70" w:unhideWhenUsed="0"/>
-    <w:lsdException w:name="Colorful Shading Accent 1" w:semiHidden="0" w:uiPriority="71" w:unhideWhenUsed="0"/>
-    <w:lsdException w:name="Colorful List Accent 1" w:semiHidden="0" w:uiPriority="72" w:unhideWhenUsed="0"/>
-    <w:lsdException w:name="Colorful Grid Accent 1" w:semiHidden="0" w:uiPriority="73" w:unhideWhenUsed="0"/>
-    <w:lsdException w:name="Light Shading Accent 2" w:semiHidden="0" w:uiPriority="60" w:unhideWhenUsed="0"/>
-    <w:lsdException w:name="Light List Accent 2" w:semiHidden="0" w:uiPriority="61" w:unhideWhenUsed="0"/>
-    <w:lsdException w:name="Light Grid Accent 2" w:semiHidden="0" w:uiPriority="62" w:unhideWhenUsed="0"/>
-    <w:lsdException w:name="Medium Shading 1 Accent 2" w:semiHidden="0" w:uiPriority="63" w:unhideWhenUsed="0"/>
-    <w:lsdException w:name="Medium Shading 2 Accent 2" w:semiHidden="0" w:uiPriority="64" w:unhideWhenUsed="0"/>
-    <w:lsdException w:name="Medium List 1 Accent 2" w:semiHidden="0" w:uiPriority="65" w:unhideWhenUsed="0"/>
-    <w:lsdException w:name="Medium List 2 Accent 2" w:semiHidden="0" w:uiPriority="66" w:unhideWhenUsed="0"/>
-    <w:lsdException w:name="Medium Grid 1 Accent 2" w:semiHidden="0" w:uiPriority="67" w:unhideWhenUsed="0"/>
-    <w:lsdException w:name="Medium Grid 2 Accent 2" w:semiHidden="0" w:uiPriority="68" w:unhideWhenUsed="0"/>
-    <w:lsdException w:name="Medium Grid 3 Accent 2" w:semiHidden="0" w:uiPriority="69" w:unhideWhenUsed="0"/>
-    <w:lsdException w:name="Dark List Accent 2" w:semiHidden="0" w:uiPriority="70" w:unhideWhenUsed="0"/>
-    <w:lsdException w:name="Colorful Shading Accent 2" w:semiHidden="0" w:uiPriority="71" w:unhideWhenUsed="0"/>
-    <w:lsdException w:name="Colorful List Accent 2" w:semiHidden="0" w:uiPriority="72" w:unhideWhenUsed="0"/>
-    <w:lsdException w:name="Colorful Grid Accent 2" w:semiHidden="0" w:uiPriority="73" w:unhideWhenUsed="0"/>
-    <w:lsdException w:name="Light Shading Accent 3" w:semiHidden="0" w:uiPriority="60" w:unhideWhenUsed="0"/>
-    <w:lsdException w:name="Light List Accent 3" w:semiHidden="0" w:uiPriority="61" w:unhideWhenUsed="0"/>
-    <w:lsdException w:name="Light Grid Accent 3" w:semiHidden="0" w:uiPriority="62" w:unhideWhenUsed="0"/>
-    <w:lsdException w:name="Medium Shading 1 Accent 3" w:semiHidden="0" w:uiPriority="63" w:unhideWhenUsed="0"/>
-    <w:lsdException w:name="Medium Shading 2 Accent 3" w:semiHidden="0" w:uiPriority="64" w:unhideWhenUsed="0"/>
-    <w:lsdException w:name="Medium List 1 Accent 3" w:semiHidden="0" w:uiPriority="65" w:unhideWhenUsed="0"/>
-    <w:lsdException w:name="Medium List 2 Accent 3" w:semiHidden="0" w:uiPriority="66" w:unhideWhenUsed="0"/>
-    <w:lsdException w:name="Medium Grid 1 Accent 3" w:semiHidden="0" w:uiPriority="67" w:unhideWhenUsed="0"/>
-    <w:lsdException w:name="Medium Grid 2 Accent 3" w:semiHidden="0" w:uiPriority="68" w:unhideWhenUsed="0"/>
-    <w:lsdException w:name="Medium Grid 3 Accent 3" w:semiHidden="0" w:uiPriority="69" w:unhideWhenUsed="0"/>
-    <w:lsdException w:name="Dark List Accent 3" w:semiHidden="0" w:uiPriority="70" w:unhideWhenUsed="0"/>
-    <w:lsdException w:name="Colorful Shading Accent 3" w:semiHidden="0" w:uiPriority="71" w:unhideWhenUsed="0"/>
-    <w:lsdException w:name="Colorful List Accent 3" w:semiHidden="0" w:uiPriority="72" w:unhideWhenUsed="0"/>
-    <w:lsdException w:name="Colorful Grid Accent 3" w:semiHidden="0" w:uiPriority="73" w:unhideWhenUsed="0"/>
-    <w:lsdException w:name="Light Shading Accent 4" w:semiHidden="0" w:uiPriority="60" w:unhideWhenUsed="0"/>
-    <w:lsdException w:name="Light List Accent 4" w:semiHidden="0" w:uiPriority="61" w:unhideWhenUsed="0"/>
-    <w:lsdException w:name="Light Grid Accent 4" w:semiHidden="0" w:uiPriority="62" w:unhideWhenUsed="0"/>
-    <w:lsdException w:name="Medium Shading 1 Accent 4" w:semiHidden="0" w:uiPriority="63" w:unhideWhenUsed="0"/>
-    <w:lsdException w:name="Medium Shading 2 Accent 4" w:semiHidden="0" w:uiPriority="64" w:unhideWhenUsed="0"/>
-    <w:lsdException w:name="Medium List 1 Accent 4" w:semiHidden="0" w:uiPriority="65" w:unhideWhenUsed="0"/>
-    <w:lsdException w:name="Medium List 2 Accent 4" w:semiHidden="0" w:uiPriority="66" w:unhideWhenUsed="0"/>
-    <w:lsdException w:name="Medium Grid 1 Accent 4" w:semiHidden="0" w:uiPriority="67" w:unhideWhenUsed="0"/>
-    <w:lsdException w:name="Medium Grid 2 Accent 4" w:semiHidden="0" w:uiPriority="68" w:unhideWhenUsed="0"/>
-    <w:lsdException w:name="Medium Grid 3 Accent 4" w:semiHidden="0" w:uiPriority="69" w:unhideWhenUsed="0"/>
-    <w:lsdException w:name="Dark List Accent 4" w:semiHidden="0" w:uiPriority="70" w:unhideWhenUsed="0"/>
-    <w:lsdException w:name="Colorful Shading Accent 4" w:semiHidden="0" w:uiPriority="71" w:unhideWhenUsed="0"/>
-    <w:lsdException w:name="Colorful List Accent 4" w:semiHidden="0" w:uiPriority="72" w:unhideWhenUsed="0"/>
-    <w:lsdException w:name="Colorful Grid Accent 4" w:semiHidden="0" w:uiPriority="73" w:unhideWhenUsed="0"/>
-    <w:lsdException w:name="Light Shading Accent 5" w:semiHidden="0" w:uiPriority="60" w:unhideWhenUsed="0"/>
-    <w:lsdException w:name="Light List Accent 5" w:semiHidden="0" w:uiPriority="61" w:unhideWhenUsed="0"/>
-    <w:lsdException w:name="Light Grid Accent 5" w:semiHidden="0" w:uiPriority="62" w:unhideWhenUsed="0"/>
-    <w:lsdException w:name="Medium Shading 1 Accent 5" w:semiHidden="0" w:uiPriority="63" w:unhideWhenUsed="0"/>
-    <w:lsdException w:name="Medium Shading 2 Accent 5" w:semiHidden="0" w:uiPriority="64" w:unhideWhenUsed="0"/>
-    <w:lsdException w:name="Medium List 1 Accent 5" w:semiHidden="0" w:uiPriority="65" w:unhideWhenUsed="0"/>
-    <w:lsdException w:name="Medium List 2 Accent 5" w:semiHidden="0" w:uiPriority="66" w:unhideWhenUsed="0"/>
-    <w:lsdException w:name="Medium Grid 1 Accent 5" w:semiHidden="0" w:uiPriority="67" w:unhideWhenUsed="0"/>
-    <w:lsdException w:name="Medium Grid 2 Accent 5" w:semiHidden="0" w:uiPriority="68" w:unhideWhenUsed="0"/>
-    <w:lsdException w:name="Medium Grid 3 Accent 5" w:semiHidden="0" w:uiPriority="69" w:unhideWhenUsed="0"/>
-    <w:lsdException w:name="Dark List Accent 5" w:semiHidden="0" w:uiPriority="70" w:unhideWhenUsed="0"/>
-    <w:lsdException w:name="Colorful Shading Accent 5" w:semiHidden="0" w:uiPriority="71" w:unhideWhenUsed="0"/>
-    <w:lsdException w:name="Colorful List Accent 5" w:semiHidden="0" w:uiPriority="72" w:unhideWhenUsed="0"/>
-    <w:lsdException w:name="Colorful Grid Accent 5" w:semiHidden="0" w:uiPriority="73" w:unhideWhenUsed="0"/>
-    <w:lsdException w:name="Light Shading Accent 6" w:semiHidden="0" w:uiPriority="60" w:unhideWhenUsed="0"/>
-    <w:lsdException w:name="Light List Accent 6" w:semiHidden="0" w:uiPriority="61" w:unhideWhenUsed="0"/>
-    <w:lsdException w:name="Light Grid Accent 6" w:semiHidden="0" w:uiPriority="62" w:unhideWhenUsed="0"/>
-    <w:lsdException w:name="Medium Shading 1 Accent 6" w:semiHidden="0" w:uiPriority="63" w:unhideWhenUsed="0"/>
-    <w:lsdException w:name="Medium Shading 2 Accent 6" w:semiHidden="0" w:uiPriority="64" w:unhideWhenUsed="0"/>
-    <w:lsdException w:name="Medium List 1 Accent 6" w:semiHidden="0" w:uiPriority="65" w:unhideWhenUsed="0"/>
-    <w:lsdException w:name="Medium List 2 Accent 6" w:semiHidden="0" w:uiPriority="66" w:unhideWhenUsed="0"/>
-    <w:lsdException w:name="Medium Grid 1 Accent 6" w:semiHidden="0" w:uiPriority="67" w:unhideWhenUsed="0"/>
-    <w:lsdException w:name="Medium Grid 2 Accent 6" w:semiHidden="0" w:uiPriority="68" w:unhideWhenUsed="0"/>
-    <w:lsdException w:name="Medium Grid 3 Accent 6" w:semiHidden="0" w:uiPriority="69" w:unhideWhenUsed="0"/>
-    <w:lsdException w:name="Dark List Accent 6" w:semiHidden="0" w:uiPriority="70" w:unhideWhenUsed="0"/>
-    <w:lsdException w:name="Colorful Shading Accent 6" w:semiHidden="0" w:uiPriority="71" w:unhideWhenUsed="0"/>
-    <w:lsdException w:name="Colorful List Accent 6" w:semiHidden="0" w:uiPriority="72" w:unhideWhenUsed="0"/>
-    <w:lsdException w:name="Colorful Grid Accent 6" w:semiHidden="0" w:uiPriority="73" w:unhideWhenUsed="0"/>
-    <w:lsdException w:name="Subtle Emphasis" w:semiHidden="0" w:uiPriority="19" w:unhideWhenUsed="0" w:qFormat="1"/>
-    <w:lsdException w:name="Intense Emphasis" w:semiHidden="0" w:uiPriority="21" w:unhideWhenUsed="0" w:qFormat="1"/>
-    <w:lsdException w:name="Subtle Reference" w:semiHidden="0" w:uiPriority="31" w:unhideWhenUsed="0" w:qFormat="1"/>
-    <w:lsdException w:name="Intense Reference" w:semiHidden="0" w:uiPriority="32" w:unhideWhenUsed="0" w:qFormat="1"/>
-    <w:lsdException w:name="Book Title" w:semiHidden="0" w:uiPriority="33" w:unhideWhenUsed="0" w:qFormat="1"/>
-    <w:lsdException w:name="Bibliography" w:uiPriority="37"/>
-    <w:lsdException w:name="TOC Heading" w:uiPriority="39" w:qFormat="1"/>
-  </w:latentStyles>
-  <w:style w:type="paragraph" w:default="1" w:styleId="Normal">
-    <w:name w:val="Normal"/>
-    <w:qFormat/>
-    <w:rsid w:val="0050122F"/>
-    <w:pPr>
-      <w:spacing w:line="240" w:lineRule="auto"/>
-      <w:jc w:val="both"/>
-    </w:pPr>
-    <w:rPr>
-      <w:rFonts w:ascii="Times New Roman" w:hAnsi="Times New Roman" w:cs="Times New Roman"/>
-      <w:sz w:val="24"/>
-      <w:szCs w:val="24"/>
-    </w:rPr>
-  </w:style>
-  <w:style w:type="paragraph" w:styleId="Titre1">
-    <w:name w:val="heading 1"/>
-    <w:basedOn w:val="Normal"/>
-    <w:next w:val="Normal"/>
-    <w:link w:val="Titre1Car"/>
-    <w:uiPriority w:val="9"/>
-    <w:qFormat/>
-    <w:rsid w:val="00921889"/>
-    <w:pPr>
-      <w:keepNext/>
-      <w:keepLines/>
-      <w:spacing w:before="480" w:after="0"/>
-      <w:jc w:val="center"/>
-      <w:outlineLvl w:val="0"/>
-    </w:pPr>
-    <w:rPr>
-      <w:rFonts w:eastAsiaTheme="majorEastAsia" w:cstheme="majorBidi"/>
-      <w:b/>
-      <w:bCs/>
-      <w:sz w:val="44"/>
-      <w:szCs w:val="28"/>
-    </w:rPr>
-  </w:style>
-  <w:style w:type="paragraph" w:styleId="Titre2">
-    <w:name w:val="heading 2"/>
-    <w:basedOn w:val="Normal"/>
-    <w:next w:val="Normal"/>
-    <w:link w:val="Titre2Car"/>
-    <w:uiPriority w:val="9"/>
-    <w:unhideWhenUsed/>
-    <w:qFormat/>
-    <w:rsid w:val="00AE473A"/>
-    <w:pPr>
-      <w:keepNext/>
-      <w:keepLines/>
-      <w:spacing w:before="200" w:after="0"/>
-      <w:outlineLvl w:val="1"/>
-    </w:pPr>
-    <w:rPr>
-      <w:rFonts w:eastAsiaTheme="majorEastAsia" w:cstheme="majorBidi"/>
-      <w:b/>
-      <w:bCs/>
-      <w:szCs w:val="26"/>
-    </w:rPr>
-  </w:style>
-  <w:style w:type="character" w:default="1" w:styleId="Policepardfaut">
-    <w:name w:val="Default Paragraph Font"/>
-    <w:uiPriority w:val="1"/>
-    <w:semiHidden/>
-    <w:unhideWhenUsed/>
-  </w:style>
-  <w:style w:type="table" w:default="1" w:styleId="TableauNormal">
-    <w:name w:val="Normal Table"/>
-    <w:uiPriority w:val="99"/>
-    <w:semiHidden/>
-    <w:unhideWhenUsed/>
-    <w:tblPr>
-      <w:tblInd w:w="0" w:type="dxa"/>
-      <w:tblCellMar>
-        <w:top w:w="0" w:type="dxa"/>
-        <w:left w:w="108" w:type="dxa"/>
-        <w:bottom w:w="0" w:type="dxa"/>
-        <w:right w:w="108" w:type="dxa"/>
-      </w:tblCellMar>
-    </w:tblPr>
-  </w:style>
-  <w:style w:type="numbering" w:default="1" w:styleId="Aucuneliste">
-    <w:name w:val="No List"/>
-    <w:uiPriority w:val="99"/>
-    <w:semiHidden/>
-    <w:unhideWhenUsed/>
-  </w:style>
-  <w:style w:type="character" w:customStyle="1" w:styleId="Titre1Car">
-    <w:name w:val="Titre 1 Car"/>
-    <w:basedOn w:val="Policepardfaut"/>
-    <w:link w:val="Titre1"/>
-    <w:uiPriority w:val="9"/>
-    <w:rsid w:val="00921889"/>
-    <w:rPr>
-      <w:rFonts w:ascii="Tahoma" w:eastAsiaTheme="majorEastAsia" w:hAnsi="Tahoma" w:cstheme="majorBidi"/>
-      <w:b/>
-      <w:bCs/>
-      <w:sz w:val="44"/>
-      <w:szCs w:val="28"/>
-    </w:rPr>
-  </w:style>
-  <w:style w:type="character" w:customStyle="1" w:styleId="Titre2Car">
-    <w:name w:val="Titre 2 Car"/>
-    <w:basedOn w:val="Policepardfaut"/>
-    <w:link w:val="Titre2"/>
-    <w:uiPriority w:val="9"/>
-    <w:rsid w:val="00AE473A"/>
-    <w:rPr>
-      <w:rFonts w:ascii="Tahoma" w:eastAsiaTheme="majorEastAsia" w:hAnsi="Tahoma" w:cstheme="majorBidi"/>
-      <w:b/>
-      <w:bCs/>
-      <w:sz w:val="24"/>
-      <w:szCs w:val="26"/>
-    </w:rPr>
-  </w:style>
-  <w:style w:type="paragraph" w:styleId="Sansinterligne">
-    <w:name w:val="No Spacing"/>
-    <w:aliases w:val="Titre document"/>
-    <w:uiPriority w:val="1"/>
-    <w:qFormat/>
-    <w:rsid w:val="00C27305"/>
-    <w:pPr>
-      <w:spacing w:after="0" w:line="240" w:lineRule="auto"/>
-      <w:jc w:val="center"/>
-    </w:pPr>
-    <w:rPr>
-      <w:rFonts w:ascii="Times New Roman" w:hAnsi="Times New Roman" w:cs="Times New Roman"/>
-      <w:sz w:val="32"/>
-      <w:szCs w:val="24"/>
-    </w:rPr>
-  </w:style>
-  <w:style w:type="paragraph" w:styleId="Titre">
-    <w:name w:val="Title"/>
-    <w:basedOn w:val="Normal"/>
-    <w:next w:val="Normal"/>
-    <w:link w:val="TitreCar"/>
-    <w:uiPriority w:val="10"/>
-    <w:qFormat/>
-    <w:rsid w:val="00FA1A25"/>
-    <w:pPr>
-      <w:spacing w:after="300"/>
-      <w:contextualSpacing/>
-    </w:pPr>
-    <w:rPr>
-      <w:rFonts w:ascii="Adobe Garamond Pro Bold" w:eastAsiaTheme="majorEastAsia" w:hAnsi="Adobe Garamond Pro Bold" w:cstheme="majorBidi"/>
-      <w:spacing w:val="5"/>
-      <w:kern w:val="28"/>
-      <w:sz w:val="52"/>
-      <w:szCs w:val="52"/>
-    </w:rPr>
-  </w:style>
-  <w:style w:type="character" w:customStyle="1" w:styleId="TitreCar">
-    <w:name w:val="Titre Car"/>
-    <w:basedOn w:val="Policepardfaut"/>
-    <w:link w:val="Titre"/>
-    <w:uiPriority w:val="10"/>
-    <w:rsid w:val="00FA1A25"/>
-    <w:rPr>
-      <w:rFonts w:ascii="Adobe Garamond Pro Bold" w:eastAsiaTheme="majorEastAsia" w:hAnsi="Adobe Garamond Pro Bold" w:cstheme="majorBidi"/>
-      <w:spacing w:val="5"/>
-      <w:kern w:val="28"/>
-      <w:sz w:val="52"/>
-      <w:szCs w:val="52"/>
-    </w:rPr>
-  </w:style>
-  <w:style w:type="paragraph" w:styleId="En-ttedetabledesmatires">
-    <w:name w:val="TOC Heading"/>
-    <w:basedOn w:val="Titre1"/>
-    <w:next w:val="Normal"/>
-    <w:uiPriority w:val="39"/>
-    <w:unhideWhenUsed/>
-    <w:qFormat/>
-    <w:rsid w:val="0050122F"/>
-    <w:pPr>
-      <w:spacing w:line="276" w:lineRule="auto"/>
-      <w:jc w:val="left"/>
-      <w:outlineLvl w:val="9"/>
-    </w:pPr>
-    <w:rPr>
-      <w:rFonts w:asciiTheme="majorHAnsi" w:hAnsiTheme="majorHAnsi"/>
-      <w:color w:val="365F91" w:themeColor="accent1" w:themeShade="BF"/>
-      <w:sz w:val="28"/>
-      <w:lang w:eastAsia="fr-CA"/>
-    </w:rPr>
-  </w:style>
-  <w:style w:type="paragraph" w:styleId="Textedebulles">
-    <w:name w:val="Balloon Text"/>
-    <w:basedOn w:val="Normal"/>
-    <w:link w:val="TextedebullesCar"/>
-    <w:uiPriority w:val="99"/>
-    <w:semiHidden/>
-    <w:unhideWhenUsed/>
-    <w:rsid w:val="0050122F"/>
-    <w:pPr>
-      <w:spacing w:after="0"/>
-    </w:pPr>
-    <w:rPr>
-      <w:rFonts w:ascii="Tahoma" w:hAnsi="Tahoma" w:cs="Tahoma"/>
-      <w:sz w:val="16"/>
-      <w:szCs w:val="16"/>
-    </w:rPr>
-  </w:style>
-  <w:style w:type="character" w:customStyle="1" w:styleId="TextedebullesCar">
-    <w:name w:val="Texte de bulles Car"/>
-    <w:basedOn w:val="Policepardfaut"/>
-    <w:link w:val="Textedebulles"/>
-    <w:uiPriority w:val="99"/>
-    <w:semiHidden/>
-    <w:rsid w:val="0050122F"/>
-    <w:rPr>
-      <w:rFonts w:ascii="Tahoma" w:hAnsi="Tahoma" w:cs="Tahoma"/>
-      <w:sz w:val="16"/>
-      <w:szCs w:val="16"/>
-    </w:rPr>
-  </w:style>
-  <w:style w:type="paragraph" w:styleId="Sous-titre">
-    <w:name w:val="Subtitle"/>
-    <w:aliases w:val="Table_des_matieres"/>
-    <w:basedOn w:val="En-ttedetabledesmatires"/>
-    <w:next w:val="Normal"/>
-    <w:link w:val="Sous-titreCar"/>
-    <w:uiPriority w:val="11"/>
-    <w:qFormat/>
-    <w:rsid w:val="0050122F"/>
-    <w:pPr>
-      <w:jc w:val="center"/>
-    </w:pPr>
-    <w:rPr>
-      <w:rFonts w:ascii="Times New Roman" w:hAnsi="Times New Roman" w:cs="Times New Roman"/>
-      <w:b w:val="0"/>
-      <w:color w:val="000000" w:themeColor="text1"/>
-      <w:sz w:val="44"/>
-    </w:rPr>
-  </w:style>
-  <w:style w:type="character" w:customStyle="1" w:styleId="Sous-titreCar">
-    <w:name w:val="Sous-titre Car"/>
-    <w:aliases w:val="Table_des_matieres Car"/>
-    <w:basedOn w:val="Policepardfaut"/>
-    <w:link w:val="Sous-titre"/>
-    <w:uiPriority w:val="11"/>
-    <w:rsid w:val="0050122F"/>
-    <w:rPr>
-      <w:rFonts w:ascii="Times New Roman" w:eastAsiaTheme="majorEastAsia" w:hAnsi="Times New Roman" w:cs="Times New Roman"/>
-      <w:bCs/>
-      <w:color w:val="000000" w:themeColor="text1"/>
-      <w:sz w:val="44"/>
-      <w:szCs w:val="28"/>
-      <w:lang w:eastAsia="fr-CA"/>
-    </w:rPr>
-  </w:style>
-  <w:style w:type="paragraph" w:styleId="TM1">
-    <w:name w:val="toc 1"/>
-    <w:basedOn w:val="Normal"/>
-    <w:next w:val="Normal"/>
-    <w:autoRedefine/>
-    <w:uiPriority w:val="39"/>
-    <w:unhideWhenUsed/>
-    <w:rsid w:val="00A9622D"/>
-    <w:pPr>
-      <w:spacing w:after="100"/>
-    </w:pPr>
-  </w:style>
-  <w:style w:type="paragraph" w:styleId="TM2">
-    <w:name w:val="toc 2"/>
-    <w:basedOn w:val="Normal"/>
-    <w:next w:val="Normal"/>
-    <w:autoRedefine/>
-    <w:uiPriority w:val="39"/>
-    <w:unhideWhenUsed/>
-    <w:rsid w:val="00A9622D"/>
-    <w:pPr>
-      <w:spacing w:after="100"/>
-      <w:ind w:left="240"/>
-    </w:pPr>
-  </w:style>
-  <w:style w:type="character" w:styleId="Lienhypertexte">
-    <w:name w:val="Hyperlink"/>
-    <w:basedOn w:val="Policepardfaut"/>
-    <w:uiPriority w:val="99"/>
-    <w:unhideWhenUsed/>
-    <w:rsid w:val="00A9622D"/>
-    <w:rPr>
-      <w:color w:val="0000FF" w:themeColor="hyperlink"/>
-      <w:u w:val="single"/>
-    </w:rPr>
-  </w:style>
-  <w:style w:type="paragraph" w:styleId="En-tte">
-    <w:name w:val="header"/>
-    <w:basedOn w:val="Normal"/>
-    <w:link w:val="En-tteCar"/>
-    <w:uiPriority w:val="99"/>
-    <w:unhideWhenUsed/>
-    <w:rsid w:val="00A9622D"/>
-    <w:pPr>
-      <w:tabs>
-        <w:tab w:val="center" w:pos="4320"/>
-        <w:tab w:val="right" w:pos="8640"/>
-      </w:tabs>
-      <w:spacing w:after="0"/>
-    </w:pPr>
-  </w:style>
-  <w:style w:type="character" w:customStyle="1" w:styleId="En-tteCar">
-    <w:name w:val="En-tête Car"/>
-    <w:basedOn w:val="Policepardfaut"/>
-    <w:link w:val="En-tte"/>
-    <w:uiPriority w:val="99"/>
-    <w:rsid w:val="00A9622D"/>
-    <w:rPr>
-      <w:rFonts w:ascii="Times New Roman" w:hAnsi="Times New Roman" w:cs="Times New Roman"/>
-      <w:sz w:val="24"/>
-      <w:szCs w:val="24"/>
-    </w:rPr>
-  </w:style>
-  <w:style w:type="paragraph" w:styleId="Pieddepage">
-    <w:name w:val="footer"/>
-    <w:basedOn w:val="Normal"/>
-    <w:link w:val="PieddepageCar"/>
-    <w:uiPriority w:val="99"/>
-    <w:unhideWhenUsed/>
-    <w:rsid w:val="00A9622D"/>
-    <w:pPr>
-      <w:tabs>
-        <w:tab w:val="center" w:pos="4320"/>
-        <w:tab w:val="right" w:pos="8640"/>
-      </w:tabs>
-      <w:spacing w:after="0"/>
-    </w:pPr>
-  </w:style>
-  <w:style w:type="character" w:customStyle="1" w:styleId="PieddepageCar">
-    <w:name w:val="Pied de page Car"/>
-    <w:basedOn w:val="Policepardfaut"/>
-    <w:link w:val="Pieddepage"/>
-    <w:uiPriority w:val="99"/>
-    <w:rsid w:val="00A9622D"/>
-    <w:rPr>
-      <w:rFonts w:ascii="Times New Roman" w:hAnsi="Times New Roman" w:cs="Times New Roman"/>
-      <w:sz w:val="24"/>
-      <w:szCs w:val="24"/>
-    </w:rPr>
-  </w:style>
-  <w:style w:type="character" w:styleId="Emphaseple">
-    <w:name w:val="Subtle Emphasis"/>
-    <w:aliases w:val="haut_de_feuille"/>
-    <w:basedOn w:val="Policepardfaut"/>
+    <w:basedOn w:val="DefaultParagraphFont"/>
     <w:uiPriority w:val="19"/>
     <w:qFormat/>
     <w:rsid w:val="00A9622D"/>
@@ -2654,7 +2622,7 @@
 </file>
 
 <file path=customXml/itemProps1.xml><?xml version="1.0" encoding="utf-8"?>
-<ds:datastoreItem xmlns:ds="http://schemas.openxmlformats.org/officeDocument/2006/customXml" ds:itemID="{FF55D4BE-B1C8-46DA-9125-3867027355FC}">
+<ds:datastoreItem xmlns:ds="http://schemas.openxmlformats.org/officeDocument/2006/customXml" ds:itemID="{B37F1B75-3B11-4F65-87D1-8F46BB2CE800}">
   <ds:schemaRefs>
     <ds:schemaRef ds:uri="http://schemas.openxmlformats.org/officeDocument/2006/bibliography"/>
   </ds:schemaRefs>

</xml_diff>

<commit_message>
Ajout de part 2 (UML) et part 3
</commit_message>
<xml_diff>
--- a/Rapport_de_groupe.docx
+++ b/Rapport_de_groupe.docx
@@ -1,10 +1,10 @@
 
 <file path=word/document.xml><?xml version="1.0" encoding="utf-8"?>
-<w:document xmlns:wpc="http://schemas.microsoft.com/office/word/2010/wordprocessingCanvas" xmlns:cx="http://schemas.microsoft.com/office/drawing/2014/chartex" xmlns:cx1="http://schemas.microsoft.com/office/drawing/2015/9/8/chartex" xmlns:cx2="http://schemas.microsoft.com/office/drawing/2015/10/21/chartex" xmlns:cx3="http://schemas.microsoft.com/office/drawing/2016/5/9/chartex" xmlns:cx4="http://schemas.microsoft.com/office/drawing/2016/5/10/chartex" xmlns:cx5="http://schemas.microsoft.com/office/drawing/2016/5/11/chartex" xmlns:mc="http://schemas.openxmlformats.org/markup-compatibility/2006" xmlns:o="urn:schemas-microsoft-com:office:office" xmlns:r="http://schemas.openxmlformats.org/officeDocument/2006/relationships" xmlns:m="http://schemas.openxmlformats.org/officeDocument/2006/math" xmlns:v="urn:schemas-microsoft-com:vml" xmlns:wp14="http://schemas.microsoft.com/office/word/2010/wordprocessingDrawing" xmlns:wp="http://schemas.openxmlformats.org/drawingml/2006/wordprocessingDrawing" xmlns:w10="urn:schemas-microsoft-com:office:word" xmlns:w="http://schemas.openxmlformats.org/wordprocessingml/2006/main" xmlns:w14="http://schemas.microsoft.com/office/word/2010/wordml" xmlns:w15="http://schemas.microsoft.com/office/word/2012/wordml" xmlns:w16se="http://schemas.microsoft.com/office/word/2015/wordml/symex" xmlns:wpg="http://schemas.microsoft.com/office/word/2010/wordprocessingGroup" xmlns:wpi="http://schemas.microsoft.com/office/word/2010/wordprocessingInk" xmlns:wne="http://schemas.microsoft.com/office/word/2006/wordml" xmlns:wps="http://schemas.microsoft.com/office/word/2010/wordprocessingShape" mc:Ignorable="w14 w15 w16se wp14">
+<w:document xmlns:wpc="http://schemas.microsoft.com/office/word/2010/wordprocessingCanvas" xmlns:cx="http://schemas.microsoft.com/office/drawing/2014/chartex" xmlns:cx1="http://schemas.microsoft.com/office/drawing/2015/9/8/chartex" xmlns:mc="http://schemas.openxmlformats.org/markup-compatibility/2006" xmlns:o="urn:schemas-microsoft-com:office:office" xmlns:r="http://schemas.openxmlformats.org/officeDocument/2006/relationships" xmlns:m="http://schemas.openxmlformats.org/officeDocument/2006/math" xmlns:v="urn:schemas-microsoft-com:vml" xmlns:wp14="http://schemas.microsoft.com/office/word/2010/wordprocessingDrawing" xmlns:wp="http://schemas.openxmlformats.org/drawingml/2006/wordprocessingDrawing" xmlns:w10="urn:schemas-microsoft-com:office:word" xmlns:w="http://schemas.openxmlformats.org/wordprocessingml/2006/main" xmlns:w14="http://schemas.microsoft.com/office/word/2010/wordml" xmlns:w15="http://schemas.microsoft.com/office/word/2012/wordml" xmlns:w16se="http://schemas.microsoft.com/office/word/2015/wordml/symex" xmlns:wpg="http://schemas.microsoft.com/office/word/2010/wordprocessingGroup" xmlns:wpi="http://schemas.microsoft.com/office/word/2010/wordprocessingInk" xmlns:wne="http://schemas.microsoft.com/office/word/2006/wordml" xmlns:wps="http://schemas.microsoft.com/office/word/2010/wordprocessingShape" mc:Ignorable="w14 w15 w16se wp14">
   <w:body>
     <w:p>
       <w:pPr>
-        <w:pStyle w:val="NoSpacing"/>
+        <w:pStyle w:val="Sansinterligne"/>
       </w:pPr>
       <w:r>
         <w:t>[Prénom Nom] [Matricule]</w:t>
@@ -12,7 +12,7 @@
     </w:p>
     <w:p>
       <w:pPr>
-        <w:pStyle w:val="NoSpacing"/>
+        <w:pStyle w:val="Sansinterligne"/>
       </w:pPr>
       <w:r>
         <w:t>[Prénom Nom] [Matricule]</w:t>
@@ -20,7 +20,7 @@
     </w:p>
     <w:p>
       <w:pPr>
-        <w:pStyle w:val="NoSpacing"/>
+        <w:pStyle w:val="Sansinterligne"/>
       </w:pPr>
       <w:r>
         <w:t>[Prénom Nom] [Matricule]</w:t>
@@ -28,15 +28,15 @@
     </w:p>
     <w:p>
       <w:pPr>
-        <w:pStyle w:val="NoSpacing"/>
-      </w:pPr>
-      <w:r>
-        <w:t>[Prénom Nom] [Matricule]</w:t>
-      </w:r>
-    </w:p>
-    <w:p>
-      <w:pPr>
-        <w:pStyle w:val="NoSpacing"/>
+        <w:pStyle w:val="Sansinterligne"/>
+      </w:pPr>
+      <w:r>
+        <w:t>Jonathan Clavet-Grenier, claj2606</w:t>
+      </w:r>
+    </w:p>
+    <w:p>
+      <w:pPr>
+        <w:pStyle w:val="Sansinterligne"/>
       </w:pPr>
       <w:r>
         <w:t>Patrick Limoges, limp2601</w:t>
@@ -44,7 +44,7 @@
     </w:p>
     <w:p>
       <w:pPr>
-        <w:pStyle w:val="NoSpacing"/>
+        <w:pStyle w:val="Sansinterligne"/>
       </w:pPr>
       <w:r>
         <w:t>Samuel Proulx, pros2212</w:t>
@@ -52,27 +52,27 @@
     </w:p>
     <w:p>
       <w:pPr>
-        <w:pStyle w:val="NoSpacing"/>
-      </w:pPr>
-    </w:p>
-    <w:p>
-      <w:pPr>
-        <w:pStyle w:val="NoSpacing"/>
-      </w:pPr>
-    </w:p>
-    <w:p>
-      <w:pPr>
-        <w:pStyle w:val="NoSpacing"/>
-      </w:pPr>
-    </w:p>
-    <w:p>
-      <w:pPr>
-        <w:pStyle w:val="NoSpacing"/>
-      </w:pPr>
-    </w:p>
-    <w:p>
-      <w:pPr>
-        <w:pStyle w:val="NoSpacing"/>
+        <w:pStyle w:val="Sansinterligne"/>
+      </w:pPr>
+    </w:p>
+    <w:p>
+      <w:pPr>
+        <w:pStyle w:val="Sansinterligne"/>
+      </w:pPr>
+    </w:p>
+    <w:p>
+      <w:pPr>
+        <w:pStyle w:val="Sansinterligne"/>
+      </w:pPr>
+    </w:p>
+    <w:p>
+      <w:pPr>
+        <w:pStyle w:val="Sansinterligne"/>
+      </w:pPr>
+    </w:p>
+    <w:p>
+      <w:pPr>
+        <w:pStyle w:val="Sansinterligne"/>
       </w:pPr>
       <w:r>
         <w:t>Projet en programmation agile</w:t>
@@ -80,7 +80,7 @@
     </w:p>
     <w:p>
       <w:pPr>
-        <w:pStyle w:val="NoSpacing"/>
+        <w:pStyle w:val="Sansinterligne"/>
         <w:rPr>
           <w:sz w:val="48"/>
         </w:rPr>
@@ -94,7 +94,7 @@
     </w:p>
     <w:p>
       <w:pPr>
-        <w:pStyle w:val="NoSpacing"/>
+        <w:pStyle w:val="Sansinterligne"/>
       </w:pPr>
       <w:r>
         <w:t>Rapport Équipe</w:t>
@@ -102,22 +102,22 @@
     </w:p>
     <w:p>
       <w:pPr>
-        <w:pStyle w:val="NoSpacing"/>
-      </w:pPr>
-    </w:p>
-    <w:p>
-      <w:pPr>
-        <w:pStyle w:val="NoSpacing"/>
-      </w:pPr>
-    </w:p>
-    <w:p>
-      <w:pPr>
-        <w:pStyle w:val="NoSpacing"/>
-      </w:pPr>
-    </w:p>
-    <w:p>
-      <w:pPr>
-        <w:pStyle w:val="NoSpacing"/>
+        <w:pStyle w:val="Sansinterligne"/>
+      </w:pPr>
+    </w:p>
+    <w:p>
+      <w:pPr>
+        <w:pStyle w:val="Sansinterligne"/>
+      </w:pPr>
+    </w:p>
+    <w:p>
+      <w:pPr>
+        <w:pStyle w:val="Sansinterligne"/>
+      </w:pPr>
+    </w:p>
+    <w:p>
+      <w:pPr>
+        <w:pStyle w:val="Sansinterligne"/>
       </w:pPr>
       <w:r>
         <w:t>Dans le cadre du cours IFT232</w:t>
@@ -125,32 +125,32 @@
     </w:p>
     <w:p>
       <w:pPr>
-        <w:pStyle w:val="NoSpacing"/>
-      </w:pPr>
-    </w:p>
-    <w:p>
-      <w:pPr>
-        <w:pStyle w:val="NoSpacing"/>
-      </w:pPr>
-    </w:p>
-    <w:p>
-      <w:pPr>
-        <w:pStyle w:val="NoSpacing"/>
-      </w:pPr>
-    </w:p>
-    <w:p>
-      <w:pPr>
-        <w:pStyle w:val="NoSpacing"/>
-      </w:pPr>
-    </w:p>
-    <w:p>
-      <w:pPr>
-        <w:pStyle w:val="NoSpacing"/>
-      </w:pPr>
-    </w:p>
-    <w:p>
-      <w:pPr>
-        <w:pStyle w:val="NoSpacing"/>
+        <w:pStyle w:val="Sansinterligne"/>
+      </w:pPr>
+    </w:p>
+    <w:p>
+      <w:pPr>
+        <w:pStyle w:val="Sansinterligne"/>
+      </w:pPr>
+    </w:p>
+    <w:p>
+      <w:pPr>
+        <w:pStyle w:val="Sansinterligne"/>
+      </w:pPr>
+    </w:p>
+    <w:p>
+      <w:pPr>
+        <w:pStyle w:val="Sansinterligne"/>
+      </w:pPr>
+    </w:p>
+    <w:p>
+      <w:pPr>
+        <w:pStyle w:val="Sansinterligne"/>
+      </w:pPr>
+    </w:p>
+    <w:p>
+      <w:pPr>
+        <w:pStyle w:val="Sansinterligne"/>
       </w:pPr>
       <w:r>
         <w:t>Université de Sherbrooke</w:t>
@@ -158,10 +158,10 @@
     </w:p>
     <w:p>
       <w:pPr>
-        <w:pStyle w:val="NoSpacing"/>
-      </w:pPr>
-      <w:r>
-        <w:t>[date]</w:t>
+        <w:pStyle w:val="Sansinterligne"/>
+      </w:pPr>
+      <w:r>
+        <w:t>21 décembre 2016</w:t>
       </w:r>
     </w:p>
     <w:p>
@@ -198,21 +198,21 @@
       <w:sdtContent>
         <w:p>
           <w:pPr>
-            <w:pStyle w:val="TOCHeading"/>
+            <w:pStyle w:val="En-ttedetabledesmatires"/>
             <w:rPr>
-              <w:rStyle w:val="SubtitleChar"/>
+              <w:rStyle w:val="Sous-titreCar"/>
             </w:rPr>
           </w:pPr>
           <w:r>
             <w:rPr>
-              <w:rStyle w:val="SubtitleChar"/>
+              <w:rStyle w:val="Sous-titreCar"/>
             </w:rPr>
             <w:t>Table des matières</w:t>
           </w:r>
         </w:p>
         <w:p>
           <w:pPr>
-            <w:pStyle w:val="TOC1"/>
+            <w:pStyle w:val="TM1"/>
             <w:tabs>
               <w:tab w:val="right" w:leader="dot" w:pos="8630"/>
             </w:tabs>
@@ -236,7 +236,7 @@
           <w:hyperlink w:anchor="_Toc469853352" w:history="1">
             <w:r>
               <w:rPr>
-                <w:rStyle w:val="Hyperlink"/>
+                <w:rStyle w:val="Lienhypertexte"/>
                 <w:noProof/>
               </w:rPr>
               <w:t>Introduction</w:t>
@@ -293,7 +293,7 @@
         </w:p>
         <w:p>
           <w:pPr>
-            <w:pStyle w:val="TOC1"/>
+            <w:pStyle w:val="TM1"/>
             <w:tabs>
               <w:tab w:val="right" w:leader="dot" w:pos="8630"/>
             </w:tabs>
@@ -308,7 +308,7 @@
           <w:hyperlink w:anchor="_Toc469853353" w:history="1">
             <w:r>
               <w:rPr>
-                <w:rStyle w:val="Hyperlink"/>
+                <w:rStyle w:val="Lienhypertexte"/>
                 <w:noProof/>
               </w:rPr>
               <w:t>Patron de conception</w:t>
@@ -365,7 +365,7 @@
         </w:p>
         <w:p>
           <w:pPr>
-            <w:pStyle w:val="TOC2"/>
+            <w:pStyle w:val="TM2"/>
             <w:tabs>
               <w:tab w:val="left" w:pos="660"/>
               <w:tab w:val="right" w:leader="dot" w:pos="8630"/>
@@ -381,7 +381,7 @@
           <w:hyperlink w:anchor="_Toc469853354" w:history="1">
             <w:r>
               <w:rPr>
-                <w:rStyle w:val="Hyperlink"/>
+                <w:rStyle w:val="Lienhypertexte"/>
                 <w:noProof/>
               </w:rPr>
               <w:t>1.</w:t>
@@ -398,7 +398,7 @@
             </w:r>
             <w:r>
               <w:rPr>
-                <w:rStyle w:val="Hyperlink"/>
+                <w:rStyle w:val="Lienhypertexte"/>
                 <w:noProof/>
               </w:rPr>
               <w:t>Factory</w:t>
@@ -455,7 +455,7 @@
         </w:p>
         <w:p>
           <w:pPr>
-            <w:pStyle w:val="TOC2"/>
+            <w:pStyle w:val="TM2"/>
             <w:tabs>
               <w:tab w:val="left" w:pos="660"/>
               <w:tab w:val="right" w:leader="dot" w:pos="8630"/>
@@ -471,7 +471,7 @@
           <w:hyperlink w:anchor="_Toc469853355" w:history="1">
             <w:r>
               <w:rPr>
-                <w:rStyle w:val="Hyperlink"/>
+                <w:rStyle w:val="Lienhypertexte"/>
                 <w:noProof/>
               </w:rPr>
               <w:t>2.</w:t>
@@ -488,7 +488,7 @@
             </w:r>
             <w:r>
               <w:rPr>
-                <w:rStyle w:val="Hyperlink"/>
+                <w:rStyle w:val="Lienhypertexte"/>
                 <w:noProof/>
               </w:rPr>
               <w:t>Singleton</w:t>
@@ -545,7 +545,7 @@
         </w:p>
         <w:p>
           <w:pPr>
-            <w:pStyle w:val="TOC2"/>
+            <w:pStyle w:val="TM2"/>
             <w:tabs>
               <w:tab w:val="left" w:pos="660"/>
               <w:tab w:val="right" w:leader="dot" w:pos="8630"/>
@@ -561,7 +561,7 @@
           <w:hyperlink w:anchor="_Toc469853356" w:history="1">
             <w:r>
               <w:rPr>
-                <w:rStyle w:val="Hyperlink"/>
+                <w:rStyle w:val="Lienhypertexte"/>
                 <w:noProof/>
               </w:rPr>
               <w:t>3.</w:t>
@@ -578,7 +578,7 @@
             </w:r>
             <w:r>
               <w:rPr>
-                <w:rStyle w:val="Hyperlink"/>
+                <w:rStyle w:val="Lienhypertexte"/>
                 <w:noProof/>
               </w:rPr>
               <w:t>Command</w:t>
@@ -635,7 +635,7 @@
         </w:p>
         <w:p>
           <w:pPr>
-            <w:pStyle w:val="TOC1"/>
+            <w:pStyle w:val="TM1"/>
             <w:tabs>
               <w:tab w:val="right" w:leader="dot" w:pos="8630"/>
             </w:tabs>
@@ -650,7 +650,7 @@
           <w:hyperlink w:anchor="_Toc469853357" w:history="1">
             <w:r>
               <w:rPr>
-                <w:rStyle w:val="Hyperlink"/>
+                <w:rStyle w:val="Lienhypertexte"/>
                 <w:noProof/>
               </w:rPr>
               <w:t>Installation et utilisation</w:t>
@@ -707,7 +707,7 @@
         </w:p>
         <w:p>
           <w:pPr>
-            <w:pStyle w:val="TOC1"/>
+            <w:pStyle w:val="TM1"/>
             <w:tabs>
               <w:tab w:val="right" w:leader="dot" w:pos="8630"/>
             </w:tabs>
@@ -722,7 +722,7 @@
           <w:hyperlink w:anchor="_Toc469853358" w:history="1">
             <w:r>
               <w:rPr>
-                <w:rStyle w:val="Hyperlink"/>
+                <w:rStyle w:val="Lienhypertexte"/>
                 <w:noProof/>
               </w:rPr>
               <w:t>Conclusion</w:t>
@@ -796,25 +796,29 @@
           <w:docGrid w:linePitch="360"/>
         </w:sectPr>
       </w:pPr>
-      <w:bookmarkStart w:id="0" w:name="_GoBack"/>
-      <w:bookmarkEnd w:id="0"/>
-    </w:p>
-    <w:p>
-      <w:pPr>
-        <w:pStyle w:val="Heading1"/>
-      </w:pPr>
-      <w:bookmarkStart w:id="1" w:name="_Toc469853352"/>
+    </w:p>
+    <w:p>
+      <w:pPr>
+        <w:pStyle w:val="Titre1"/>
+      </w:pPr>
+      <w:bookmarkStart w:id="0" w:name="_Toc469853352"/>
       <w:r>
         <w:lastRenderedPageBreak/>
         <w:t>Introduction</w:t>
       </w:r>
-      <w:bookmarkEnd w:id="1"/>
+      <w:bookmarkEnd w:id="0"/>
     </w:p>
     <w:p/>
     <w:p>
       <w:r>
         <w:tab/>
-        <w:t>Pour le cadre du projet finale de programmation orie</w:t>
+        <w:t xml:space="preserve">Pour le cadre </w:t>
+      </w:r>
+      <w:r>
+        <w:t>du projet final</w:t>
+      </w:r>
+      <w:r>
+        <w:t xml:space="preserve"> de programmation orie</w:t>
       </w:r>
       <w:r>
         <w:t>ntée objet, notre équipe a</w:t>
@@ -894,6 +898,228 @@
     </w:p>
     <w:p>
       <w:pPr>
+        <w:pStyle w:val="Titre1"/>
+      </w:pPr>
+      <w:r>
+        <w:t>Architecture</w:t>
+      </w:r>
+    </w:p>
+    <w:p/>
+    <w:p>
+      <w:r>
+        <w:pict>
+          <v:shapetype id="_x0000_t75" coordsize="21600,21600" o:spt="75" o:preferrelative="t" path="m@4@5l@4@11@9@11@9@5xe" filled="f" stroked="f">
+            <v:stroke joinstyle="miter"/>
+            <v:formulas>
+              <v:f eqn="if lineDrawn pixelLineWidth 0"/>
+              <v:f eqn="sum @0 1 0"/>
+              <v:f eqn="sum 0 0 @1"/>
+              <v:f eqn="prod @2 1 2"/>
+              <v:f eqn="prod @3 21600 pixelWidth"/>
+              <v:f eqn="prod @3 21600 pixelHeight"/>
+              <v:f eqn="sum @0 0 1"/>
+              <v:f eqn="prod @6 1 2"/>
+              <v:f eqn="prod @7 21600 pixelWidth"/>
+              <v:f eqn="sum @8 21600 0"/>
+              <v:f eqn="prod @7 21600 pixelHeight"/>
+              <v:f eqn="sum @10 21600 0"/>
+            </v:formulas>
+            <v:path o:extrusionok="f" gradientshapeok="t" o:connecttype="rect"/>
+            <o:lock v:ext="edit" aspectratio="t"/>
+          </v:shapetype>
+          <v:shape id="_x0000_i1042" type="#_x0000_t75" style="width:686.35pt;height:337.55pt">
+            <v:imagedata r:id="rId10" o:title="UMLPart1"/>
+          </v:shape>
+        </w:pict>
+      </w:r>
+    </w:p>
+    <w:p>
+      <w:r>
+        <w:rPr>
+          <w:noProof/>
+          <w:lang w:eastAsia="fr-CA"/>
+        </w:rPr>
+        <w:drawing>
+          <wp:inline distT="0" distB="0" distL="0" distR="0">
+            <wp:extent cx="8775700" cy="4928260"/>
+            <wp:effectExtent l="0" t="0" r="6350" b="5715"/>
+            <wp:docPr id="1" name="Image 1"/>
+            <wp:cNvGraphicFramePr>
+              <a:graphicFrameLocks xmlns:a="http://schemas.openxmlformats.org/drawingml/2006/main" noChangeAspect="1"/>
+            </wp:cNvGraphicFramePr>
+            <a:graphic xmlns:a="http://schemas.openxmlformats.org/drawingml/2006/main">
+              <a:graphicData uri="http://schemas.openxmlformats.org/drawingml/2006/picture">
+                <pic:pic xmlns:pic="http://schemas.openxmlformats.org/drawingml/2006/picture">
+                  <pic:nvPicPr>
+                    <pic:cNvPr id="1" name="UMLPart2.PNG"/>
+                    <pic:cNvPicPr/>
+                  </pic:nvPicPr>
+                  <pic:blipFill>
+                    <a:blip r:embed="rId11">
+                      <a:extLst>
+                        <a:ext uri="{28A0092B-C50C-407E-A947-70E740481C1C}">
+                          <a14:useLocalDpi xmlns:a14="http://schemas.microsoft.com/office/drawing/2010/main" val="0"/>
+                        </a:ext>
+                      </a:extLst>
+                    </a:blip>
+                    <a:stretch>
+                      <a:fillRect/>
+                    </a:stretch>
+                  </pic:blipFill>
+                  <pic:spPr>
+                    <a:xfrm>
+                      <a:off x="0" y="0"/>
+                      <a:ext cx="8818711" cy="4952414"/>
+                    </a:xfrm>
+                    <a:prstGeom prst="rect">
+                      <a:avLst/>
+                    </a:prstGeom>
+                  </pic:spPr>
+                </pic:pic>
+              </a:graphicData>
+            </a:graphic>
+          </wp:inline>
+        </w:drawing>
+      </w:r>
+    </w:p>
+    <w:p>
+      <w:pPr>
+        <w:jc w:val="center"/>
+        <w:rPr>
+          <w:b/>
+        </w:rPr>
+      </w:pPr>
+      <w:r>
+        <w:rPr>
+          <w:b/>
+        </w:rPr>
+        <w:t>Diagramme UML</w:t>
+      </w:r>
+    </w:p>
+    <w:p>
+      <w:r>
+        <w:t>Les classes les plus importantes sont ChessGame, Board et ChessGraphics. Ce sont les classes qui contiennent le plus de code et sans ceux-ci, il aurait beaucoup de travail à faire. Nous ne considérons pas les classes des pièces importantes puisqu’ils ne prennent pas longtemps à coder.</w:t>
+      </w:r>
+      <w:r>
+        <w:t xml:space="preserve"> En ce qui concerne les instances, ce sont les mêmes que les classes, soit « game » dans ChessGraphics, « board » dans ChessGame et </w:t>
+      </w:r>
+      <w:r>
+        <w:t>« graphics » dans ChessGame. Game sert pour la vue, soit ChessGraphics, qui va appeler la fonction « play » de ChessGame qui va exécuter un coup selon le X et le Y reçu en paramètre. « board » est aussi important, car il permet à ChessGame de déterminer ce qu’il devrait faire selon les informations qu’on reçoit de l’instance « board ». Finalement, sans « graphics », il serait impossible d’a</w:t>
+      </w:r>
+      <w:r>
+        <w:t xml:space="preserve">fficher l’échiquier actuel </w:t>
+      </w:r>
+      <w:r>
+        <w:t xml:space="preserve">à la </w:t>
+      </w:r>
+      <w:r>
+        <w:t xml:space="preserve">personne qui joue au jeu. </w:t>
+      </w:r>
+    </w:p>
+    <w:p>
+      <w:r>
+        <w:t>Finalement, i</w:t>
+      </w:r>
+      <w:r>
+        <w:t>l n’y a aucun élément externe à prendre en considération. Il suffit simplement d’exécuter le client et le tout va marcher sans aucun soutien externe.</w:t>
+      </w:r>
+    </w:p>
+    <w:p>
+      <w:pPr>
+        <w:ind w:firstLine="708"/>
+        <w:sectPr>
+          <w:pgSz w:w="15840" w:h="12240" w:orient="landscape"/>
+          <w:pgMar w:top="1800" w:right="1440" w:bottom="1800" w:left="1440" w:header="708" w:footer="708" w:gutter="0"/>
+          <w:cols w:space="708"/>
+          <w:docGrid w:linePitch="360"/>
+        </w:sectPr>
+      </w:pPr>
+    </w:p>
+    <w:p>
+      <w:pPr>
+        <w:pStyle w:val="Titre1"/>
+      </w:pPr>
+      <w:r>
+        <w:t>Architecture</w:t>
+      </w:r>
+      <w:r>
+        <w:t xml:space="preserve"> finale vs architecture anticipée</w:t>
+      </w:r>
+    </w:p>
+    <w:p/>
+    <w:p>
+      <w:pPr>
+        <w:ind w:firstLine="708"/>
+      </w:pPr>
+      <w:r>
+        <w:t xml:space="preserve">Il y a définitivement plus de classes, de méthodes et de données membres </w:t>
+      </w:r>
+      <w:r>
+        <w:t>de ce que nous avons anticipés. Donc, on peut facilement en déduire que nous avons grandement sous-estimé le nombre de classes, de</w:t>
+      </w:r>
+      <w:r>
+        <w:t xml:space="preserve"> méthodes et de données membres si on se fie à notre diagramme UML final.  Il y a une raison bien simple à cela : Le manque d’expérience. Malgré que </w:t>
+      </w:r>
+      <w:r>
+        <w:t>certains</w:t>
+      </w:r>
+      <w:r>
+        <w:t xml:space="preserve"> d’entre nous ont une technique, on peut facilement constater que cela n’est réellement pas suffisant pour bien déterminer toutes les classes et les méthodes du projet le plus précis possible.</w:t>
+      </w:r>
+      <w:r>
+        <w:t xml:space="preserve"> À la base, nous avions mis une donnée membre « board » pour chaque pièce ce qui est évidemment très mauvais. Nous avons vite remarqué cela lorsque nous avons </w:t>
+      </w:r>
+      <w:r>
+        <w:t>appliqué des</w:t>
+      </w:r>
+      <w:r>
+        <w:t xml:space="preserve"> techniques de </w:t>
+      </w:r>
+      <w:r>
+        <w:t>refactorisation</w:t>
+      </w:r>
+      <w:r>
+        <w:t>.</w:t>
+      </w:r>
+      <w:r>
+        <w:t xml:space="preserve"> </w:t>
+      </w:r>
+      <w:r>
+        <w:t>Nou</w:t>
+      </w:r>
+      <w:r>
+        <w:t>s</w:t>
+      </w:r>
+      <w:r>
+        <w:t xml:space="preserve"> avons aussi ajouté</w:t>
+      </w:r>
+      <w:r>
+        <w:t>s</w:t>
+      </w:r>
+      <w:r>
+        <w:t xml:space="preserve"> plusieurs patrons qui nous sont révélées utile. Par exemple, le </w:t>
+      </w:r>
+      <w:r>
+        <w:rPr>
+          <w:i/>
+        </w:rPr>
+        <w:t>Factory</w:t>
+      </w:r>
+      <w:r>
+        <w:t xml:space="preserve"> et le </w:t>
+      </w:r>
+      <w:r>
+        <w:rPr>
+          <w:i/>
+        </w:rPr>
+        <w:t>Utility</w:t>
+      </w:r>
+      <w:r>
+        <w:t>. Ceux-ci nous ont été utiles à plusieurs places et rendait le code vraiment plus beau comparé à l’ancien code.</w:t>
+      </w:r>
+    </w:p>
+    <w:p>
+      <w:pPr>
         <w:ind w:firstLine="708"/>
         <w:sectPr>
           <w:pgSz w:w="12240" w:h="15840"/>
@@ -902,45 +1128,52 @@
           <w:docGrid w:linePitch="360"/>
         </w:sectPr>
       </w:pPr>
-    </w:p>
+      <w:r>
+        <w:t>Bref</w:t>
+      </w:r>
+      <w:r>
+        <w:t>, nous avons fini par toute changer la structure de base pour l’accommoder à une nouvelle structure efficace et qui permet maintenant au jeu de respecter plusieurs méthodes de conception tel que vu dans le cours.</w:t>
+      </w:r>
+    </w:p>
+    <w:p>
+      <w:pPr>
+        <w:pStyle w:val="Titre1"/>
+      </w:pPr>
+      <w:bookmarkStart w:id="1" w:name="_Toc469853353"/>
+      <w:bookmarkStart w:id="2" w:name="_GoBack"/>
+      <w:bookmarkEnd w:id="2"/>
+      <w:r>
+        <w:t>Patron de conception</w:t>
+      </w:r>
+      <w:bookmarkEnd w:id="1"/>
+    </w:p>
+    <w:p/>
     <w:p>
       <w:pPr>
         <w:ind w:firstLine="708"/>
-        <w:sectPr>
-          <w:pgSz w:w="12240" w:h="15840"/>
-          <w:pgMar w:top="1440" w:right="1800" w:bottom="1440" w:left="1800" w:header="708" w:footer="708" w:gutter="0"/>
-          <w:cols w:space="708"/>
-          <w:docGrid w:linePitch="360"/>
-        </w:sectPr>
-      </w:pPr>
-    </w:p>
-    <w:p>
-      <w:pPr>
-        <w:pStyle w:val="Heading1"/>
-      </w:pPr>
-      <w:bookmarkStart w:id="2" w:name="_Toc469853353"/>
-      <w:r>
-        <w:lastRenderedPageBreak/>
-        <w:t>Patron de conception</w:t>
-      </w:r>
-      <w:bookmarkEnd w:id="2"/>
-    </w:p>
-    <w:p/>
+      </w:pPr>
+      <w:r>
+        <w:t xml:space="preserve">Dans cette section du rapport, nous feront l’analyse </w:t>
+      </w:r>
+      <w:r>
+        <w:t>des différents patrons</w:t>
+      </w:r>
+      <w:r>
+        <w:t xml:space="preserve"> de conception</w:t>
+      </w:r>
+      <w:r>
+        <w:t>, utilisés pour résoudre des problèmes ou simplifier l’entretien du jeu.</w:t>
+      </w:r>
+    </w:p>
     <w:p>
       <w:pPr>
         <w:ind w:firstLine="708"/>
       </w:pPr>
       <w:r>
-        <w:t xml:space="preserve">Dans cette section du rapport, nous feront l’analyse </w:t>
-      </w:r>
-      <w:r>
-        <w:t>des différents patrons</w:t>
-      </w:r>
-      <w:r>
-        <w:t xml:space="preserve"> de conception</w:t>
-      </w:r>
-      <w:r>
-        <w:t>, utilisés pour résoudre des problèmes ou simplifier l’entretien du jeu.</w:t>
+        <w:t xml:space="preserve">Nous commencerons donc par démontrer l’efficacité de l’utilisation du patron de la fabrique, couplé à celle du singleton, dans la </w:t>
+      </w:r>
+      <w:r>
+        <w:t>classe « PieceFactory ».</w:t>
       </w:r>
     </w:p>
     <w:p>
@@ -948,31 +1181,20 @@
         <w:ind w:firstLine="708"/>
       </w:pPr>
       <w:r>
-        <w:t xml:space="preserve">Nous commencerons donc par démontrer l’efficacité de l’utilisation du patron de la fabrique, couplé à celle du singleton, dans la </w:t>
-      </w:r>
-      <w:r>
-        <w:t>classe « PieceFactory ».</w:t>
+        <w:t>Puis nous aborderons le patron de conception des commandes utilisées pour simplifier l’exécution des différents boutons de la barre d’outils du jeu.</w:t>
+      </w:r>
+      <w:r>
+        <w:t xml:space="preserve"> </w:t>
       </w:r>
     </w:p>
     <w:p>
       <w:pPr>
         <w:ind w:firstLine="708"/>
       </w:pPr>
-      <w:r>
-        <w:t>Puis nous aborderons le patron de conception des commandes utilisées pour simplifier l’exécution des différents boutons de la barre d’outils du jeu.</w:t>
-      </w:r>
-      <w:r>
-        <w:t xml:space="preserve"> </w:t>
-      </w:r>
-    </w:p>
-    <w:p>
-      <w:pPr>
-        <w:ind w:firstLine="708"/>
-      </w:pPr>
-    </w:p>
-    <w:p>
-      <w:pPr>
-        <w:pStyle w:val="Heading2"/>
+    </w:p>
+    <w:p>
+      <w:pPr>
+        <w:pStyle w:val="Titre2"/>
         <w:numPr>
           <w:ilvl w:val="0"/>
           <w:numId w:val="2"/>
@@ -1055,7 +1277,7 @@
     </w:p>
     <w:p>
       <w:pPr>
-        <w:pStyle w:val="Heading2"/>
+        <w:pStyle w:val="Titre2"/>
         <w:numPr>
           <w:ilvl w:val="0"/>
           <w:numId w:val="2"/>
@@ -1081,7 +1303,6 @@
         <w:ind w:firstLine="709"/>
       </w:pPr>
       <w:r>
-        <w:lastRenderedPageBreak/>
         <w:t>L’utilisation de ce patron de conception est fortement liée à la conception de la classe qui l’utilise. En effet, lors de la conception de « PieceFactory », notre équipe a déterminé qui serait bon d’y implanter ce patron de conception dans un but future.</w:t>
       </w:r>
     </w:p>
@@ -1125,7 +1346,7 @@
     </w:p>
     <w:p>
       <w:pPr>
-        <w:pStyle w:val="Heading2"/>
+        <w:pStyle w:val="Titre2"/>
         <w:numPr>
           <w:ilvl w:val="0"/>
           <w:numId w:val="2"/>
@@ -1184,7 +1405,7 @@
     </w:p>
     <w:p>
       <w:pPr>
-        <w:pStyle w:val="Heading1"/>
+        <w:pStyle w:val="Titre1"/>
       </w:pPr>
       <w:bookmarkStart w:id="6" w:name="_Toc469853357"/>
       <w:r>
@@ -1203,11 +1424,10 @@
     </w:p>
     <w:p>
       <w:pPr>
-        <w:pStyle w:val="Heading1"/>
+        <w:pStyle w:val="Titre1"/>
       </w:pPr>
       <w:bookmarkStart w:id="7" w:name="_Toc469853358"/>
       <w:r>
-        <w:lastRenderedPageBreak/>
         <w:t>Conclusion</w:t>
       </w:r>
       <w:bookmarkEnd w:id="7"/>
@@ -1259,7 +1479,7 @@
 </file>
 
 <file path=word/endnotes.xml><?xml version="1.0" encoding="utf-8"?>
-<w:endnotes xmlns:wpc="http://schemas.microsoft.com/office/word/2010/wordprocessingCanvas" xmlns:cx="http://schemas.microsoft.com/office/drawing/2014/chartex" xmlns:cx1="http://schemas.microsoft.com/office/drawing/2015/9/8/chartex" xmlns:cx2="http://schemas.microsoft.com/office/drawing/2015/10/21/chartex" xmlns:cx3="http://schemas.microsoft.com/office/drawing/2016/5/9/chartex" xmlns:cx4="http://schemas.microsoft.com/office/drawing/2016/5/10/chartex" xmlns:cx5="http://schemas.microsoft.com/office/drawing/2016/5/11/chartex" xmlns:mc="http://schemas.openxmlformats.org/markup-compatibility/2006" xmlns:o="urn:schemas-microsoft-com:office:office" xmlns:r="http://schemas.openxmlformats.org/officeDocument/2006/relationships" xmlns:m="http://schemas.openxmlformats.org/officeDocument/2006/math" xmlns:v="urn:schemas-microsoft-com:vml" xmlns:wp14="http://schemas.microsoft.com/office/word/2010/wordprocessingDrawing" xmlns:wp="http://schemas.openxmlformats.org/drawingml/2006/wordprocessingDrawing" xmlns:w10="urn:schemas-microsoft-com:office:word" xmlns:w="http://schemas.openxmlformats.org/wordprocessingml/2006/main" xmlns:w14="http://schemas.microsoft.com/office/word/2010/wordml" xmlns:w15="http://schemas.microsoft.com/office/word/2012/wordml" xmlns:w16se="http://schemas.microsoft.com/office/word/2015/wordml/symex" xmlns:wpg="http://schemas.microsoft.com/office/word/2010/wordprocessingGroup" xmlns:wpi="http://schemas.microsoft.com/office/word/2010/wordprocessingInk" xmlns:wne="http://schemas.microsoft.com/office/word/2006/wordml" xmlns:wps="http://schemas.microsoft.com/office/word/2010/wordprocessingShape" mc:Ignorable="w14 w15 w16se wp14">
+<w:endnotes xmlns:wpc="http://schemas.microsoft.com/office/word/2010/wordprocessingCanvas" xmlns:cx="http://schemas.microsoft.com/office/drawing/2014/chartex" xmlns:cx1="http://schemas.microsoft.com/office/drawing/2015/9/8/chartex" xmlns:mc="http://schemas.openxmlformats.org/markup-compatibility/2006" xmlns:o="urn:schemas-microsoft-com:office:office" xmlns:r="http://schemas.openxmlformats.org/officeDocument/2006/relationships" xmlns:m="http://schemas.openxmlformats.org/officeDocument/2006/math" xmlns:v="urn:schemas-microsoft-com:vml" xmlns:wp14="http://schemas.microsoft.com/office/word/2010/wordprocessingDrawing" xmlns:wp="http://schemas.openxmlformats.org/drawingml/2006/wordprocessingDrawing" xmlns:w10="urn:schemas-microsoft-com:office:word" xmlns:w="http://schemas.openxmlformats.org/wordprocessingml/2006/main" xmlns:w14="http://schemas.microsoft.com/office/word/2010/wordml" xmlns:w15="http://schemas.microsoft.com/office/word/2012/wordml" xmlns:w16se="http://schemas.microsoft.com/office/word/2015/wordml/symex" xmlns:wpg="http://schemas.microsoft.com/office/word/2010/wordprocessingGroup" xmlns:wpi="http://schemas.microsoft.com/office/word/2010/wordprocessingInk" xmlns:wne="http://schemas.microsoft.com/office/word/2006/wordml" xmlns:wps="http://schemas.microsoft.com/office/word/2010/wordprocessingShape" mc:Ignorable="w14 w15 w16se wp14">
   <w:endnote w:type="separator" w:id="-1">
     <w:p>
       <w:pPr>
@@ -1284,7 +1504,7 @@
 </file>
 
 <file path=word/footer1.xml><?xml version="1.0" encoding="utf-8"?>
-<w:ftr xmlns:wpc="http://schemas.microsoft.com/office/word/2010/wordprocessingCanvas" xmlns:cx="http://schemas.microsoft.com/office/drawing/2014/chartex" xmlns:cx1="http://schemas.microsoft.com/office/drawing/2015/9/8/chartex" xmlns:cx2="http://schemas.microsoft.com/office/drawing/2015/10/21/chartex" xmlns:cx3="http://schemas.microsoft.com/office/drawing/2016/5/9/chartex" xmlns:cx4="http://schemas.microsoft.com/office/drawing/2016/5/10/chartex" xmlns:cx5="http://schemas.microsoft.com/office/drawing/2016/5/11/chartex" xmlns:mc="http://schemas.openxmlformats.org/markup-compatibility/2006" xmlns:o="urn:schemas-microsoft-com:office:office" xmlns:r="http://schemas.openxmlformats.org/officeDocument/2006/relationships" xmlns:m="http://schemas.openxmlformats.org/officeDocument/2006/math" xmlns:v="urn:schemas-microsoft-com:vml" xmlns:wp14="http://schemas.microsoft.com/office/word/2010/wordprocessingDrawing" xmlns:wp="http://schemas.openxmlformats.org/drawingml/2006/wordprocessingDrawing" xmlns:w10="urn:schemas-microsoft-com:office:word" xmlns:w="http://schemas.openxmlformats.org/wordprocessingml/2006/main" xmlns:w14="http://schemas.microsoft.com/office/word/2010/wordml" xmlns:w15="http://schemas.microsoft.com/office/word/2012/wordml" xmlns:w16se="http://schemas.microsoft.com/office/word/2015/wordml/symex" xmlns:wpg="http://schemas.microsoft.com/office/word/2010/wordprocessingGroup" xmlns:wpi="http://schemas.microsoft.com/office/word/2010/wordprocessingInk" xmlns:wne="http://schemas.microsoft.com/office/word/2006/wordml" xmlns:wps="http://schemas.microsoft.com/office/word/2010/wordprocessingShape" mc:Ignorable="w14 w15 w16se wp14">
+<w:ftr xmlns:wpc="http://schemas.microsoft.com/office/word/2010/wordprocessingCanvas" xmlns:cx="http://schemas.microsoft.com/office/drawing/2014/chartex" xmlns:cx1="http://schemas.microsoft.com/office/drawing/2015/9/8/chartex" xmlns:mc="http://schemas.openxmlformats.org/markup-compatibility/2006" xmlns:o="urn:schemas-microsoft-com:office:office" xmlns:r="http://schemas.openxmlformats.org/officeDocument/2006/relationships" xmlns:m="http://schemas.openxmlformats.org/officeDocument/2006/math" xmlns:v="urn:schemas-microsoft-com:vml" xmlns:wp14="http://schemas.microsoft.com/office/word/2010/wordprocessingDrawing" xmlns:wp="http://schemas.openxmlformats.org/drawingml/2006/wordprocessingDrawing" xmlns:w10="urn:schemas-microsoft-com:office:word" xmlns:w="http://schemas.openxmlformats.org/wordprocessingml/2006/main" xmlns:w14="http://schemas.microsoft.com/office/word/2010/wordml" xmlns:w15="http://schemas.microsoft.com/office/word/2012/wordml" xmlns:w16se="http://schemas.microsoft.com/office/word/2015/wordml/symex" xmlns:wpg="http://schemas.microsoft.com/office/word/2010/wordprocessingGroup" xmlns:wpi="http://schemas.microsoft.com/office/word/2010/wordprocessingInk" xmlns:wne="http://schemas.microsoft.com/office/word/2006/wordml" xmlns:wps="http://schemas.microsoft.com/office/word/2010/wordprocessingShape" mc:Ignorable="w14 w15 w16se wp14">
   <w:sdt>
     <w:sdtPr>
       <w:id w:val="-1652280501"/>
@@ -1297,7 +1517,7 @@
     <w:sdtContent>
       <w:p>
         <w:pPr>
-          <w:pStyle w:val="Footer"/>
+          <w:pStyle w:val="Pieddepage"/>
           <w:jc w:val="center"/>
         </w:pPr>
         <w:r>
@@ -1314,7 +1534,7 @@
             <w:noProof/>
             <w:lang w:val="fr-FR"/>
           </w:rPr>
-          <w:t>1</w:t>
+          <w:t>10</w:t>
         </w:r>
         <w:r>
           <w:fldChar w:fldCharType="end"/>
@@ -1324,14 +1544,14 @@
   </w:sdt>
   <w:p>
     <w:pPr>
-      <w:pStyle w:val="Footer"/>
+      <w:pStyle w:val="Pieddepage"/>
     </w:pPr>
   </w:p>
 </w:ftr>
 </file>
 
 <file path=word/footnotes.xml><?xml version="1.0" encoding="utf-8"?>
-<w:footnotes xmlns:wpc="http://schemas.microsoft.com/office/word/2010/wordprocessingCanvas" xmlns:cx="http://schemas.microsoft.com/office/drawing/2014/chartex" xmlns:cx1="http://schemas.microsoft.com/office/drawing/2015/9/8/chartex" xmlns:cx2="http://schemas.microsoft.com/office/drawing/2015/10/21/chartex" xmlns:cx3="http://schemas.microsoft.com/office/drawing/2016/5/9/chartex" xmlns:cx4="http://schemas.microsoft.com/office/drawing/2016/5/10/chartex" xmlns:cx5="http://schemas.microsoft.com/office/drawing/2016/5/11/chartex" xmlns:mc="http://schemas.openxmlformats.org/markup-compatibility/2006" xmlns:o="urn:schemas-microsoft-com:office:office" xmlns:r="http://schemas.openxmlformats.org/officeDocument/2006/relationships" xmlns:m="http://schemas.openxmlformats.org/officeDocument/2006/math" xmlns:v="urn:schemas-microsoft-com:vml" xmlns:wp14="http://schemas.microsoft.com/office/word/2010/wordprocessingDrawing" xmlns:wp="http://schemas.openxmlformats.org/drawingml/2006/wordprocessingDrawing" xmlns:w10="urn:schemas-microsoft-com:office:word" xmlns:w="http://schemas.openxmlformats.org/wordprocessingml/2006/main" xmlns:w14="http://schemas.microsoft.com/office/word/2010/wordml" xmlns:w15="http://schemas.microsoft.com/office/word/2012/wordml" xmlns:w16se="http://schemas.microsoft.com/office/word/2015/wordml/symex" xmlns:wpg="http://schemas.microsoft.com/office/word/2010/wordprocessingGroup" xmlns:wpi="http://schemas.microsoft.com/office/word/2010/wordprocessingInk" xmlns:wne="http://schemas.microsoft.com/office/word/2006/wordml" xmlns:wps="http://schemas.microsoft.com/office/word/2010/wordprocessingShape" mc:Ignorable="w14 w15 w16se wp14">
+<w:footnotes xmlns:wpc="http://schemas.microsoft.com/office/word/2010/wordprocessingCanvas" xmlns:cx="http://schemas.microsoft.com/office/drawing/2014/chartex" xmlns:cx1="http://schemas.microsoft.com/office/drawing/2015/9/8/chartex" xmlns:mc="http://schemas.openxmlformats.org/markup-compatibility/2006" xmlns:o="urn:schemas-microsoft-com:office:office" xmlns:r="http://schemas.openxmlformats.org/officeDocument/2006/relationships" xmlns:m="http://schemas.openxmlformats.org/officeDocument/2006/math" xmlns:v="urn:schemas-microsoft-com:vml" xmlns:wp14="http://schemas.microsoft.com/office/word/2010/wordprocessingDrawing" xmlns:wp="http://schemas.openxmlformats.org/drawingml/2006/wordprocessingDrawing" xmlns:w10="urn:schemas-microsoft-com:office:word" xmlns:w="http://schemas.openxmlformats.org/wordprocessingml/2006/main" xmlns:w14="http://schemas.microsoft.com/office/word/2010/wordml" xmlns:w15="http://schemas.microsoft.com/office/word/2012/wordml" xmlns:w16se="http://schemas.microsoft.com/office/word/2015/wordml/symex" xmlns:wpg="http://schemas.microsoft.com/office/word/2010/wordprocessingGroup" xmlns:wpi="http://schemas.microsoft.com/office/word/2010/wordprocessingInk" xmlns:wne="http://schemas.microsoft.com/office/word/2006/wordml" xmlns:wps="http://schemas.microsoft.com/office/word/2010/wordprocessingShape" mc:Ignorable="w14 w15 w16se wp14">
   <w:footnote w:type="separator" w:id="-1">
     <w:p>
       <w:pPr>
@@ -1356,18 +1576,18 @@
 </file>
 
 <file path=word/header1.xml><?xml version="1.0" encoding="utf-8"?>
-<w:hdr xmlns:wpc="http://schemas.microsoft.com/office/word/2010/wordprocessingCanvas" xmlns:cx="http://schemas.microsoft.com/office/drawing/2014/chartex" xmlns:cx1="http://schemas.microsoft.com/office/drawing/2015/9/8/chartex" xmlns:cx2="http://schemas.microsoft.com/office/drawing/2015/10/21/chartex" xmlns:cx3="http://schemas.microsoft.com/office/drawing/2016/5/9/chartex" xmlns:cx4="http://schemas.microsoft.com/office/drawing/2016/5/10/chartex" xmlns:cx5="http://schemas.microsoft.com/office/drawing/2016/5/11/chartex" xmlns:mc="http://schemas.openxmlformats.org/markup-compatibility/2006" xmlns:o="urn:schemas-microsoft-com:office:office" xmlns:r="http://schemas.openxmlformats.org/officeDocument/2006/relationships" xmlns:m="http://schemas.openxmlformats.org/officeDocument/2006/math" xmlns:v="urn:schemas-microsoft-com:vml" xmlns:wp14="http://schemas.microsoft.com/office/word/2010/wordprocessingDrawing" xmlns:wp="http://schemas.openxmlformats.org/drawingml/2006/wordprocessingDrawing" xmlns:w10="urn:schemas-microsoft-com:office:word" xmlns:w="http://schemas.openxmlformats.org/wordprocessingml/2006/main" xmlns:w14="http://schemas.microsoft.com/office/word/2010/wordml" xmlns:w15="http://schemas.microsoft.com/office/word/2012/wordml" xmlns:w16se="http://schemas.microsoft.com/office/word/2015/wordml/symex" xmlns:wpg="http://schemas.microsoft.com/office/word/2010/wordprocessingGroup" xmlns:wpi="http://schemas.microsoft.com/office/word/2010/wordprocessingInk" xmlns:wne="http://schemas.microsoft.com/office/word/2006/wordml" xmlns:wps="http://schemas.microsoft.com/office/word/2010/wordprocessingShape" mc:Ignorable="w14 w15 w16se wp14">
+<w:hdr xmlns:wpc="http://schemas.microsoft.com/office/word/2010/wordprocessingCanvas" xmlns:cx="http://schemas.microsoft.com/office/drawing/2014/chartex" xmlns:cx1="http://schemas.microsoft.com/office/drawing/2015/9/8/chartex" xmlns:mc="http://schemas.openxmlformats.org/markup-compatibility/2006" xmlns:o="urn:schemas-microsoft-com:office:office" xmlns:r="http://schemas.openxmlformats.org/officeDocument/2006/relationships" xmlns:m="http://schemas.openxmlformats.org/officeDocument/2006/math" xmlns:v="urn:schemas-microsoft-com:vml" xmlns:wp14="http://schemas.microsoft.com/office/word/2010/wordprocessingDrawing" xmlns:wp="http://schemas.openxmlformats.org/drawingml/2006/wordprocessingDrawing" xmlns:w10="urn:schemas-microsoft-com:office:word" xmlns:w="http://schemas.openxmlformats.org/wordprocessingml/2006/main" xmlns:w14="http://schemas.microsoft.com/office/word/2010/wordml" xmlns:w15="http://schemas.microsoft.com/office/word/2012/wordml" xmlns:w16se="http://schemas.microsoft.com/office/word/2015/wordml/symex" xmlns:wpg="http://schemas.microsoft.com/office/word/2010/wordprocessingGroup" xmlns:wpi="http://schemas.microsoft.com/office/word/2010/wordprocessingInk" xmlns:wne="http://schemas.microsoft.com/office/word/2006/wordml" xmlns:wps="http://schemas.microsoft.com/office/word/2010/wordprocessingShape" mc:Ignorable="w14 w15 w16se wp14">
   <w:p>
     <w:pPr>
-      <w:pStyle w:val="Header"/>
+      <w:pStyle w:val="En-tte"/>
       <w:jc w:val="center"/>
       <w:rPr>
-        <w:rStyle w:val="SubtleEmphasis"/>
+        <w:rStyle w:val="Emphaseple"/>
       </w:rPr>
     </w:pPr>
     <w:r>
       <w:rPr>
-        <w:rStyle w:val="SubtleEmphasis"/>
+        <w:rStyle w:val="Emphaseple"/>
       </w:rPr>
       <w:t>Rapport de groupe</w:t>
     </w:r>
@@ -1376,7 +1596,7 @@
 </file>
 
 <file path=word/numbering.xml><?xml version="1.0" encoding="utf-8"?>
-<w:numbering xmlns:wpc="http://schemas.microsoft.com/office/word/2010/wordprocessingCanvas" xmlns:cx="http://schemas.microsoft.com/office/drawing/2014/chartex" xmlns:cx1="http://schemas.microsoft.com/office/drawing/2015/9/8/chartex" xmlns:cx2="http://schemas.microsoft.com/office/drawing/2015/10/21/chartex" xmlns:cx3="http://schemas.microsoft.com/office/drawing/2016/5/9/chartex" xmlns:cx4="http://schemas.microsoft.com/office/drawing/2016/5/10/chartex" xmlns:cx5="http://schemas.microsoft.com/office/drawing/2016/5/11/chartex" xmlns:mc="http://schemas.openxmlformats.org/markup-compatibility/2006" xmlns:o="urn:schemas-microsoft-com:office:office" xmlns:r="http://schemas.openxmlformats.org/officeDocument/2006/relationships" xmlns:m="http://schemas.openxmlformats.org/officeDocument/2006/math" xmlns:v="urn:schemas-microsoft-com:vml" xmlns:wp14="http://schemas.microsoft.com/office/word/2010/wordprocessingDrawing" xmlns:wp="http://schemas.openxmlformats.org/drawingml/2006/wordprocessingDrawing" xmlns:w10="urn:schemas-microsoft-com:office:word" xmlns:w="http://schemas.openxmlformats.org/wordprocessingml/2006/main" xmlns:w14="http://schemas.microsoft.com/office/word/2010/wordml" xmlns:w15="http://schemas.microsoft.com/office/word/2012/wordml" xmlns:w16se="http://schemas.microsoft.com/office/word/2015/wordml/symex" xmlns:wpg="http://schemas.microsoft.com/office/word/2010/wordprocessingGroup" xmlns:wpi="http://schemas.microsoft.com/office/word/2010/wordprocessingInk" xmlns:wne="http://schemas.microsoft.com/office/word/2006/wordml" xmlns:wps="http://schemas.microsoft.com/office/word/2010/wordprocessingShape" mc:Ignorable="w14 w15 w16se wp14">
+<w:numbering xmlns:wpc="http://schemas.microsoft.com/office/word/2010/wordprocessingCanvas" xmlns:cx="http://schemas.microsoft.com/office/drawing/2014/chartex" xmlns:cx1="http://schemas.microsoft.com/office/drawing/2015/9/8/chartex" xmlns:mc="http://schemas.openxmlformats.org/markup-compatibility/2006" xmlns:o="urn:schemas-microsoft-com:office:office" xmlns:r="http://schemas.openxmlformats.org/officeDocument/2006/relationships" xmlns:m="http://schemas.openxmlformats.org/officeDocument/2006/math" xmlns:v="urn:schemas-microsoft-com:vml" xmlns:wp14="http://schemas.microsoft.com/office/word/2010/wordprocessingDrawing" xmlns:wp="http://schemas.openxmlformats.org/drawingml/2006/wordprocessingDrawing" xmlns:w10="urn:schemas-microsoft-com:office:word" xmlns:w="http://schemas.openxmlformats.org/wordprocessingml/2006/main" xmlns:w14="http://schemas.microsoft.com/office/word/2010/wordml" xmlns:w15="http://schemas.microsoft.com/office/word/2012/wordml" xmlns:w16se="http://schemas.microsoft.com/office/word/2015/wordml/symex" xmlns:wpg="http://schemas.microsoft.com/office/word/2010/wordprocessingGroup" xmlns:wpi="http://schemas.microsoft.com/office/word/2010/wordprocessingInk" xmlns:wne="http://schemas.microsoft.com/office/word/2006/wordml" xmlns:wps="http://schemas.microsoft.com/office/word/2010/wordprocessingShape" mc:Ignorable="w14 w15 w16se wp14">
   <w:abstractNum w:abstractNumId="0" w15:restartNumberingAfterBreak="0">
     <w:nsid w:val="126C7B6E"/>
     <w:multiLevelType w:val="hybridMultilevel"/>
@@ -1602,7 +1822,7 @@
       </w:pPr>
     </w:pPrDefault>
   </w:docDefaults>
-  <w:latentStyles w:defLockedState="0" w:defUIPriority="99" w:defSemiHidden="0" w:defUnhideWhenUsed="0" w:defQFormat="0" w:count="374">
+  <w:latentStyles w:defLockedState="0" w:defUIPriority="99" w:defSemiHidden="0" w:defUnhideWhenUsed="0" w:defQFormat="0" w:count="371">
     <w:lsdException w:name="Normal" w:uiPriority="0" w:qFormat="1"/>
     <w:lsdException w:name="heading 1" w:uiPriority="9" w:qFormat="1"/>
     <w:lsdException w:name="heading 2" w:semiHidden="1" w:uiPriority="9" w:unhideWhenUsed="1" w:qFormat="1"/>
@@ -1974,9 +2194,6 @@
     <w:lsdException w:name="List Table 5 Dark Accent 6" w:uiPriority="50"/>
     <w:lsdException w:name="List Table 6 Colorful Accent 6" w:uiPriority="51"/>
     <w:lsdException w:name="List Table 7 Colorful Accent 6" w:uiPriority="52"/>
-    <w:lsdException w:name="Mention" w:semiHidden="1" w:unhideWhenUsed="1"/>
-    <w:lsdException w:name="Smart Hyperlink" w:semiHidden="1" w:unhideWhenUsed="1"/>
-    <w:lsdException w:name="Hashtag" w:semiHidden="1" w:unhideWhenUsed="1"/>
   </w:latentStyles>
   <w:style w:type="paragraph" w:default="1" w:styleId="Normal">
     <w:name w:val="Normal"/>
@@ -1992,11 +2209,11 @@
       <w:szCs w:val="24"/>
     </w:rPr>
   </w:style>
-  <w:style w:type="paragraph" w:styleId="Heading1">
+  <w:style w:type="paragraph" w:styleId="Titre1">
     <w:name w:val="heading 1"/>
     <w:basedOn w:val="Normal"/>
     <w:next w:val="Normal"/>
-    <w:link w:val="Heading1Char"/>
+    <w:link w:val="Titre1Car"/>
     <w:uiPriority w:val="9"/>
     <w:qFormat/>
     <w:rsid w:val="00921889"/>
@@ -2015,11 +2232,11 @@
       <w:szCs w:val="28"/>
     </w:rPr>
   </w:style>
-  <w:style w:type="paragraph" w:styleId="Heading2">
+  <w:style w:type="paragraph" w:styleId="Titre2">
     <w:name w:val="heading 2"/>
     <w:basedOn w:val="Normal"/>
     <w:next w:val="Normal"/>
-    <w:link w:val="Heading2Char"/>
+    <w:link w:val="Titre2Car"/>
     <w:uiPriority w:val="9"/>
     <w:unhideWhenUsed/>
     <w:qFormat/>
@@ -2037,13 +2254,13 @@
       <w:szCs w:val="26"/>
     </w:rPr>
   </w:style>
-  <w:style w:type="character" w:default="1" w:styleId="DefaultParagraphFont">
+  <w:style w:type="character" w:default="1" w:styleId="Policepardfaut">
     <w:name w:val="Default Paragraph Font"/>
     <w:uiPriority w:val="1"/>
     <w:semiHidden/>
     <w:unhideWhenUsed/>
   </w:style>
-  <w:style w:type="table" w:default="1" w:styleId="TableNormal">
+  <w:style w:type="table" w:default="1" w:styleId="TableauNormal">
     <w:name w:val="Normal Table"/>
     <w:uiPriority w:val="99"/>
     <w:semiHidden/>
@@ -2058,16 +2275,16 @@
       </w:tblCellMar>
     </w:tblPr>
   </w:style>
-  <w:style w:type="numbering" w:default="1" w:styleId="NoList">
+  <w:style w:type="numbering" w:default="1" w:styleId="Aucuneliste">
     <w:name w:val="No List"/>
     <w:uiPriority w:val="99"/>
     <w:semiHidden/>
     <w:unhideWhenUsed/>
   </w:style>
-  <w:style w:type="character" w:customStyle="1" w:styleId="Heading1Char">
-    <w:name w:val="Heading 1 Char"/>
-    <w:basedOn w:val="DefaultParagraphFont"/>
-    <w:link w:val="Heading1"/>
+  <w:style w:type="character" w:customStyle="1" w:styleId="Titre1Car">
+    <w:name w:val="Titre 1 Car"/>
+    <w:basedOn w:val="Policepardfaut"/>
+    <w:link w:val="Titre1"/>
     <w:uiPriority w:val="9"/>
     <w:rsid w:val="00921889"/>
     <w:rPr>
@@ -2078,10 +2295,10 @@
       <w:szCs w:val="28"/>
     </w:rPr>
   </w:style>
-  <w:style w:type="character" w:customStyle="1" w:styleId="Heading2Char">
-    <w:name w:val="Heading 2 Char"/>
-    <w:basedOn w:val="DefaultParagraphFont"/>
-    <w:link w:val="Heading2"/>
+  <w:style w:type="character" w:customStyle="1" w:styleId="Titre2Car">
+    <w:name w:val="Titre 2 Car"/>
+    <w:basedOn w:val="Policepardfaut"/>
+    <w:link w:val="Titre2"/>
     <w:uiPriority w:val="9"/>
     <w:rsid w:val="00AE473A"/>
     <w:rPr>
@@ -2092,7 +2309,7 @@
       <w:szCs w:val="26"/>
     </w:rPr>
   </w:style>
-  <w:style w:type="paragraph" w:styleId="NoSpacing">
+  <w:style w:type="paragraph" w:styleId="Sansinterligne">
     <w:name w:val="No Spacing"/>
     <w:aliases w:val="Titre document"/>
     <w:uiPriority w:val="1"/>
@@ -2108,11 +2325,11 @@
       <w:szCs w:val="24"/>
     </w:rPr>
   </w:style>
-  <w:style w:type="paragraph" w:styleId="Title">
+  <w:style w:type="paragraph" w:styleId="Titre">
     <w:name w:val="Title"/>
     <w:basedOn w:val="Normal"/>
     <w:next w:val="Normal"/>
-    <w:link w:val="TitleChar"/>
+    <w:link w:val="TitreCar"/>
     <w:uiPriority w:val="10"/>
     <w:qFormat/>
     <w:rsid w:val="00FA1A25"/>
@@ -2128,10 +2345,10 @@
       <w:szCs w:val="52"/>
     </w:rPr>
   </w:style>
-  <w:style w:type="character" w:customStyle="1" w:styleId="TitleChar">
-    <w:name w:val="Title Char"/>
-    <w:basedOn w:val="DefaultParagraphFont"/>
-    <w:link w:val="Title"/>
+  <w:style w:type="character" w:customStyle="1" w:styleId="TitreCar">
+    <w:name w:val="Titre Car"/>
+    <w:basedOn w:val="Policepardfaut"/>
+    <w:link w:val="Titre"/>
     <w:uiPriority w:val="10"/>
     <w:rsid w:val="00FA1A25"/>
     <w:rPr>
@@ -2142,9 +2359,9 @@
       <w:szCs w:val="52"/>
     </w:rPr>
   </w:style>
-  <w:style w:type="paragraph" w:styleId="TOCHeading">
+  <w:style w:type="paragraph" w:styleId="En-ttedetabledesmatires">
     <w:name w:val="TOC Heading"/>
-    <w:basedOn w:val="Heading1"/>
+    <w:basedOn w:val="Titre1"/>
     <w:next w:val="Normal"/>
     <w:uiPriority w:val="39"/>
     <w:unhideWhenUsed/>
@@ -2162,10 +2379,10 @@
       <w:lang w:eastAsia="fr-CA"/>
     </w:rPr>
   </w:style>
-  <w:style w:type="paragraph" w:styleId="BalloonText">
+  <w:style w:type="paragraph" w:styleId="Textedebulles">
     <w:name w:val="Balloon Text"/>
     <w:basedOn w:val="Normal"/>
-    <w:link w:val="BalloonTextChar"/>
+    <w:link w:val="TextedebullesCar"/>
     <w:uiPriority w:val="99"/>
     <w:semiHidden/>
     <w:unhideWhenUsed/>
@@ -2179,10 +2396,10 @@
       <w:szCs w:val="16"/>
     </w:rPr>
   </w:style>
-  <w:style w:type="character" w:customStyle="1" w:styleId="BalloonTextChar">
-    <w:name w:val="Balloon Text Char"/>
-    <w:basedOn w:val="DefaultParagraphFont"/>
-    <w:link w:val="BalloonText"/>
+  <w:style w:type="character" w:customStyle="1" w:styleId="TextedebullesCar">
+    <w:name w:val="Texte de bulles Car"/>
+    <w:basedOn w:val="Policepardfaut"/>
+    <w:link w:val="Textedebulles"/>
     <w:uiPriority w:val="99"/>
     <w:semiHidden/>
     <w:rsid w:val="0050122F"/>
@@ -2192,12 +2409,12 @@
       <w:szCs w:val="16"/>
     </w:rPr>
   </w:style>
-  <w:style w:type="paragraph" w:styleId="Subtitle">
+  <w:style w:type="paragraph" w:styleId="Sous-titre">
     <w:name w:val="Subtitle"/>
     <w:aliases w:val="Table_des_matieres"/>
-    <w:basedOn w:val="TOCHeading"/>
+    <w:basedOn w:val="En-ttedetabledesmatires"/>
     <w:next w:val="Normal"/>
-    <w:link w:val="SubtitleChar"/>
+    <w:link w:val="Sous-titreCar"/>
     <w:uiPriority w:val="11"/>
     <w:qFormat/>
     <w:rsid w:val="0050122F"/>
@@ -2211,11 +2428,11 @@
       <w:sz w:val="44"/>
     </w:rPr>
   </w:style>
-  <w:style w:type="character" w:customStyle="1" w:styleId="SubtitleChar">
-    <w:name w:val="Subtitle Char"/>
-    <w:aliases w:val="Table_des_matieres Char"/>
-    <w:basedOn w:val="DefaultParagraphFont"/>
-    <w:link w:val="Subtitle"/>
+  <w:style w:type="character" w:customStyle="1" w:styleId="Sous-titreCar">
+    <w:name w:val="Sous-titre Car"/>
+    <w:aliases w:val="Table_des_matieres Car"/>
+    <w:basedOn w:val="Policepardfaut"/>
+    <w:link w:val="Sous-titre"/>
     <w:uiPriority w:val="11"/>
     <w:rsid w:val="0050122F"/>
     <w:rPr>
@@ -2227,7 +2444,7 @@
       <w:lang w:eastAsia="fr-CA"/>
     </w:rPr>
   </w:style>
-  <w:style w:type="paragraph" w:styleId="TOC1">
+  <w:style w:type="paragraph" w:styleId="TM1">
     <w:name w:val="toc 1"/>
     <w:basedOn w:val="Normal"/>
     <w:next w:val="Normal"/>
@@ -2239,7 +2456,7 @@
       <w:spacing w:after="100"/>
     </w:pPr>
   </w:style>
-  <w:style w:type="paragraph" w:styleId="TOC2">
+  <w:style w:type="paragraph" w:styleId="TM2">
     <w:name w:val="toc 2"/>
     <w:basedOn w:val="Normal"/>
     <w:next w:val="Normal"/>
@@ -2252,9 +2469,9 @@
       <w:ind w:left="240"/>
     </w:pPr>
   </w:style>
-  <w:style w:type="character" w:styleId="Hyperlink">
+  <w:style w:type="character" w:styleId="Lienhypertexte">
     <w:name w:val="Hyperlink"/>
-    <w:basedOn w:val="DefaultParagraphFont"/>
+    <w:basedOn w:val="Policepardfaut"/>
     <w:uiPriority w:val="99"/>
     <w:unhideWhenUsed/>
     <w:rsid w:val="00A9622D"/>
@@ -2263,10 +2480,10 @@
       <w:u w:val="single"/>
     </w:rPr>
   </w:style>
-  <w:style w:type="paragraph" w:styleId="Header">
+  <w:style w:type="paragraph" w:styleId="En-tte">
     <w:name w:val="header"/>
     <w:basedOn w:val="Normal"/>
-    <w:link w:val="HeaderChar"/>
+    <w:link w:val="En-tteCar"/>
     <w:uiPriority w:val="99"/>
     <w:unhideWhenUsed/>
     <w:rsid w:val="00A9622D"/>
@@ -2278,10 +2495,10 @@
       <w:spacing w:after="0"/>
     </w:pPr>
   </w:style>
-  <w:style w:type="character" w:customStyle="1" w:styleId="HeaderChar">
-    <w:name w:val="Header Char"/>
-    <w:basedOn w:val="DefaultParagraphFont"/>
-    <w:link w:val="Header"/>
+  <w:style w:type="character" w:customStyle="1" w:styleId="En-tteCar">
+    <w:name w:val="En-tête Car"/>
+    <w:basedOn w:val="Policepardfaut"/>
+    <w:link w:val="En-tte"/>
     <w:uiPriority w:val="99"/>
     <w:rsid w:val="00A9622D"/>
     <w:rPr>
@@ -2290,10 +2507,10 @@
       <w:szCs w:val="24"/>
     </w:rPr>
   </w:style>
-  <w:style w:type="paragraph" w:styleId="Footer">
+  <w:style w:type="paragraph" w:styleId="Pieddepage">
     <w:name w:val="footer"/>
     <w:basedOn w:val="Normal"/>
-    <w:link w:val="FooterChar"/>
+    <w:link w:val="PieddepageCar"/>
     <w:uiPriority w:val="99"/>
     <w:unhideWhenUsed/>
     <w:rsid w:val="00A9622D"/>
@@ -2305,10 +2522,10 @@
       <w:spacing w:after="0"/>
     </w:pPr>
   </w:style>
-  <w:style w:type="character" w:customStyle="1" w:styleId="FooterChar">
-    <w:name w:val="Footer Char"/>
-    <w:basedOn w:val="DefaultParagraphFont"/>
-    <w:link w:val="Footer"/>
+  <w:style w:type="character" w:customStyle="1" w:styleId="PieddepageCar">
+    <w:name w:val="Pied de page Car"/>
+    <w:basedOn w:val="Policepardfaut"/>
+    <w:link w:val="Pieddepage"/>
     <w:uiPriority w:val="99"/>
     <w:rsid w:val="00A9622D"/>
     <w:rPr>
@@ -2317,10 +2534,10 @@
       <w:szCs w:val="24"/>
     </w:rPr>
   </w:style>
-  <w:style w:type="character" w:styleId="SubtleEmphasis">
+  <w:style w:type="character" w:styleId="Emphaseple">
     <w:name w:val="Subtle Emphasis"/>
     <w:aliases w:val="haut_de_feuille"/>
-    <w:basedOn w:val="DefaultParagraphFont"/>
+    <w:basedOn w:val="Policepardfaut"/>
     <w:uiPriority w:val="19"/>
     <w:qFormat/>
     <w:rsid w:val="00A9622D"/>
@@ -2622,7 +2839,7 @@
 </file>
 
 <file path=customXml/itemProps1.xml><?xml version="1.0" encoding="utf-8"?>
-<ds:datastoreItem xmlns:ds="http://schemas.openxmlformats.org/officeDocument/2006/customXml" ds:itemID="{B37F1B75-3B11-4F65-87D1-8F46BB2CE800}">
+<ds:datastoreItem xmlns:ds="http://schemas.openxmlformats.org/officeDocument/2006/customXml" ds:itemID="{61D1A86B-D512-4C9F-BF12-ACFABEC4D78F}">
   <ds:schemaRefs>
     <ds:schemaRef ds:uri="http://schemas.openxmlformats.org/officeDocument/2006/bibliography"/>
   </ds:schemaRefs>

</xml_diff>